<commit_message>
separated Q1 as document
</commit_message>
<xml_diff>
--- a/Lauren/Ash_Dissertation_Proposal_2017.docx
+++ b/Lauren/Ash_Dissertation_Proposal_2017.docx
@@ -1760,40 +1760,38 @@
       </w:pPr>
     </w:p>
     <w:p>
-      <w:r>
-        <w:rPr>
-          <w:rFonts w:ascii="Times New Roman" w:hAnsi="Times New Roman" w:cs="Times New Roman"/>
-          <w:b/>
+      <w:pPr>
+        <w:rPr>
+          <w:rFonts w:ascii="Times New Roman" w:hAnsi="Times New Roman" w:cs="Times New Roman"/>
+        </w:rPr>
+      </w:pPr>
+    </w:p>
+    <w:p>
+      <w:pPr>
+        <w:rPr>
+          <w:rFonts w:ascii="Times New Roman" w:hAnsi="Times New Roman" w:cs="Times New Roman"/>
+        </w:rPr>
+      </w:pPr>
+      <w:r>
+        <w:rPr>
+          <w:rFonts w:ascii="Times New Roman" w:hAnsi="Times New Roman" w:cs="Times New Roman"/>
+          <w:b/>
+          <w:smallCaps/>
           <w:sz w:val="26"/>
           <w:szCs w:val="26"/>
         </w:rPr>
-        <w:t>Are there host and/or pathogen characteristics that increase or decrease pathogen transmission?</w:t>
-      </w:r>
-    </w:p>
-    <w:p>
-      <w:r>
-        <w:rPr>
-          <w:rFonts w:ascii="Times New Roman" w:hAnsi="Times New Roman" w:cs="Times New Roman"/>
-          <w:b/>
+        <w:t>Main O</w:t>
+      </w:r>
+      <w:r>
+        <w:rPr>
+          <w:rFonts w:ascii="Times New Roman" w:hAnsi="Times New Roman" w:cs="Times New Roman"/>
+          <w:b/>
+          <w:smallCaps/>
           <w:sz w:val="26"/>
           <w:szCs w:val="26"/>
         </w:rPr>
-        <w:t xml:space="preserve">How are ranaviruses being transmitted between among individuals and between sites?   </w:t>
-      </w:r>
-    </w:p>
-    <w:p>
-      <w:pPr>
-        <w:rPr>
-          <w:rFonts w:ascii="Times New Roman" w:hAnsi="Times New Roman" w:cs="Times New Roman"/>
-        </w:rPr>
-      </w:pPr>
-    </w:p>
-    <w:p>
-      <w:pPr>
-        <w:rPr>
-          <w:rFonts w:ascii="Times New Roman" w:hAnsi="Times New Roman" w:cs="Times New Roman"/>
-        </w:rPr>
-      </w:pPr>
+        <w:t>bjective</w:t>
+      </w:r>
       <w:r>
         <w:rPr>
           <w:rFonts w:ascii="Times New Roman" w:hAnsi="Times New Roman" w:cs="Times New Roman"/>
@@ -1802,26 +1800,6 @@
           <w:sz w:val="26"/>
           <w:szCs w:val="26"/>
         </w:rPr>
-        <w:t>Main O</w:t>
-      </w:r>
-      <w:r>
-        <w:rPr>
-          <w:rFonts w:ascii="Times New Roman" w:hAnsi="Times New Roman" w:cs="Times New Roman"/>
-          <w:b/>
-          <w:smallCaps/>
-          <w:sz w:val="26"/>
-          <w:szCs w:val="26"/>
-        </w:rPr>
-        <w:t>bjective</w:t>
-      </w:r>
-      <w:r>
-        <w:rPr>
-          <w:rFonts w:ascii="Times New Roman" w:hAnsi="Times New Roman" w:cs="Times New Roman"/>
-          <w:b/>
-          <w:smallCaps/>
-          <w:sz w:val="26"/>
-          <w:szCs w:val="26"/>
-        </w:rPr>
         <w:t>s</w:t>
       </w:r>
       <w:r>
@@ -1973,19 +1951,7 @@
         <w:rPr>
           <w:rFonts w:ascii="Times New Roman" w:hAnsi="Times New Roman" w:cs="Times New Roman"/>
         </w:rPr>
-        <w:t xml:space="preserve">the effects </w:t>
-      </w:r>
-      <w:r>
-        <w:rPr>
-          <w:rFonts w:ascii="Times New Roman" w:hAnsi="Times New Roman" w:cs="Times New Roman"/>
-        </w:rPr>
-        <w:t xml:space="preserve">and virulence </w:t>
-      </w:r>
-      <w:r>
-        <w:rPr>
-          <w:rFonts w:ascii="Times New Roman" w:hAnsi="Times New Roman" w:cs="Times New Roman"/>
-        </w:rPr>
-        <w:t xml:space="preserve">of the virus on </w:t>
+        <w:t xml:space="preserve">the effects and virulence of the virus on </w:t>
       </w:r>
       <w:r>
         <w:rPr>
@@ -2059,8 +2025,6 @@
         </w:rPr>
         <w:t xml:space="preserve"> and d) use genomic analysis to establish if host and/or pathogen characteristics influence pathogen transmission. </w:t>
       </w:r>
-      <w:bookmarkStart w:id="0" w:name="_GoBack"/>
-      <w:bookmarkEnd w:id="0"/>
     </w:p>
     <w:p>
       <w:pPr>
@@ -4992,6 +4956,8 @@
           <w:rFonts w:ascii="Times New Roman" w:hAnsi="Times New Roman" w:cs="Times New Roman"/>
         </w:rPr>
       </w:pPr>
+      <w:bookmarkStart w:id="0" w:name="_GoBack"/>
+      <w:bookmarkEnd w:id="0"/>
     </w:p>
     <w:p>
       <w:pPr>
@@ -7479,7 +7445,7 @@
         <w:rStyle w:val="PageNumber"/>
         <w:noProof/>
       </w:rPr>
-      <w:t>4</w:t>
+      <w:t>2</w:t>
     </w:r>
     <w:r>
       <w:rPr>
@@ -7529,7 +7495,7 @@
         <w:rStyle w:val="PageNumber"/>
         <w:noProof/>
       </w:rPr>
-      <w:t>9</w:t>
+      <w:t>3</w:t>
     </w:r>
     <w:r>
       <w:rPr>
@@ -9576,7 +9542,7 @@
 </file>
 
 <file path=customXml/itemProps1.xml><?xml version="1.0" encoding="utf-8"?>
-<ds:datastoreItem xmlns:ds="http://schemas.openxmlformats.org/officeDocument/2006/customXml" ds:itemID="{EECD9F62-C726-A444-BD09-5109D6261CB4}">
+<ds:datastoreItem xmlns:ds="http://schemas.openxmlformats.org/officeDocument/2006/customXml" ds:itemID="{39662C9E-F8DC-CC42-B38D-B9F9FDD99A5A}">
   <ds:schemaRefs>
     <ds:schemaRef ds:uri="http://schemas.openxmlformats.org/officeDocument/2006/bibliography"/>
   </ds:schemaRefs>

</xml_diff>

<commit_message>
updating proposal and literature
</commit_message>
<xml_diff>
--- a/Lauren/Ash_Dissertation_Proposal_2017.docx
+++ b/Lauren/Ash_Dissertation_Proposal_2017.docx
@@ -545,6 +545,11 @@
     </w:p>
     <w:p>
       <w:pPr>
+        <w:pStyle w:val="ListParagraph"/>
+        <w:numPr>
+          <w:ilvl w:val="0"/>
+          <w:numId w:val="6"/>
+        </w:numPr>
         <w:rPr>
           <w:rFonts w:ascii="Times New Roman" w:hAnsi="Times New Roman" w:cs="Times New Roman"/>
         </w:rPr>
@@ -572,6 +577,11 @@
     </w:p>
     <w:p>
       <w:pPr>
+        <w:pStyle w:val="ListParagraph"/>
+        <w:numPr>
+          <w:ilvl w:val="0"/>
+          <w:numId w:val="6"/>
+        </w:numPr>
         <w:rPr>
           <w:rFonts w:ascii="Times New Roman" w:hAnsi="Times New Roman" w:cs="Times New Roman"/>
         </w:rPr>
@@ -611,6 +621,11 @@
     </w:p>
     <w:p>
       <w:pPr>
+        <w:pStyle w:val="ListParagraph"/>
+        <w:numPr>
+          <w:ilvl w:val="0"/>
+          <w:numId w:val="6"/>
+        </w:numPr>
         <w:rPr>
           <w:rFonts w:ascii="Times New Roman" w:hAnsi="Times New Roman" w:cs="Times New Roman"/>
         </w:rPr>
@@ -624,6 +639,11 @@
     </w:p>
     <w:p>
       <w:pPr>
+        <w:pStyle w:val="ListParagraph"/>
+        <w:numPr>
+          <w:ilvl w:val="0"/>
+          <w:numId w:val="6"/>
+        </w:numPr>
         <w:jc w:val="both"/>
         <w:rPr>
           <w:rFonts w:ascii="Times New Roman" w:hAnsi="Times New Roman" w:cs="Times New Roman"/>
@@ -664,6 +684,11 @@
     </w:p>
     <w:p>
       <w:pPr>
+        <w:pStyle w:val="ListParagraph"/>
+        <w:numPr>
+          <w:ilvl w:val="0"/>
+          <w:numId w:val="6"/>
+        </w:numPr>
         <w:rPr>
           <w:rFonts w:ascii="Times New Roman" w:hAnsi="Times New Roman" w:cs="Times New Roman"/>
         </w:rPr>
@@ -725,7 +750,7 @@
           <w:noProof/>
         </w:rPr>
         <w:drawing>
-          <wp:anchor distT="0" distB="0" distL="114300" distR="114300" simplePos="0" relativeHeight="251662336" behindDoc="0" locked="0" layoutInCell="1" allowOverlap="1" wp14:anchorId="20CA1ECE" wp14:editId="65122D37">
+          <wp:anchor distT="0" distB="0" distL="114300" distR="114300" simplePos="0" relativeHeight="251659264" behindDoc="0" locked="0" layoutInCell="1" allowOverlap="1" wp14:anchorId="64368B02" wp14:editId="2200EB91">
             <wp:simplePos x="0" y="0"/>
             <wp:positionH relativeFrom="column">
               <wp:posOffset>4114800</wp:posOffset>
@@ -797,37 +822,7 @@
         <w:rPr>
           <w:rFonts w:ascii="Times New Roman" w:hAnsi="Times New Roman" w:cs="Times New Roman"/>
         </w:rPr>
-        <w:t>Viruses are considered to be the most ubiquitous and abundant organisms</w:t>
-      </w:r>
-      <w:r>
-        <w:rPr>
-          <w:rFonts w:ascii="Times New Roman" w:hAnsi="Times New Roman" w:cs="Times New Roman"/>
-        </w:rPr>
-        <w:t xml:space="preserve"> in the world,</w:t>
-      </w:r>
-      <w:r>
-        <w:rPr>
-          <w:rFonts w:ascii="Times New Roman" w:hAnsi="Times New Roman" w:cs="Times New Roman"/>
-        </w:rPr>
-        <w:t xml:space="preserve"> with </w:t>
-      </w:r>
-      <w:r>
-        <w:rPr>
-          <w:rFonts w:ascii="Times New Roman" w:hAnsi="Times New Roman" w:cs="Times New Roman"/>
-        </w:rPr>
-        <w:t>an estimated</w:t>
-      </w:r>
-      <w:r>
-        <w:rPr>
-          <w:rFonts w:ascii="Times New Roman" w:hAnsi="Times New Roman" w:cs="Times New Roman"/>
-        </w:rPr>
-        <w:t xml:space="preserve"> </w:t>
-      </w:r>
-      <w:r>
-        <w:rPr>
-          <w:rFonts w:ascii="Times New Roman" w:hAnsi="Times New Roman" w:cs="Times New Roman"/>
-        </w:rPr>
-        <w:t>10</w:t>
+        <w:t>Viruses are considered to be the most ubiquitous and abundant organisms in the world, with an estimated 10</w:t>
       </w:r>
       <w:r>
         <w:rPr>
@@ -840,19 +835,7 @@
         <w:rPr>
           <w:rFonts w:ascii="Times New Roman" w:hAnsi="Times New Roman" w:cs="Times New Roman"/>
         </w:rPr>
-        <w:t xml:space="preserve"> viruses</w:t>
-      </w:r>
-      <w:r>
-        <w:rPr>
-          <w:rFonts w:ascii="Times New Roman" w:hAnsi="Times New Roman" w:cs="Times New Roman"/>
-        </w:rPr>
-        <w:t xml:space="preserve"> across the globe</w:t>
-      </w:r>
-      <w:r>
-        <w:rPr>
-          <w:rFonts w:ascii="Times New Roman" w:hAnsi="Times New Roman" w:cs="Times New Roman"/>
-        </w:rPr>
-        <w:t xml:space="preserve"> </w:t>
+        <w:t xml:space="preserve"> viruses across the globe </w:t>
       </w:r>
       <w:r>
         <w:rPr>
@@ -892,87 +875,34 @@
         <w:rPr>
           <w:rFonts w:ascii="Times New Roman" w:hAnsi="Times New Roman" w:cs="Times New Roman"/>
         </w:rPr>
-        <w:t xml:space="preserve">. </w:t>
-      </w:r>
-      <w:r>
-        <w:rPr>
-          <w:rFonts w:ascii="Times New Roman" w:hAnsi="Times New Roman" w:cs="Times New Roman"/>
-        </w:rPr>
-        <w:t xml:space="preserve">In </w:t>
-      </w:r>
-      <w:r>
-        <w:rPr>
-          <w:rFonts w:ascii="Times New Roman" w:hAnsi="Times New Roman" w:cs="Times New Roman"/>
-        </w:rPr>
-        <w:t>fact</w:t>
-      </w:r>
-      <w:r>
-        <w:rPr>
-          <w:rFonts w:ascii="Times New Roman" w:hAnsi="Times New Roman" w:cs="Times New Roman"/>
-        </w:rPr>
-        <w:t>, mathematical models have predicted that the diversity of viruses found in 1 kilogram of marine surface sediment is larger than the diversity of all reptiles on the planet (</w:t>
+        <w:t>. In fact, mathematical models have predicted that the diversity of viruses found in 1 kilogram of marine surface sediment is larger than the diversity of all reptiles on the planet (</w:t>
       </w:r>
       <w:proofErr w:type="spellStart"/>
       <w:r>
         <w:rPr>
           <w:rFonts w:ascii="Times New Roman" w:hAnsi="Times New Roman" w:cs="Times New Roman"/>
         </w:rPr>
-        <w:t>Br</w:t>
-      </w:r>
-      <w:r>
-        <w:rPr>
-          <w:rFonts w:ascii="Times New Roman" w:hAnsi="Times New Roman" w:cs="Times New Roman"/>
-        </w:rPr>
-        <w:t>eitbart</w:t>
+        <w:t>Breitbart</w:t>
       </w:r>
       <w:proofErr w:type="spellEnd"/>
       <w:r>
         <w:rPr>
           <w:rFonts w:ascii="Times New Roman" w:hAnsi="Times New Roman" w:cs="Times New Roman"/>
         </w:rPr>
-        <w:t xml:space="preserve"> et al. 2004). </w:t>
-      </w:r>
-      <w:r>
-        <w:rPr>
-          <w:rFonts w:ascii="Times New Roman" w:hAnsi="Times New Roman" w:cs="Times New Roman"/>
-        </w:rPr>
-        <w:t>Not only do they serve as a reservoir for the greatest genetic diversity on Earth, t</w:t>
-      </w:r>
-      <w:r>
-        <w:rPr>
-          <w:rFonts w:ascii="Times New Roman" w:hAnsi="Times New Roman" w:cs="Times New Roman"/>
-        </w:rPr>
-        <w:t>hey are</w:t>
-      </w:r>
-      <w:r>
-        <w:rPr>
-          <w:rFonts w:ascii="Times New Roman" w:hAnsi="Times New Roman" w:cs="Times New Roman"/>
-        </w:rPr>
-        <w:t xml:space="preserve"> </w:t>
-      </w:r>
-      <w:r>
-        <w:rPr>
-          <w:rFonts w:ascii="Times New Roman" w:hAnsi="Times New Roman" w:cs="Times New Roman"/>
-        </w:rPr>
-        <w:t>important agents</w:t>
-      </w:r>
-      <w:r>
-        <w:rPr>
-          <w:rFonts w:ascii="Times New Roman" w:hAnsi="Times New Roman" w:cs="Times New Roman"/>
-        </w:rPr>
-        <w:t xml:space="preserve"> of mortality</w:t>
-      </w:r>
-      <w:r>
-        <w:rPr>
-          <w:rFonts w:ascii="Times New Roman" w:hAnsi="Times New Roman" w:cs="Times New Roman"/>
-        </w:rPr>
-        <w:t xml:space="preserve"> and are </w:t>
-      </w:r>
-      <w:r>
-        <w:rPr>
-          <w:rFonts w:ascii="Times New Roman" w:hAnsi="Times New Roman" w:cs="Times New Roman"/>
-        </w:rPr>
-        <w:t>central in global geochemical cycles (</w:t>
+        <w:t xml:space="preserve"> et al. 2004). Not only do they serve as a reservoir for the greatest genetic diversity on Earth, they are important agents of mortality and are central in global </w:t>
+      </w:r>
+      <w:r>
+        <w:rPr>
+          <w:rFonts w:ascii="Times New Roman" w:hAnsi="Times New Roman" w:cs="Times New Roman"/>
+          <w:highlight w:val="yellow"/>
+        </w:rPr>
+        <w:t>geochemical cycles</w:t>
+      </w:r>
+      <w:r>
+        <w:rPr>
+          <w:rFonts w:ascii="Times New Roman" w:hAnsi="Times New Roman" w:cs="Times New Roman"/>
+        </w:rPr>
+        <w:t xml:space="preserve"> (</w:t>
       </w:r>
       <w:proofErr w:type="spellStart"/>
       <w:r>
@@ -986,13 +916,7 @@
         <w:rPr>
           <w:rFonts w:ascii="Times New Roman" w:hAnsi="Times New Roman" w:cs="Times New Roman"/>
         </w:rPr>
-        <w:t xml:space="preserve"> 2005). Considering their abundance, diversity, and ecological importance</w:t>
-      </w:r>
-      <w:r>
-        <w:rPr>
-          <w:rFonts w:ascii="Times New Roman" w:hAnsi="Times New Roman" w:cs="Times New Roman"/>
-        </w:rPr>
-        <w:t xml:space="preserve">, surprisingly little is known about their </w:t>
+        <w:t xml:space="preserve"> 2005). Considering viral abundance, diversity, and ecological importance, surprisingly little is known about their </w:t>
       </w:r>
       <w:proofErr w:type="spellStart"/>
       <w:r>
@@ -1039,9 +963,10 @@
     </w:p>
     <w:p>
       <w:pPr>
+        <w:ind w:firstLine="720"/>
         <w:jc w:val="both"/>
         <w:rPr>
-          <w:rFonts w:ascii="Times New Roman" w:eastAsia="Times New Roman" w:hAnsi="Times New Roman" w:cs="Times New Roman"/>
+          <w:rFonts w:ascii="Times New Roman" w:hAnsi="Times New Roman" w:cs="Times New Roman"/>
         </w:rPr>
       </w:pPr>
       <w:r>
@@ -1053,13 +978,13 @@
         <mc:AlternateContent>
           <mc:Choice Requires="wps">
             <w:drawing>
-              <wp:anchor distT="0" distB="0" distL="114300" distR="114300" simplePos="0" relativeHeight="251664384" behindDoc="0" locked="0" layoutInCell="1" allowOverlap="1" wp14:anchorId="42391976" wp14:editId="0923AE39">
+              <wp:anchor distT="0" distB="0" distL="114300" distR="114300" simplePos="0" relativeHeight="251660288" behindDoc="0" locked="0" layoutInCell="1" allowOverlap="1" wp14:anchorId="3952189D" wp14:editId="4B3F3EE3">
                 <wp:simplePos x="0" y="0"/>
                 <wp:positionH relativeFrom="column">
                   <wp:posOffset>4114800</wp:posOffset>
                 </wp:positionH>
                 <wp:positionV relativeFrom="paragraph">
-                  <wp:posOffset>2293620</wp:posOffset>
+                  <wp:posOffset>2294255</wp:posOffset>
                 </wp:positionV>
                 <wp:extent cx="1828800" cy="418465"/>
                 <wp:effectExtent l="0" t="0" r="0" b="0"/>
@@ -1148,7 +1073,7 @@
                 <v:stroke joinstyle="miter"/>
                 <v:path gradientshapeok="t" o:connecttype="rect"/>
               </v:shapetype>
-              <v:shape id="Text Box 2" o:spid="_x0000_s1026" type="#_x0000_t202" style="position:absolute;left:0;text-align:left;margin-left:324pt;margin-top:180.6pt;width:2in;height:32.95pt;z-index:251664384;visibility:visible;mso-wrap-style:square;mso-width-percent:0;mso-height-percent:0;mso-wrap-distance-left:9pt;mso-wrap-distance-top:0;mso-wrap-distance-right:9pt;mso-wrap-distance-bottom:0;mso-position-horizontal:absolute;mso-position-horizontal-relative:text;mso-position-vertical:absolute;mso-position-vertical-relative:text;mso-width-percent:0;mso-height-percent:0;mso-width-relative:margin;mso-height-relative:margin;v-text-anchor:top" o:gfxdata="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" filled="f" stroked="f">
+              <v:shape id="Text Box 2" o:spid="_x0000_s1026" type="#_x0000_t202" style="position:absolute;left:0;text-align:left;margin-left:324pt;margin-top:180.65pt;width:2in;height:32.95pt;z-index:251660288;visibility:visible;mso-wrap-style:square;mso-width-percent:0;mso-height-percent:0;mso-wrap-distance-left:9pt;mso-wrap-distance-top:0;mso-wrap-distance-right:9pt;mso-wrap-distance-bottom:0;mso-position-horizontal:absolute;mso-position-horizontal-relative:text;mso-position-vertical:absolute;mso-position-vertical-relative:text;mso-width-percent:0;mso-height-percent:0;mso-width-relative:margin;mso-height-relative:margin;v-text-anchor:top" o:gfxdata="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" filled="f" stroked="f">
                 <v:textbox>
                   <w:txbxContent>
                     <w:p>
@@ -1181,11 +1106,6 @@
           <w:rFonts w:ascii="Times New Roman" w:hAnsi="Times New Roman" w:cs="Times New Roman"/>
         </w:rPr>
         <w:tab/>
-      </w:r>
-      <w:r>
-        <w:rPr>
-          <w:rFonts w:ascii="Times New Roman" w:hAnsi="Times New Roman" w:cs="Times New Roman"/>
-        </w:rPr>
         <w:t xml:space="preserve">The genus </w:t>
       </w:r>
       <w:r>
@@ -1199,12 +1119,18 @@
         <w:rPr>
           <w:rFonts w:ascii="Times New Roman" w:hAnsi="Times New Roman" w:cs="Times New Roman"/>
         </w:rPr>
-        <w:t xml:space="preserve"> encompasses a group of large, double-stranded </w:t>
-      </w:r>
-      <w:r>
-        <w:rPr>
-          <w:rFonts w:ascii="Times New Roman" w:hAnsi="Times New Roman" w:cs="Times New Roman"/>
-          <w:u w:val="single"/>
+        <w:t xml:space="preserve"> encompasses a group of large, double-</w:t>
+      </w:r>
+      <w:r>
+        <w:rPr>
+          <w:rFonts w:ascii="Times New Roman" w:hAnsi="Times New Roman" w:cs="Times New Roman"/>
+        </w:rPr>
+        <w:t xml:space="preserve">stranded </w:t>
+      </w:r>
+      <w:r>
+        <w:rPr>
+          <w:rFonts w:ascii="Times New Roman" w:hAnsi="Times New Roman" w:cs="Times New Roman"/>
+          <w:highlight w:val="yellow"/>
         </w:rPr>
         <w:t>DNA viruses</w:t>
       </w:r>
@@ -1226,123 +1152,219 @@
         <w:rPr>
           <w:rFonts w:ascii="Times New Roman" w:hAnsi="Times New Roman" w:cs="Times New Roman"/>
         </w:rPr>
+        <w:t xml:space="preserve">) and provides an example of the ubiquitous, yet relatively unknown, nature of viruses. These viruses infect a wide range of species, are transmitted through multiple routes, and have large, varying effects between species and populations, making them more general than most viral species, which provides an interesting study system. Ranaviruses are found </w:t>
+      </w:r>
+      <w:r>
+        <w:rPr>
+          <w:rFonts w:ascii="Times New Roman" w:hAnsi="Times New Roman" w:cs="Times New Roman"/>
+        </w:rPr>
+        <w:t>in 32 countries on 6 continents</w:t>
+      </w:r>
+      <w:r>
+        <w:rPr>
+          <w:rFonts w:ascii="Times New Roman" w:hAnsi="Times New Roman" w:cs="Times New Roman"/>
+        </w:rPr>
+        <w:t xml:space="preserve"> and possess an extremely large host range, with the capability of infecting multiple species across classes (Chinchar and </w:t>
+      </w:r>
+      <w:proofErr w:type="spellStart"/>
+      <w:r>
+        <w:rPr>
+          <w:rFonts w:ascii="Times New Roman" w:hAnsi="Times New Roman" w:cs="Times New Roman"/>
+        </w:rPr>
+        <w:t>Waltzek</w:t>
+      </w:r>
+      <w:proofErr w:type="spellEnd"/>
+      <w:r>
+        <w:rPr>
+          <w:rFonts w:ascii="Times New Roman" w:hAnsi="Times New Roman" w:cs="Times New Roman"/>
+        </w:rPr>
+        <w:t xml:space="preserve"> 2014), specifically bony fish (</w:t>
+      </w:r>
+      <w:proofErr w:type="spellStart"/>
+      <w:r>
+        <w:rPr>
+          <w:rFonts w:ascii="Times New Roman" w:hAnsi="Times New Roman" w:cs="Times New Roman"/>
+          <w:bCs/>
+        </w:rPr>
+        <w:t>Actinopterygii</w:t>
+      </w:r>
+      <w:proofErr w:type="spellEnd"/>
+      <w:r>
+        <w:rPr>
+          <w:rFonts w:ascii="Times New Roman" w:hAnsi="Times New Roman" w:cs="Times New Roman"/>
+          <w:b/>
+          <w:bCs/>
+        </w:rPr>
         <w:t>)</w:t>
       </w:r>
       <w:r>
         <w:rPr>
           <w:rFonts w:ascii="Times New Roman" w:hAnsi="Times New Roman" w:cs="Times New Roman"/>
         </w:rPr>
-        <w:t xml:space="preserve"> and </w:t>
-      </w:r>
-      <w:r>
-        <w:rPr>
-          <w:rFonts w:ascii="Times New Roman" w:hAnsi="Times New Roman" w:cs="Times New Roman"/>
-        </w:rPr>
-        <w:t>provides</w:t>
-      </w:r>
-      <w:r>
-        <w:rPr>
-          <w:rFonts w:ascii="Times New Roman" w:hAnsi="Times New Roman" w:cs="Times New Roman"/>
-        </w:rPr>
-        <w:t xml:space="preserve"> a</w:t>
-      </w:r>
-      <w:r>
-        <w:rPr>
-          <w:rFonts w:ascii="Times New Roman" w:hAnsi="Times New Roman" w:cs="Times New Roman"/>
-        </w:rPr>
-        <w:t xml:space="preserve">n example of </w:t>
-      </w:r>
-      <w:r>
-        <w:rPr>
-          <w:rFonts w:ascii="Times New Roman" w:hAnsi="Times New Roman" w:cs="Times New Roman"/>
-        </w:rPr>
-        <w:t xml:space="preserve">the ubiquitous, yet relatively unknown, nature of viruses. Ranaviruses are found </w:t>
-      </w:r>
-      <w:r>
-        <w:rPr>
-          <w:rFonts w:ascii="Times New Roman" w:hAnsi="Times New Roman" w:cs="Times New Roman"/>
-        </w:rPr>
-        <w:t>in 32 countries on 6 continents</w:t>
-      </w:r>
-      <w:r>
-        <w:rPr>
-          <w:rFonts w:ascii="Times New Roman" w:hAnsi="Times New Roman" w:cs="Times New Roman"/>
-        </w:rPr>
-        <w:t xml:space="preserve"> and have an extremely large host range, with the</w:t>
-      </w:r>
-      <w:r>
-        <w:rPr>
-          <w:rFonts w:ascii="Times New Roman" w:hAnsi="Times New Roman" w:cs="Times New Roman"/>
-        </w:rPr>
-        <w:t xml:space="preserve"> </w:t>
-      </w:r>
-      <w:r>
-        <w:rPr>
-          <w:rFonts w:ascii="Times New Roman" w:hAnsi="Times New Roman" w:cs="Times New Roman"/>
-        </w:rPr>
-        <w:t>capability</w:t>
-      </w:r>
-      <w:r>
-        <w:rPr>
-          <w:rFonts w:ascii="Times New Roman" w:hAnsi="Times New Roman" w:cs="Times New Roman"/>
-        </w:rPr>
-        <w:t xml:space="preserve"> of infecting</w:t>
-      </w:r>
-      <w:r>
-        <w:rPr>
-          <w:rFonts w:ascii="Times New Roman" w:hAnsi="Times New Roman" w:cs="Times New Roman"/>
-        </w:rPr>
-        <w:t xml:space="preserve"> multiple species</w:t>
-      </w:r>
-      <w:r>
-        <w:rPr>
-          <w:rFonts w:ascii="Times New Roman" w:hAnsi="Times New Roman" w:cs="Times New Roman"/>
-        </w:rPr>
-        <w:t xml:space="preserve"> across classes</w:t>
-      </w:r>
-      <w:r>
-        <w:rPr>
-          <w:rFonts w:ascii="Times New Roman" w:hAnsi="Times New Roman" w:cs="Times New Roman"/>
-        </w:rPr>
-        <w:t xml:space="preserve"> (Chinchar and </w:t>
+        <w:t>, reptiles (</w:t>
       </w:r>
       <w:proofErr w:type="spellStart"/>
       <w:r>
         <w:rPr>
           <w:rFonts w:ascii="Times New Roman" w:hAnsi="Times New Roman" w:cs="Times New Roman"/>
         </w:rPr>
-        <w:t>Waltzek</w:t>
+        <w:t>Reptilia</w:t>
       </w:r>
       <w:proofErr w:type="spellEnd"/>
       <w:r>
         <w:rPr>
           <w:rFonts w:ascii="Times New Roman" w:hAnsi="Times New Roman" w:cs="Times New Roman"/>
         </w:rPr>
-        <w:t xml:space="preserve"> 2014)</w:t>
-      </w:r>
-      <w:r>
-        <w:rPr>
-          <w:rFonts w:ascii="Times New Roman" w:hAnsi="Times New Roman" w:cs="Times New Roman"/>
-        </w:rPr>
-        <w:t>, specifically</w:t>
-      </w:r>
-      <w:r>
-        <w:rPr>
-          <w:rFonts w:ascii="Times New Roman" w:hAnsi="Times New Roman" w:cs="Times New Roman"/>
-        </w:rPr>
-        <w:t xml:space="preserve"> </w:t>
-      </w:r>
-      <w:r>
-        <w:rPr>
-          <w:rFonts w:ascii="Times New Roman" w:hAnsi="Times New Roman" w:cs="Times New Roman"/>
-        </w:rPr>
-        <w:t xml:space="preserve">bony </w:t>
-      </w:r>
-      <w:r>
-        <w:rPr>
-          <w:rFonts w:ascii="Times New Roman" w:hAnsi="Times New Roman" w:cs="Times New Roman"/>
-        </w:rPr>
-        <w:t>fish</w:t>
+        <w:t>), and amphibians (</w:t>
+      </w:r>
+      <w:proofErr w:type="spellStart"/>
+      <w:r>
+        <w:rPr>
+          <w:rFonts w:ascii="Times New Roman" w:hAnsi="Times New Roman" w:cs="Times New Roman"/>
+        </w:rPr>
+        <w:t>Amphibia</w:t>
+      </w:r>
+      <w:proofErr w:type="spellEnd"/>
+      <w:r>
+        <w:rPr>
+          <w:rFonts w:ascii="Times New Roman" w:hAnsi="Times New Roman" w:cs="Times New Roman"/>
+        </w:rPr>
+        <w:t>). Amphibians (</w:t>
+      </w:r>
+      <w:proofErr w:type="spellStart"/>
+      <w:r>
+        <w:rPr>
+          <w:rFonts w:ascii="Times New Roman" w:hAnsi="Times New Roman" w:cs="Times New Roman"/>
+        </w:rPr>
+        <w:t>Lissamphibia</w:t>
+      </w:r>
+      <w:proofErr w:type="spellEnd"/>
+      <w:r>
+        <w:rPr>
+          <w:rFonts w:ascii="Times New Roman" w:hAnsi="Times New Roman" w:cs="Times New Roman"/>
+        </w:rPr>
+        <w:t>) are a</w:t>
+      </w:r>
+      <w:r>
+        <w:rPr>
+          <w:rFonts w:ascii="Times New Roman" w:hAnsi="Times New Roman" w:cs="Times New Roman"/>
+        </w:rPr>
+        <w:t xml:space="preserve"> diverse and abundant group of organisms that serve as indi</w:t>
+      </w:r>
+      <w:r>
+        <w:rPr>
+          <w:rFonts w:ascii="Times New Roman" w:hAnsi="Times New Roman" w:cs="Times New Roman"/>
+        </w:rPr>
+        <w:t xml:space="preserve">cators of environmental health and are </w:t>
+      </w:r>
+      <w:r>
+        <w:rPr>
+          <w:rFonts w:ascii="Times New Roman" w:hAnsi="Times New Roman" w:cs="Times New Roman"/>
+        </w:rPr>
+        <w:t>a vital link in the food web (Wake 1991)</w:t>
+      </w:r>
+      <w:r>
+        <w:rPr>
+          <w:rFonts w:ascii="Times New Roman" w:hAnsi="Times New Roman" w:cs="Times New Roman"/>
+        </w:rPr>
+        <w:t>. However, a</w:t>
+      </w:r>
+      <w:r>
+        <w:rPr>
+          <w:rFonts w:ascii="Times New Roman" w:hAnsi="Times New Roman" w:cs="Times New Roman"/>
+        </w:rPr>
+        <w:t xml:space="preserve">mphibian populations worldwide have been in decline, and studies point to </w:t>
+      </w:r>
+      <w:r>
+        <w:rPr>
+          <w:rFonts w:ascii="Times New Roman" w:hAnsi="Times New Roman" w:cs="Times New Roman"/>
+          <w:highlight w:val="yellow"/>
+        </w:rPr>
+        <w:t>emerging infectious diseases</w:t>
+      </w:r>
+      <w:r>
+        <w:rPr>
+          <w:rFonts w:ascii="Times New Roman" w:hAnsi="Times New Roman" w:cs="Times New Roman"/>
+        </w:rPr>
+        <w:t xml:space="preserve"> as one of the major contributors (Gray and Chinchar 2015; Harp and </w:t>
+      </w:r>
+      <w:proofErr w:type="spellStart"/>
+      <w:r>
+        <w:rPr>
+          <w:rFonts w:ascii="Times New Roman" w:hAnsi="Times New Roman" w:cs="Times New Roman"/>
+        </w:rPr>
+        <w:t>Petranka</w:t>
+      </w:r>
+      <w:proofErr w:type="spellEnd"/>
+      <w:r>
+        <w:rPr>
+          <w:rFonts w:ascii="Times New Roman" w:hAnsi="Times New Roman" w:cs="Times New Roman"/>
+        </w:rPr>
+        <w:t xml:space="preserve"> 2006). Specifically, they have been shown to be particularly susceptible to </w:t>
+      </w:r>
+      <w:proofErr w:type="spellStart"/>
+      <w:r>
+        <w:rPr>
+          <w:rFonts w:ascii="Times New Roman" w:hAnsi="Times New Roman" w:cs="Times New Roman"/>
+        </w:rPr>
+        <w:t>ranaviral</w:t>
+      </w:r>
+      <w:proofErr w:type="spellEnd"/>
+      <w:r>
+        <w:rPr>
+          <w:rFonts w:ascii="Times New Roman" w:hAnsi="Times New Roman" w:cs="Times New Roman"/>
+        </w:rPr>
+        <w:t xml:space="preserve"> disease: one study reported that the most common cause of amphibian mortality events was infection by ranaviruses (Green et al. 2002). Other studies have reported that ranaviruses are</w:t>
+      </w:r>
+      <w:r>
+        <w:rPr>
+          <w:rFonts w:ascii="Times New Roman" w:hAnsi="Times New Roman" w:cs="Times New Roman"/>
+        </w:rPr>
+        <w:t xml:space="preserve"> resulting in population declines (</w:t>
+      </w:r>
+      <w:proofErr w:type="spellStart"/>
+      <w:r>
+        <w:rPr>
+          <w:rFonts w:ascii="Times New Roman" w:hAnsi="Times New Roman" w:cs="Times New Roman"/>
+        </w:rPr>
+        <w:t>Petranka</w:t>
+      </w:r>
+      <w:proofErr w:type="spellEnd"/>
+      <w:r>
+        <w:rPr>
+          <w:rFonts w:ascii="Times New Roman" w:hAnsi="Times New Roman" w:cs="Times New Roman"/>
+        </w:rPr>
+        <w:t xml:space="preserve"> et al. 2003; </w:t>
+      </w:r>
+      <w:r>
+        <w:rPr>
+          <w:rFonts w:ascii="Times New Roman" w:hAnsi="Times New Roman" w:cs="Times New Roman"/>
+        </w:rPr>
+        <w:t xml:space="preserve">Teacher et al. 2010; </w:t>
+      </w:r>
+      <w:r>
+        <w:rPr>
+          <w:rFonts w:ascii="Times New Roman" w:hAnsi="Times New Roman" w:cs="Times New Roman"/>
+        </w:rPr>
+        <w:t>Price et al. 2014; Wheelwright et al. 2014</w:t>
+      </w:r>
+      <w:r>
+        <w:rPr>
+          <w:rFonts w:ascii="Times New Roman" w:hAnsi="Times New Roman" w:cs="Times New Roman"/>
+        </w:rPr>
+        <w:t>)</w:t>
+      </w:r>
+      <w:r>
+        <w:rPr>
+          <w:rFonts w:ascii="Times New Roman" w:hAnsi="Times New Roman" w:cs="Times New Roman"/>
+        </w:rPr>
+        <w:t xml:space="preserve"> and have the potential to cause l</w:t>
+      </w:r>
+      <w:r>
+        <w:rPr>
+          <w:rFonts w:ascii="Times New Roman" w:hAnsi="Times New Roman" w:cs="Times New Roman"/>
+        </w:rPr>
+        <w:t>ocal extinctions</w:t>
       </w:r>
       <w:r>
         <w:rPr>
@@ -1350,274 +1372,17 @@
         </w:rPr>
         <w:t xml:space="preserve"> (</w:t>
       </w:r>
-      <w:proofErr w:type="spellStart"/>
-      <w:r>
-        <w:rPr>
-          <w:rFonts w:ascii="Times New Roman" w:hAnsi="Times New Roman" w:cs="Times New Roman"/>
-          <w:bCs/>
-        </w:rPr>
-        <w:t>Actinopterygii</w:t>
-      </w:r>
-      <w:proofErr w:type="spellEnd"/>
-      <w:r>
-        <w:rPr>
-          <w:rFonts w:ascii="Times New Roman" w:hAnsi="Times New Roman" w:cs="Times New Roman"/>
-          <w:b/>
-          <w:bCs/>
-        </w:rPr>
-        <w:t>)</w:t>
-      </w:r>
-      <w:r>
-        <w:rPr>
-          <w:rFonts w:ascii="Times New Roman" w:hAnsi="Times New Roman" w:cs="Times New Roman"/>
-        </w:rPr>
-        <w:t>, reptile</w:t>
-      </w:r>
-      <w:r>
-        <w:rPr>
-          <w:rFonts w:ascii="Times New Roman" w:hAnsi="Times New Roman" w:cs="Times New Roman"/>
-        </w:rPr>
-        <w:t>s (</w:t>
-      </w:r>
-      <w:proofErr w:type="spellStart"/>
-      <w:r>
-        <w:rPr>
-          <w:rFonts w:ascii="Times New Roman" w:hAnsi="Times New Roman" w:cs="Times New Roman"/>
-        </w:rPr>
-        <w:t>Reptili</w:t>
-      </w:r>
-      <w:r>
-        <w:rPr>
-          <w:rFonts w:ascii="Times New Roman" w:hAnsi="Times New Roman" w:cs="Times New Roman"/>
-        </w:rPr>
-        <w:t>a</w:t>
-      </w:r>
-      <w:proofErr w:type="spellEnd"/>
-      <w:r>
-        <w:rPr>
-          <w:rFonts w:ascii="Times New Roman" w:hAnsi="Times New Roman" w:cs="Times New Roman"/>
-        </w:rPr>
-        <w:t>)</w:t>
-      </w:r>
-      <w:r>
-        <w:rPr>
-          <w:rFonts w:ascii="Times New Roman" w:hAnsi="Times New Roman" w:cs="Times New Roman"/>
-        </w:rPr>
-        <w:t>, and</w:t>
-      </w:r>
-      <w:r>
-        <w:rPr>
-          <w:rFonts w:ascii="Times New Roman" w:hAnsi="Times New Roman" w:cs="Times New Roman"/>
-        </w:rPr>
-        <w:t xml:space="preserve"> amphibian</w:t>
-      </w:r>
-      <w:r>
-        <w:rPr>
-          <w:rFonts w:ascii="Times New Roman" w:hAnsi="Times New Roman" w:cs="Times New Roman"/>
-        </w:rPr>
-        <w:t>s (</w:t>
-      </w:r>
-      <w:proofErr w:type="spellStart"/>
-      <w:r>
-        <w:rPr>
-          <w:rFonts w:ascii="Times New Roman" w:hAnsi="Times New Roman" w:cs="Times New Roman"/>
-        </w:rPr>
-        <w:t>Amphibia</w:t>
-      </w:r>
-      <w:proofErr w:type="spellEnd"/>
-      <w:r>
-        <w:rPr>
-          <w:rFonts w:ascii="Times New Roman" w:hAnsi="Times New Roman" w:cs="Times New Roman"/>
-        </w:rPr>
-        <w:t>)</w:t>
-      </w:r>
-      <w:r>
-        <w:rPr>
-          <w:rFonts w:ascii="Times New Roman" w:hAnsi="Times New Roman" w:cs="Times New Roman"/>
-        </w:rPr>
-        <w:t>.</w:t>
-      </w:r>
-      <w:r>
-        <w:rPr>
-          <w:rFonts w:ascii="Times New Roman" w:hAnsi="Times New Roman" w:cs="Times New Roman"/>
-        </w:rPr>
-        <w:t xml:space="preserve"> </w:t>
-      </w:r>
-      <w:r>
-        <w:rPr>
-          <w:rFonts w:ascii="Times New Roman" w:hAnsi="Times New Roman" w:cs="Times New Roman"/>
-        </w:rPr>
-        <w:t>Amphibians (</w:t>
-      </w:r>
-      <w:proofErr w:type="spellStart"/>
-      <w:r>
-        <w:rPr>
-          <w:rFonts w:ascii="Times New Roman" w:hAnsi="Times New Roman" w:cs="Times New Roman"/>
-        </w:rPr>
-        <w:t>Lissamphibia</w:t>
-      </w:r>
-      <w:proofErr w:type="spellEnd"/>
-      <w:r>
-        <w:rPr>
-          <w:rFonts w:ascii="Times New Roman" w:hAnsi="Times New Roman" w:cs="Times New Roman"/>
-        </w:rPr>
-        <w:t>) are</w:t>
-      </w:r>
-      <w:r>
-        <w:rPr>
-          <w:rFonts w:ascii="Times New Roman" w:hAnsi="Times New Roman" w:cs="Times New Roman"/>
-        </w:rPr>
-        <w:t xml:space="preserve"> a</w:t>
-      </w:r>
-      <w:r>
-        <w:rPr>
-          <w:rFonts w:ascii="Times New Roman" w:hAnsi="Times New Roman" w:cs="Times New Roman"/>
-        </w:rPr>
-        <w:t xml:space="preserve"> diverse and abundant group of organisms that serve as indi</w:t>
-      </w:r>
-      <w:r>
-        <w:rPr>
-          <w:rFonts w:ascii="Times New Roman" w:hAnsi="Times New Roman" w:cs="Times New Roman"/>
-        </w:rPr>
-        <w:t>cat</w:t>
-      </w:r>
-      <w:r>
-        <w:rPr>
-          <w:rFonts w:ascii="Times New Roman" w:hAnsi="Times New Roman" w:cs="Times New Roman"/>
-        </w:rPr>
-        <w:t xml:space="preserve">ors of environmental health and </w:t>
-      </w:r>
-      <w:r>
-        <w:rPr>
-          <w:rFonts w:ascii="Times New Roman" w:hAnsi="Times New Roman" w:cs="Times New Roman"/>
-        </w:rPr>
-        <w:t xml:space="preserve">are </w:t>
-      </w:r>
-      <w:r>
-        <w:rPr>
-          <w:rFonts w:ascii="Times New Roman" w:hAnsi="Times New Roman" w:cs="Times New Roman"/>
-        </w:rPr>
-        <w:t>a vital link in the food web (Wake 1991)</w:t>
-      </w:r>
-      <w:r>
-        <w:rPr>
-          <w:rFonts w:ascii="Times New Roman" w:hAnsi="Times New Roman" w:cs="Times New Roman"/>
-        </w:rPr>
-        <w:t>; however, a</w:t>
-      </w:r>
-      <w:r>
-        <w:rPr>
-          <w:rFonts w:ascii="Times New Roman" w:hAnsi="Times New Roman" w:cs="Times New Roman"/>
-        </w:rPr>
-        <w:t xml:space="preserve">mphibian populations </w:t>
-      </w:r>
-      <w:r>
-        <w:rPr>
-          <w:rFonts w:ascii="Times New Roman" w:hAnsi="Times New Roman" w:cs="Times New Roman"/>
-        </w:rPr>
-        <w:t>worldwide</w:t>
-      </w:r>
-      <w:r>
-        <w:rPr>
-          <w:rFonts w:ascii="Times New Roman" w:hAnsi="Times New Roman" w:cs="Times New Roman"/>
-        </w:rPr>
-        <w:t xml:space="preserve"> have been in decline, and studies point to </w:t>
-      </w:r>
-      <w:r>
-        <w:rPr>
-          <w:rFonts w:ascii="Times New Roman" w:hAnsi="Times New Roman" w:cs="Times New Roman"/>
-          <w:highlight w:val="yellow"/>
-        </w:rPr>
-        <w:t>emerging infectious diseases</w:t>
-      </w:r>
-      <w:r>
-        <w:rPr>
-          <w:rFonts w:ascii="Times New Roman" w:hAnsi="Times New Roman" w:cs="Times New Roman"/>
-        </w:rPr>
-        <w:t xml:space="preserve"> as one of the major contributors (Gray and Chinchar 2015; Harp and </w:t>
-      </w:r>
-      <w:proofErr w:type="spellStart"/>
-      <w:r>
-        <w:rPr>
-          <w:rFonts w:ascii="Times New Roman" w:hAnsi="Times New Roman" w:cs="Times New Roman"/>
-        </w:rPr>
-        <w:t>Petranka</w:t>
-      </w:r>
-      <w:proofErr w:type="spellEnd"/>
-      <w:r>
-        <w:rPr>
-          <w:rFonts w:ascii="Times New Roman" w:hAnsi="Times New Roman" w:cs="Times New Roman"/>
-        </w:rPr>
-        <w:t xml:space="preserve"> 2006).</w:t>
-      </w:r>
-      <w:r>
-        <w:rPr>
-          <w:rFonts w:ascii="Times New Roman" w:hAnsi="Times New Roman" w:cs="Times New Roman"/>
-        </w:rPr>
-        <w:t xml:space="preserve"> Specifically, they have been shown to be particularly susceptible to </w:t>
-      </w:r>
-      <w:proofErr w:type="spellStart"/>
-      <w:r>
-        <w:rPr>
-          <w:rFonts w:ascii="Times New Roman" w:hAnsi="Times New Roman" w:cs="Times New Roman"/>
-        </w:rPr>
-        <w:t>ranaviral</w:t>
-      </w:r>
-      <w:proofErr w:type="spellEnd"/>
-      <w:r>
-        <w:rPr>
-          <w:rFonts w:ascii="Times New Roman" w:hAnsi="Times New Roman" w:cs="Times New Roman"/>
-        </w:rPr>
-        <w:t xml:space="preserve"> disease (</w:t>
-      </w:r>
-      <w:r>
-        <w:rPr>
-          <w:rFonts w:ascii="Times New Roman" w:hAnsi="Times New Roman" w:cs="Times New Roman"/>
-          <w:highlight w:val="yellow"/>
-        </w:rPr>
-        <w:t>REF</w:t>
-      </w:r>
-      <w:r>
-        <w:rPr>
-          <w:rFonts w:ascii="Times New Roman" w:hAnsi="Times New Roman" w:cs="Times New Roman"/>
-        </w:rPr>
-        <w:t>):</w:t>
-      </w:r>
-      <w:r>
-        <w:rPr>
-          <w:rFonts w:ascii="Times New Roman" w:hAnsi="Times New Roman" w:cs="Times New Roman"/>
-        </w:rPr>
-        <w:t xml:space="preserve"> </w:t>
-      </w:r>
-      <w:r>
-        <w:rPr>
-          <w:rFonts w:ascii="Times New Roman" w:hAnsi="Times New Roman" w:cs="Times New Roman"/>
-        </w:rPr>
-        <w:t>o</w:t>
-      </w:r>
-      <w:r>
-        <w:rPr>
-          <w:rFonts w:ascii="Times New Roman" w:hAnsi="Times New Roman" w:cs="Times New Roman"/>
-        </w:rPr>
-        <w:t>ne</w:t>
-      </w:r>
-      <w:r>
-        <w:rPr>
-          <w:rFonts w:ascii="Times New Roman" w:hAnsi="Times New Roman" w:cs="Times New Roman"/>
-        </w:rPr>
-        <w:t xml:space="preserve"> study </w:t>
-      </w:r>
-      <w:r>
-        <w:rPr>
-          <w:rFonts w:ascii="Times New Roman" w:hAnsi="Times New Roman" w:cs="Times New Roman"/>
-        </w:rPr>
-        <w:t>reported</w:t>
-      </w:r>
-      <w:r>
-        <w:rPr>
-          <w:rFonts w:ascii="Times New Roman" w:hAnsi="Times New Roman" w:cs="Times New Roman"/>
-        </w:rPr>
-        <w:t xml:space="preserve"> that the most common cause of amphibian mortality events was infection by ranaviruses (Green et al. 2002).</w:t>
+      <w:r>
+        <w:rPr>
+          <w:rFonts w:ascii="Times New Roman" w:hAnsi="Times New Roman" w:cs="Times New Roman"/>
+        </w:rPr>
+        <w:t xml:space="preserve">Earl and Gray </w:t>
+      </w:r>
+      <w:r>
+        <w:rPr>
+          <w:rFonts w:ascii="Times New Roman" w:hAnsi="Times New Roman" w:cs="Times New Roman"/>
+        </w:rPr>
+        <w:t xml:space="preserve">2014). </w:t>
       </w:r>
     </w:p>
     <w:p>
@@ -1634,13 +1399,13 @@
           <w:noProof/>
         </w:rPr>
         <w:drawing>
-          <wp:anchor distT="0" distB="0" distL="114300" distR="114300" simplePos="0" relativeHeight="251665408" behindDoc="0" locked="0" layoutInCell="1" allowOverlap="1" wp14:anchorId="6C3B2D5D" wp14:editId="735D775B">
+          <wp:anchor distT="0" distB="0" distL="114300" distR="114300" simplePos="0" relativeHeight="251661312" behindDoc="0" locked="0" layoutInCell="1" allowOverlap="1" wp14:anchorId="437AE4C7" wp14:editId="6CB63B09">
             <wp:simplePos x="0" y="0"/>
             <wp:positionH relativeFrom="column">
               <wp:posOffset>3429000</wp:posOffset>
             </wp:positionH>
             <wp:positionV relativeFrom="paragraph">
-              <wp:posOffset>2164080</wp:posOffset>
+              <wp:posOffset>2255520</wp:posOffset>
             </wp:positionV>
             <wp:extent cx="2515870" cy="2077720"/>
             <wp:effectExtent l="25400" t="25400" r="24130" b="30480"/>
@@ -1710,19 +1475,7 @@
         <w:rPr>
           <w:rFonts w:ascii="Times New Roman" w:hAnsi="Times New Roman" w:cs="Times New Roman"/>
         </w:rPr>
-        <w:t>T</w:t>
-      </w:r>
-      <w:r>
-        <w:rPr>
-          <w:rFonts w:ascii="Times New Roman" w:hAnsi="Times New Roman" w:cs="Times New Roman"/>
-        </w:rPr>
-        <w:t>here are 6</w:t>
-      </w:r>
-      <w:r>
-        <w:rPr>
-          <w:rFonts w:ascii="Times New Roman" w:hAnsi="Times New Roman" w:cs="Times New Roman"/>
-        </w:rPr>
-        <w:t xml:space="preserve"> official</w:t>
+        <w:t>There are 3 official</w:t>
       </w:r>
       <w:r>
         <w:rPr>
@@ -1741,34 +1494,48 @@
         <w:rPr>
           <w:rFonts w:ascii="Times New Roman" w:hAnsi="Times New Roman" w:cs="Times New Roman"/>
         </w:rPr>
-        <w:t xml:space="preserve"> species: </w:t>
+        <w:t xml:space="preserve"> species</w:t>
+      </w:r>
+      <w:r>
+        <w:rPr>
+          <w:rFonts w:ascii="Times New Roman" w:hAnsi="Times New Roman" w:cs="Times New Roman"/>
+        </w:rPr>
+        <w:t xml:space="preserve"> known to infect amphibians</w:t>
+      </w:r>
+      <w:r>
+        <w:rPr>
+          <w:rFonts w:ascii="Times New Roman" w:hAnsi="Times New Roman" w:cs="Times New Roman"/>
+        </w:rPr>
+        <w:t xml:space="preserve">: </w:t>
       </w:r>
       <w:r>
         <w:rPr>
           <w:rFonts w:ascii="Times New Roman" w:hAnsi="Times New Roman" w:cs="Times New Roman"/>
           <w:i/>
         </w:rPr>
-        <w:t>Frog v</w:t>
-      </w:r>
+        <w:t>Frog virus 3</w:t>
+      </w:r>
+      <w:r>
+        <w:rPr>
+          <w:rFonts w:ascii="Times New Roman" w:hAnsi="Times New Roman" w:cs="Times New Roman"/>
+        </w:rPr>
+        <w:t xml:space="preserve"> (FV3), </w:t>
+      </w:r>
+      <w:proofErr w:type="spellStart"/>
       <w:r>
         <w:rPr>
           <w:rFonts w:ascii="Times New Roman" w:hAnsi="Times New Roman" w:cs="Times New Roman"/>
           <w:i/>
         </w:rPr>
-        <w:t xml:space="preserve">irus </w:t>
-      </w:r>
+        <w:t>Ambystoma</w:t>
+      </w:r>
+      <w:proofErr w:type="spellEnd"/>
       <w:r>
         <w:rPr>
           <w:rFonts w:ascii="Times New Roman" w:hAnsi="Times New Roman" w:cs="Times New Roman"/>
           <w:i/>
         </w:rPr>
-        <w:t>3</w:t>
-      </w:r>
-      <w:r>
-        <w:rPr>
-          <w:rFonts w:ascii="Times New Roman" w:hAnsi="Times New Roman" w:cs="Times New Roman"/>
-        </w:rPr>
-        <w:t xml:space="preserve"> (FV3), </w:t>
+        <w:t xml:space="preserve"> </w:t>
       </w:r>
       <w:proofErr w:type="spellStart"/>
       <w:r>
@@ -1776,7 +1543,7 @@
           <w:rFonts w:ascii="Times New Roman" w:hAnsi="Times New Roman" w:cs="Times New Roman"/>
           <w:i/>
         </w:rPr>
-        <w:t>Ambystoma</w:t>
+        <w:t>tigrinum</w:t>
       </w:r>
       <w:proofErr w:type="spellEnd"/>
       <w:r>
@@ -1784,6 +1551,34 @@
           <w:rFonts w:ascii="Times New Roman" w:hAnsi="Times New Roman" w:cs="Times New Roman"/>
           <w:i/>
         </w:rPr>
+        <w:t xml:space="preserve"> virus</w:t>
+      </w:r>
+      <w:r>
+        <w:rPr>
+          <w:rFonts w:ascii="Times New Roman" w:hAnsi="Times New Roman" w:cs="Times New Roman"/>
+        </w:rPr>
+        <w:t xml:space="preserve"> (ATV), </w:t>
+      </w:r>
+      <w:r>
+        <w:rPr>
+          <w:rFonts w:ascii="Times New Roman" w:hAnsi="Times New Roman" w:cs="Times New Roman"/>
+        </w:rPr>
+        <w:t xml:space="preserve">and </w:t>
+      </w:r>
+      <w:proofErr w:type="spellStart"/>
+      <w:r>
+        <w:rPr>
+          <w:rFonts w:ascii="Times New Roman" w:hAnsi="Times New Roman" w:cs="Times New Roman"/>
+          <w:i/>
+        </w:rPr>
+        <w:t>Bohle</w:t>
+      </w:r>
+      <w:proofErr w:type="spellEnd"/>
+      <w:r>
+        <w:rPr>
+          <w:rFonts w:ascii="Times New Roman" w:hAnsi="Times New Roman" w:cs="Times New Roman"/>
+          <w:i/>
+        </w:rPr>
         <w:t xml:space="preserve"> </w:t>
       </w:r>
       <w:proofErr w:type="spellStart"/>
@@ -1792,302 +1587,180 @@
           <w:rFonts w:ascii="Times New Roman" w:hAnsi="Times New Roman" w:cs="Times New Roman"/>
           <w:i/>
         </w:rPr>
-        <w:t>tigrinum</w:t>
+        <w:t>iridovirus</w:t>
       </w:r>
       <w:proofErr w:type="spellEnd"/>
       <w:r>
         <w:rPr>
           <w:rFonts w:ascii="Times New Roman" w:hAnsi="Times New Roman" w:cs="Times New Roman"/>
-          <w:i/>
-        </w:rPr>
-        <w:t xml:space="preserve"> virus</w:t>
-      </w:r>
-      <w:r>
-        <w:rPr>
-          <w:rFonts w:ascii="Times New Roman" w:hAnsi="Times New Roman" w:cs="Times New Roman"/>
-        </w:rPr>
-        <w:t xml:space="preserve"> (ATV), </w:t>
+        </w:rPr>
+        <w:t xml:space="preserve"> (BIV</w:t>
+      </w:r>
+      <w:r>
+        <w:rPr>
+          <w:rFonts w:ascii="Times New Roman" w:hAnsi="Times New Roman" w:cs="Times New Roman"/>
+        </w:rPr>
+        <w:t>).</w:t>
+      </w:r>
+      <w:r>
+        <w:rPr>
+          <w:rFonts w:ascii="Times New Roman" w:hAnsi="Times New Roman" w:cs="Times New Roman"/>
+        </w:rPr>
+        <w:t xml:space="preserve"> </w:t>
+      </w:r>
+      <w:r>
+        <w:rPr>
+          <w:rFonts w:ascii="Times New Roman" w:hAnsi="Times New Roman" w:cs="Times New Roman"/>
+        </w:rPr>
+        <w:t>They have been reported in at least</w:t>
+      </w:r>
+      <w:r>
+        <w:rPr>
+          <w:rFonts w:ascii="Times New Roman" w:hAnsi="Times New Roman" w:cs="Times New Roman"/>
+        </w:rPr>
+        <w:t xml:space="preserve"> 105</w:t>
+      </w:r>
+      <w:r>
+        <w:rPr>
+          <w:rFonts w:ascii="Times New Roman" w:hAnsi="Times New Roman" w:cs="Times New Roman"/>
+        </w:rPr>
+        <w:t xml:space="preserve"> amphibian</w:t>
+      </w:r>
+      <w:r>
+        <w:rPr>
+          <w:rFonts w:ascii="Times New Roman" w:hAnsi="Times New Roman" w:cs="Times New Roman"/>
+        </w:rPr>
+        <w:t xml:space="preserve"> species in 18 families (</w:t>
       </w:r>
       <w:proofErr w:type="spellStart"/>
       <w:r>
         <w:rPr>
           <w:rFonts w:ascii="Times New Roman" w:hAnsi="Times New Roman" w:cs="Times New Roman"/>
-          <w:i/>
-        </w:rPr>
-        <w:t>Bohle</w:t>
+        </w:rPr>
+        <w:t>Duffus</w:t>
       </w:r>
       <w:proofErr w:type="spellEnd"/>
       <w:r>
         <w:rPr>
           <w:rFonts w:ascii="Times New Roman" w:hAnsi="Times New Roman" w:cs="Times New Roman"/>
-          <w:i/>
+        </w:rPr>
+        <w:t xml:space="preserve"> et al. 2015). </w:t>
+      </w:r>
+      <w:r>
+        <w:rPr>
+          <w:rFonts w:ascii="Times New Roman" w:hAnsi="Times New Roman" w:cs="Times New Roman"/>
+        </w:rPr>
+        <w:t>Transmission of the virus can occur through several routes, including through water and substrate, direct contact, and ingestion of infected individuals. Although the symptoms vary</w:t>
+      </w:r>
+      <w:r>
+        <w:rPr>
+          <w:rFonts w:ascii="Times New Roman" w:hAnsi="Times New Roman" w:cs="Times New Roman"/>
+        </w:rPr>
+        <w:t xml:space="preserve"> betwe</w:t>
+      </w:r>
+      <w:r>
+        <w:rPr>
+          <w:rFonts w:ascii="Times New Roman" w:hAnsi="Times New Roman" w:cs="Times New Roman"/>
+        </w:rPr>
+        <w:t>en host and pathogen species, host</w:t>
+      </w:r>
+      <w:r>
+        <w:rPr>
+          <w:rFonts w:ascii="Times New Roman" w:hAnsi="Times New Roman" w:cs="Times New Roman"/>
+        </w:rPr>
+        <w:t xml:space="preserve"> life stage</w:t>
+      </w:r>
+      <w:r>
+        <w:rPr>
+          <w:rFonts w:ascii="Times New Roman" w:hAnsi="Times New Roman" w:cs="Times New Roman"/>
+        </w:rPr>
+        <w:t xml:space="preserve"> and transmission route (</w:t>
+      </w:r>
+      <w:r>
+        <w:rPr>
+          <w:rFonts w:ascii="Times New Roman" w:hAnsi="Times New Roman" w:cs="Times New Roman"/>
+          <w:highlight w:val="yellow"/>
+        </w:rPr>
+        <w:t>REF</w:t>
+      </w:r>
+      <w:r>
+        <w:rPr>
+          <w:rFonts w:ascii="Times New Roman" w:hAnsi="Times New Roman" w:cs="Times New Roman"/>
+        </w:rPr>
+        <w:t xml:space="preserve">), </w:t>
+      </w:r>
+      <w:r>
+        <w:rPr>
+          <w:rFonts w:ascii="Times New Roman" w:hAnsi="Times New Roman" w:cs="Times New Roman"/>
+        </w:rPr>
+        <w:t>the viruses</w:t>
+      </w:r>
+      <w:r>
+        <w:rPr>
+          <w:rFonts w:ascii="Times New Roman" w:hAnsi="Times New Roman" w:cs="Times New Roman"/>
+        </w:rPr>
+        <w:t xml:space="preserve"> generally</w:t>
+      </w:r>
+      <w:r>
+        <w:rPr>
+          <w:rFonts w:ascii="Times New Roman" w:hAnsi="Times New Roman" w:cs="Times New Roman"/>
+        </w:rPr>
+        <w:t xml:space="preserve"> cause lethargy, internal and external hemorrhaging, swelling of the body and legs, and erratic swimming</w:t>
+      </w:r>
+      <w:r>
+        <w:rPr>
+          <w:rFonts w:ascii="Times New Roman" w:hAnsi="Times New Roman" w:cs="Times New Roman"/>
+        </w:rPr>
+        <w:t>, with fatal cases involving</w:t>
+      </w:r>
+      <w:r>
+        <w:rPr>
+          <w:rFonts w:ascii="Times New Roman" w:hAnsi="Times New Roman" w:cs="Times New Roman"/>
+        </w:rPr>
+        <w:t xml:space="preserve"> necrosis in the liver, kidney, and spleen</w:t>
+      </w:r>
+      <w:r>
+        <w:rPr>
+          <w:rFonts w:ascii="Times New Roman" w:hAnsi="Times New Roman" w:cs="Times New Roman"/>
+        </w:rPr>
+        <w:t xml:space="preserve"> (</w:t>
+      </w:r>
+      <w:r>
+        <w:rPr>
+          <w:rFonts w:ascii="Times New Roman" w:hAnsi="Times New Roman" w:cs="Times New Roman"/>
+          <w:highlight w:val="yellow"/>
+        </w:rPr>
+        <w:t>REF)</w:t>
+      </w:r>
+      <w:r>
+        <w:rPr>
+          <w:rFonts w:ascii="Times New Roman" w:hAnsi="Times New Roman" w:cs="Times New Roman"/>
+        </w:rPr>
+        <w:t>.</w:t>
+      </w:r>
+      <w:r>
+        <w:rPr>
+          <w:rFonts w:ascii="Times New Roman" w:hAnsi="Times New Roman" w:cs="Times New Roman"/>
         </w:rPr>
         <w:t xml:space="preserve"> </w:t>
       </w:r>
-      <w:proofErr w:type="spellStart"/>
-      <w:r>
-        <w:rPr>
-          <w:rFonts w:ascii="Times New Roman" w:hAnsi="Times New Roman" w:cs="Times New Roman"/>
-          <w:i/>
-        </w:rPr>
-        <w:t>iridovirus</w:t>
-      </w:r>
-      <w:proofErr w:type="spellEnd"/>
-      <w:r>
-        <w:rPr>
-          <w:rFonts w:ascii="Times New Roman" w:hAnsi="Times New Roman" w:cs="Times New Roman"/>
-        </w:rPr>
-        <w:t xml:space="preserve"> </w:t>
-      </w:r>
-      <w:r>
-        <w:rPr>
-          <w:rFonts w:ascii="Times New Roman" w:hAnsi="Times New Roman" w:cs="Times New Roman"/>
-        </w:rPr>
-        <w:t xml:space="preserve">(BIV), </w:t>
-      </w:r>
-      <w:r>
-        <w:rPr>
-          <w:rFonts w:ascii="Times New Roman" w:hAnsi="Times New Roman" w:cs="Times New Roman"/>
-          <w:i/>
-        </w:rPr>
-        <w:t xml:space="preserve">Epizootic </w:t>
-      </w:r>
-      <w:proofErr w:type="spellStart"/>
-      <w:r>
-        <w:rPr>
-          <w:rFonts w:ascii="Times New Roman" w:hAnsi="Times New Roman" w:cs="Times New Roman"/>
-          <w:i/>
-        </w:rPr>
-        <w:t>Haematopoietic</w:t>
-      </w:r>
-      <w:proofErr w:type="spellEnd"/>
-      <w:r>
-        <w:rPr>
-          <w:rFonts w:ascii="Times New Roman" w:hAnsi="Times New Roman" w:cs="Times New Roman"/>
-          <w:i/>
-        </w:rPr>
-        <w:t xml:space="preserve"> Necrosis Virus </w:t>
-      </w:r>
-      <w:r>
-        <w:rPr>
-          <w:rFonts w:ascii="Times New Roman" w:hAnsi="Times New Roman" w:cs="Times New Roman"/>
-        </w:rPr>
-        <w:t>(ENHV),</w:t>
-      </w:r>
-      <w:r>
-        <w:rPr>
-          <w:rFonts w:ascii="Times New Roman" w:hAnsi="Times New Roman" w:cs="Times New Roman"/>
-        </w:rPr>
-        <w:t xml:space="preserve"> </w:t>
-      </w:r>
-      <w:r>
-        <w:rPr>
-          <w:rFonts w:ascii="Times New Roman" w:hAnsi="Times New Roman" w:cs="Times New Roman"/>
-          <w:i/>
-          <w:iCs/>
-        </w:rPr>
-        <w:t>European catfish virus</w:t>
-      </w:r>
-      <w:r>
-        <w:rPr>
-          <w:rFonts w:ascii="Times New Roman" w:hAnsi="Times New Roman" w:cs="Times New Roman"/>
-        </w:rPr>
-        <w:t xml:space="preserve"> (ECV), and </w:t>
-      </w:r>
-      <w:r>
-        <w:rPr>
-          <w:rFonts w:ascii="Times New Roman" w:hAnsi="Times New Roman" w:cs="Times New Roman"/>
-          <w:i/>
-        </w:rPr>
-        <w:t xml:space="preserve">Santee-Cooper Ranavirus </w:t>
-      </w:r>
-      <w:r>
-        <w:rPr>
-          <w:rFonts w:ascii="Times New Roman" w:hAnsi="Times New Roman" w:cs="Times New Roman"/>
-        </w:rPr>
-        <w:t>(SCRV). Th</w:t>
-      </w:r>
-      <w:r>
-        <w:rPr>
-          <w:rFonts w:ascii="Times New Roman" w:hAnsi="Times New Roman" w:cs="Times New Roman"/>
-        </w:rPr>
-        <w:t>e first th</w:t>
-      </w:r>
-      <w:r>
-        <w:rPr>
-          <w:rFonts w:ascii="Times New Roman" w:hAnsi="Times New Roman" w:cs="Times New Roman"/>
-        </w:rPr>
-        <w:t>ree</w:t>
-      </w:r>
-      <w:r>
-        <w:rPr>
-          <w:rFonts w:ascii="Times New Roman" w:hAnsi="Times New Roman" w:cs="Times New Roman"/>
-        </w:rPr>
-        <w:t xml:space="preserve"> </w:t>
-      </w:r>
-      <w:r>
-        <w:rPr>
-          <w:rFonts w:ascii="Times New Roman" w:hAnsi="Times New Roman" w:cs="Times New Roman"/>
-        </w:rPr>
-        <w:t xml:space="preserve">viral </w:t>
-      </w:r>
-      <w:r>
-        <w:rPr>
-          <w:rFonts w:ascii="Times New Roman" w:hAnsi="Times New Roman" w:cs="Times New Roman"/>
-        </w:rPr>
-        <w:t>species</w:t>
-      </w:r>
-      <w:r>
-        <w:rPr>
-          <w:rFonts w:ascii="Times New Roman" w:hAnsi="Times New Roman" w:cs="Times New Roman"/>
-        </w:rPr>
-        <w:t xml:space="preserve"> </w:t>
-      </w:r>
-      <w:r>
-        <w:rPr>
-          <w:rFonts w:ascii="Times New Roman" w:hAnsi="Times New Roman" w:cs="Times New Roman"/>
-        </w:rPr>
-        <w:t xml:space="preserve">(FV3, ATV, and BIV) </w:t>
-      </w:r>
-      <w:r>
-        <w:rPr>
-          <w:rFonts w:ascii="Times New Roman" w:hAnsi="Times New Roman" w:cs="Times New Roman"/>
-        </w:rPr>
-        <w:t>are known to</w:t>
-      </w:r>
-      <w:r>
-        <w:rPr>
-          <w:rFonts w:ascii="Times New Roman" w:hAnsi="Times New Roman" w:cs="Times New Roman"/>
-        </w:rPr>
-        <w:t xml:space="preserve"> infect</w:t>
-      </w:r>
-      <w:r>
-        <w:rPr>
-          <w:rFonts w:ascii="Times New Roman" w:hAnsi="Times New Roman" w:cs="Times New Roman"/>
-        </w:rPr>
-        <w:t xml:space="preserve"> amphibians</w:t>
-      </w:r>
-      <w:r>
-        <w:rPr>
-          <w:rFonts w:ascii="Times New Roman" w:hAnsi="Times New Roman" w:cs="Times New Roman"/>
-        </w:rPr>
-        <w:t xml:space="preserve"> and have been reported in at least</w:t>
-      </w:r>
-      <w:r>
-        <w:rPr>
-          <w:rFonts w:ascii="Times New Roman" w:hAnsi="Times New Roman" w:cs="Times New Roman"/>
-        </w:rPr>
-        <w:t xml:space="preserve"> 105</w:t>
-      </w:r>
-      <w:r>
-        <w:rPr>
-          <w:rFonts w:ascii="Times New Roman" w:hAnsi="Times New Roman" w:cs="Times New Roman"/>
-        </w:rPr>
-        <w:t xml:space="preserve"> amphibian</w:t>
-      </w:r>
-      <w:r>
-        <w:rPr>
-          <w:rFonts w:ascii="Times New Roman" w:hAnsi="Times New Roman" w:cs="Times New Roman"/>
-        </w:rPr>
-        <w:t xml:space="preserve"> species</w:t>
-      </w:r>
-      <w:r>
-        <w:rPr>
-          <w:rFonts w:ascii="Times New Roman" w:hAnsi="Times New Roman" w:cs="Times New Roman"/>
-        </w:rPr>
-        <w:t xml:space="preserve"> in 18 families</w:t>
-      </w:r>
-      <w:r>
-        <w:rPr>
-          <w:rFonts w:ascii="Times New Roman" w:hAnsi="Times New Roman" w:cs="Times New Roman"/>
-        </w:rPr>
-        <w:t xml:space="preserve"> </w:t>
-      </w:r>
-      <w:r>
-        <w:rPr>
-          <w:rFonts w:ascii="Times New Roman" w:hAnsi="Times New Roman" w:cs="Times New Roman"/>
-        </w:rPr>
-        <w:t>(</w:t>
-      </w:r>
-      <w:proofErr w:type="spellStart"/>
-      <w:r>
-        <w:rPr>
-          <w:rFonts w:ascii="Times New Roman" w:hAnsi="Times New Roman" w:cs="Times New Roman"/>
-        </w:rPr>
-        <w:t>Duffus</w:t>
-      </w:r>
-      <w:proofErr w:type="spellEnd"/>
-      <w:r>
-        <w:rPr>
-          <w:rFonts w:ascii="Times New Roman" w:hAnsi="Times New Roman" w:cs="Times New Roman"/>
-        </w:rPr>
-        <w:t xml:space="preserve"> et al. 2015)</w:t>
-      </w:r>
-      <w:r>
-        <w:rPr>
-          <w:rFonts w:ascii="Times New Roman" w:hAnsi="Times New Roman" w:cs="Times New Roman"/>
-        </w:rPr>
-        <w:t>.</w:t>
-      </w:r>
-      <w:r>
-        <w:rPr>
-          <w:rFonts w:ascii="Times New Roman" w:hAnsi="Times New Roman" w:cs="Times New Roman"/>
-        </w:rPr>
-        <w:t xml:space="preserve"> </w:t>
-      </w:r>
-      <w:r>
-        <w:rPr>
-          <w:rFonts w:ascii="Times New Roman" w:hAnsi="Times New Roman" w:cs="Times New Roman"/>
-        </w:rPr>
-        <w:t xml:space="preserve">Transmission of the virus can occur through several routes, including through water and substrate, direct contact, and ingestion of infected individuals. </w:t>
-      </w:r>
-      <w:r>
-        <w:rPr>
-          <w:rFonts w:ascii="Times New Roman" w:hAnsi="Times New Roman" w:cs="Times New Roman"/>
-        </w:rPr>
-        <w:t>Although</w:t>
-      </w:r>
-      <w:r>
-        <w:rPr>
-          <w:rFonts w:ascii="Times New Roman" w:hAnsi="Times New Roman" w:cs="Times New Roman"/>
-        </w:rPr>
-        <w:t xml:space="preserve"> the</w:t>
-      </w:r>
-      <w:r>
-        <w:rPr>
-          <w:rFonts w:ascii="Times New Roman" w:hAnsi="Times New Roman" w:cs="Times New Roman"/>
-        </w:rPr>
-        <w:t xml:space="preserve"> effects vary</w:t>
-      </w:r>
-      <w:r>
-        <w:rPr>
-          <w:rFonts w:ascii="Times New Roman" w:hAnsi="Times New Roman" w:cs="Times New Roman"/>
-        </w:rPr>
-        <w:t xml:space="preserve"> betwe</w:t>
-      </w:r>
-      <w:r>
-        <w:rPr>
-          <w:rFonts w:ascii="Times New Roman" w:hAnsi="Times New Roman" w:cs="Times New Roman"/>
-        </w:rPr>
-        <w:t xml:space="preserve">en host and pathogen species, </w:t>
-      </w:r>
-      <w:r>
-        <w:rPr>
-          <w:rFonts w:ascii="Times New Roman" w:hAnsi="Times New Roman" w:cs="Times New Roman"/>
-        </w:rPr>
-        <w:t>host</w:t>
-      </w:r>
-      <w:r>
-        <w:rPr>
-          <w:rFonts w:ascii="Times New Roman" w:hAnsi="Times New Roman" w:cs="Times New Roman"/>
-        </w:rPr>
-        <w:t xml:space="preserve"> life stage</w:t>
-      </w:r>
-      <w:r>
-        <w:rPr>
-          <w:rFonts w:ascii="Times New Roman" w:hAnsi="Times New Roman" w:cs="Times New Roman"/>
-        </w:rPr>
-        <w:t xml:space="preserve"> and transmission route (</w:t>
+      <w:r>
+        <w:rPr>
+          <w:rFonts w:ascii="Times New Roman" w:hAnsi="Times New Roman" w:cs="Times New Roman"/>
+        </w:rPr>
+        <w:t>Additionally, t</w:t>
+      </w:r>
+      <w:r>
+        <w:rPr>
+          <w:rFonts w:ascii="Times New Roman" w:hAnsi="Times New Roman" w:cs="Times New Roman"/>
+        </w:rPr>
+        <w:t>he amphibian ranaviruses have a general trend in the timing of</w:t>
+      </w:r>
+      <w:r>
+        <w:rPr>
+          <w:rFonts w:ascii="Times New Roman" w:hAnsi="Times New Roman" w:cs="Times New Roman"/>
+        </w:rPr>
+        <w:t xml:space="preserve"> outbreaks, with most die-offs occurring rapidly in the mid to late-summer months (</w:t>
       </w:r>
       <w:r>
         <w:rPr>
@@ -2100,74 +1773,20 @@
         <w:rPr>
           <w:rFonts w:ascii="Times New Roman" w:hAnsi="Times New Roman" w:cs="Times New Roman"/>
         </w:rPr>
-        <w:t>)</w:t>
-      </w:r>
-      <w:r>
-        <w:rPr>
-          <w:rFonts w:ascii="Times New Roman" w:hAnsi="Times New Roman" w:cs="Times New Roman"/>
-        </w:rPr>
-        <w:t>, generally, the viruses cause lethargy, internal and external hemorrhaging, swelling of the body and legs, and erratic swimming</w:t>
-      </w:r>
-      <w:r>
-        <w:rPr>
-          <w:rFonts w:ascii="Times New Roman" w:hAnsi="Times New Roman" w:cs="Times New Roman"/>
-        </w:rPr>
-        <w:t>, with fatal cases involving</w:t>
-      </w:r>
-      <w:r>
-        <w:rPr>
-          <w:rFonts w:ascii="Times New Roman" w:hAnsi="Times New Roman" w:cs="Times New Roman"/>
-        </w:rPr>
-        <w:t xml:space="preserve"> necrosis in the liver, kidney, and spleen</w:t>
-      </w:r>
-      <w:r>
-        <w:rPr>
-          <w:rFonts w:ascii="Times New Roman" w:hAnsi="Times New Roman" w:cs="Times New Roman"/>
-        </w:rPr>
-        <w:t xml:space="preserve"> (</w:t>
+        <w:t>). Although these patterns can be observed, there are notable exceptions: the timing of outbreaks in certain species, like Bullfrogs, is much later in the summer (REF) and individuals can be asymptomatic (</w:t>
       </w:r>
       <w:r>
         <w:rPr>
           <w:rFonts w:ascii="Times New Roman" w:hAnsi="Times New Roman" w:cs="Times New Roman"/>
           <w:highlight w:val="yellow"/>
         </w:rPr>
-        <w:t>REF)</w:t>
-      </w:r>
-      <w:r>
-        <w:rPr>
-          <w:rFonts w:ascii="Times New Roman" w:hAnsi="Times New Roman" w:cs="Times New Roman"/>
-        </w:rPr>
-        <w:t>.</w:t>
-      </w:r>
-      <w:r>
-        <w:rPr>
-          <w:rFonts w:ascii="Times New Roman" w:hAnsi="Times New Roman" w:cs="Times New Roman"/>
-        </w:rPr>
-        <w:t xml:space="preserve"> </w:t>
-      </w:r>
-      <w:r>
-        <w:rPr>
-          <w:rFonts w:ascii="Times New Roman" w:hAnsi="Times New Roman" w:cs="Times New Roman"/>
-        </w:rPr>
-        <w:t>Additionally, t</w:t>
-      </w:r>
-      <w:r>
-        <w:rPr>
-          <w:rFonts w:ascii="Times New Roman" w:hAnsi="Times New Roman" w:cs="Times New Roman"/>
-        </w:rPr>
-        <w:t>he amphibian ranaviruses</w:t>
-      </w:r>
-      <w:r>
-        <w:rPr>
-          <w:rFonts w:ascii="Times New Roman" w:hAnsi="Times New Roman" w:cs="Times New Roman"/>
-        </w:rPr>
-        <w:t xml:space="preserve"> have a general trend in the timing of</w:t>
-      </w:r>
-      <w:r>
-        <w:rPr>
-          <w:rFonts w:ascii="Times New Roman" w:hAnsi="Times New Roman" w:cs="Times New Roman"/>
-        </w:rPr>
-        <w:t xml:space="preserve"> outbreaks, with most die-offs occurring rapidly in the mid to late-summer months. </w:t>
+        <w:t>REF</w:t>
+      </w:r>
+      <w:r>
+        <w:rPr>
+          <w:rFonts w:ascii="Times New Roman" w:hAnsi="Times New Roman" w:cs="Times New Roman"/>
+        </w:rPr>
+        <w:t xml:space="preserve">). Unsurprisingly, the mortality rate of infected individuals is also inconsistent. </w:t>
       </w:r>
     </w:p>
     <w:p>
@@ -2186,15 +1805,15 @@
         <mc:AlternateContent>
           <mc:Choice Requires="wps">
             <w:drawing>
-              <wp:anchor distT="0" distB="0" distL="114300" distR="114300" simplePos="0" relativeHeight="251666432" behindDoc="0" locked="0" layoutInCell="1" allowOverlap="1" wp14:anchorId="11F89064" wp14:editId="4CC2D883">
+              <wp:anchor distT="0" distB="0" distL="114300" distR="114300" simplePos="0" relativeHeight="251662336" behindDoc="0" locked="0" layoutInCell="1" allowOverlap="1" wp14:anchorId="0ED6911F" wp14:editId="616E2CE2">
                 <wp:simplePos x="0" y="0"/>
                 <wp:positionH relativeFrom="column">
                   <wp:posOffset>3429000</wp:posOffset>
                 </wp:positionH>
                 <wp:positionV relativeFrom="paragraph">
-                  <wp:posOffset>2346960</wp:posOffset>
+                  <wp:posOffset>2263140</wp:posOffset>
                 </wp:positionV>
-                <wp:extent cx="2514600" cy="228600"/>
+                <wp:extent cx="2514600" cy="685800"/>
                 <wp:effectExtent l="0" t="0" r="0" b="0"/>
                 <wp:wrapSquare wrapText="bothSides"/>
                 <wp:docPr id="4" name="Text Box 4"/>
@@ -2206,7 +1825,7 @@
                       <wps:spPr>
                         <a:xfrm>
                           <a:off x="0" y="0"/>
-                          <a:ext cx="2514600" cy="228600"/>
+                          <a:ext cx="2514600" cy="685800"/>
                         </a:xfrm>
                         <a:prstGeom prst="rect">
                           <a:avLst/>
@@ -2261,6 +1880,29 @@
                               </w:rPr>
                               <w:t xml:space="preserve"> </w:t>
                             </w:r>
+                            <w:r>
+                              <w:rPr>
+                                <w:sz w:val="20"/>
+                                <w:szCs w:val="20"/>
+                              </w:rPr>
+                              <w:t xml:space="preserve">shows that the probability of death by ranavirus infection increases with increasing </w:t>
+                            </w:r>
+                            <w:proofErr w:type="spellStart"/>
+                            <w:r>
+                              <w:rPr>
+                                <w:sz w:val="20"/>
+                                <w:szCs w:val="20"/>
+                              </w:rPr>
+                              <w:t>Gosner</w:t>
+                            </w:r>
+                            <w:proofErr w:type="spellEnd"/>
+                            <w:r>
+                              <w:rPr>
+                                <w:sz w:val="20"/>
+                                <w:szCs w:val="20"/>
+                              </w:rPr>
+                              <w:t xml:space="preserve"> developmental stage (Warne et al. 2011)</w:t>
+                            </w:r>
                           </w:p>
                         </w:txbxContent>
                       </wps:txbx>
@@ -2284,7 +1926,7 @@
           </mc:Choice>
           <mc:Fallback>
             <w:pict>
-              <v:shape id="Text Box 4" o:spid="_x0000_s1027" type="#_x0000_t202" style="position:absolute;left:0;text-align:left;margin-left:270pt;margin-top:184.8pt;width:198pt;height:18pt;z-index:251666432;visibility:visible;mso-wrap-style:square;mso-width-percent:0;mso-height-percent:0;mso-wrap-distance-left:9pt;mso-wrap-distance-top:0;mso-wrap-distance-right:9pt;mso-wrap-distance-bottom:0;mso-position-horizontal:absolute;mso-position-horizontal-relative:text;mso-position-vertical:absolute;mso-position-vertical-relative:text;mso-width-percent:0;mso-height-percent:0;mso-width-relative:margin;mso-height-relative:margin;v-text-anchor:top" o:gfxdata="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" filled="f" stroked="f">
+              <v:shape id="Text Box 4" o:spid="_x0000_s1027" type="#_x0000_t202" style="position:absolute;left:0;text-align:left;margin-left:270pt;margin-top:178.2pt;width:198pt;height:54pt;z-index:251662336;visibility:visible;mso-wrap-style:square;mso-width-percent:0;mso-height-percent:0;mso-wrap-distance-left:9pt;mso-wrap-distance-top:0;mso-wrap-distance-right:9pt;mso-wrap-distance-bottom:0;mso-position-horizontal:absolute;mso-position-horizontal-relative:text;mso-position-vertical:absolute;mso-position-vertical-relative:text;mso-width-percent:0;mso-height-percent:0;mso-width-relative:margin;mso-height-relative:margin;v-text-anchor:top" o:gfxdata="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" filled="f" stroked="f">
                 <v:textbox>
                   <w:txbxContent>
                     <w:p>
@@ -2310,6 +1952,29 @@
                         </w:rPr>
                         <w:t xml:space="preserve"> </w:t>
                       </w:r>
+                      <w:r>
+                        <w:rPr>
+                          <w:sz w:val="20"/>
+                          <w:szCs w:val="20"/>
+                        </w:rPr>
+                        <w:t xml:space="preserve">shows that the probability of death by ranavirus infection increases with increasing </w:t>
+                      </w:r>
+                      <w:proofErr w:type="spellStart"/>
+                      <w:r>
+                        <w:rPr>
+                          <w:sz w:val="20"/>
+                          <w:szCs w:val="20"/>
+                        </w:rPr>
+                        <w:t>Gosner</w:t>
+                      </w:r>
+                      <w:proofErr w:type="spellEnd"/>
+                      <w:r>
+                        <w:rPr>
+                          <w:sz w:val="20"/>
+                          <w:szCs w:val="20"/>
+                        </w:rPr>
+                        <w:t xml:space="preserve"> developmental stage (Warne et al. 2011)</w:t>
+                      </w:r>
                     </w:p>
                   </w:txbxContent>
                 </v:textbox>
@@ -2323,37 +1988,61 @@
         <w:rPr>
           <w:rFonts w:ascii="Times New Roman" w:hAnsi="Times New Roman" w:cs="Times New Roman"/>
         </w:rPr>
-        <w:t>T</w:t>
-      </w:r>
-      <w:r>
-        <w:rPr>
-          <w:rFonts w:ascii="Times New Roman" w:hAnsi="Times New Roman" w:cs="Times New Roman"/>
-        </w:rPr>
-        <w:t xml:space="preserve">he </w:t>
-      </w:r>
-      <w:r>
-        <w:rPr>
-          <w:rFonts w:ascii="Times New Roman" w:hAnsi="Times New Roman" w:cs="Times New Roman"/>
-        </w:rPr>
-        <w:t>outcomes</w:t>
-      </w:r>
-      <w:r>
-        <w:rPr>
-          <w:rFonts w:ascii="Times New Roman" w:hAnsi="Times New Roman" w:cs="Times New Roman"/>
-        </w:rPr>
-        <w:t xml:space="preserve"> of the</w:t>
-      </w:r>
-      <w:r>
-        <w:rPr>
-          <w:rFonts w:ascii="Times New Roman" w:hAnsi="Times New Roman" w:cs="Times New Roman"/>
-        </w:rPr>
-        <w:t>se</w:t>
-      </w:r>
-      <w:r>
-        <w:rPr>
-          <w:rFonts w:ascii="Times New Roman" w:hAnsi="Times New Roman" w:cs="Times New Roman"/>
-        </w:rPr>
-        <w:t xml:space="preserve"> outbreaks</w:t>
+        <w:t>The outcomes of these outbreaks can vary between species, populations and location, ranging from no apparent mortality to mass die-offs. Factors, such as host life stage, temperature, and anthropogenic influences, have been implicated in this variation. For example, ranavirus outbreaks frequently occur in the mid to late summer months, which coincide with both high temperatures and often the metamorphosis of amphibian larvae. However, studies that tested these influences found conflicting results. Arial et al. (2009) found that multiple amphibian ranavirus species replicated faster with increasing temperature up to a certain optimum, usually between 24°C and 28°C. Contrastingly, another study showed that salamander larvae reared at 10°C or 18°C experienced higher mortality after exposure to ATV compared to larvae reared at 26°C (</w:t>
+      </w:r>
+      <w:r>
+        <w:rPr>
+          <w:rFonts w:ascii="Times New Roman" w:hAnsi="Times New Roman" w:cs="Times New Roman"/>
+        </w:rPr>
+        <w:t xml:space="preserve">Rojas et al. </w:t>
+      </w:r>
+      <w:r>
+        <w:rPr>
+          <w:rFonts w:ascii="Times New Roman" w:hAnsi="Times New Roman" w:cs="Times New Roman"/>
+        </w:rPr>
+        <w:t>2005), and proposed that the immune system could be suppressed in colder temperatures. Additionally, the process of larval metamorphosis involves natural immunosuppression (</w:t>
+      </w:r>
+      <w:r>
+        <w:rPr>
+          <w:rFonts w:ascii="Times New Roman" w:hAnsi="Times New Roman" w:cs="Times New Roman"/>
+        </w:rPr>
+        <w:t xml:space="preserve">Rollins-Smith 1998; Carey et al. </w:t>
+      </w:r>
+      <w:r>
+        <w:rPr>
+          <w:rFonts w:ascii="Times New Roman" w:hAnsi="Times New Roman" w:cs="Times New Roman"/>
+        </w:rPr>
+        <w:t>1999); thus, it has been hypothesized that some of the variation in ranavirus outbreak timing could be explained by host life stage.</w:t>
+      </w:r>
+      <w:r>
+        <w:rPr>
+          <w:rFonts w:ascii="Times New Roman" w:hAnsi="Times New Roman" w:cs="Times New Roman"/>
+        </w:rPr>
+        <w:t xml:space="preserve"> However, although one study </w:t>
+      </w:r>
+      <w:r>
+        <w:rPr>
+          <w:rFonts w:ascii="Times New Roman" w:hAnsi="Times New Roman" w:cs="Times New Roman"/>
+        </w:rPr>
+        <w:t xml:space="preserve">found </w:t>
+      </w:r>
+      <w:r>
+        <w:rPr>
+          <w:rFonts w:ascii="Times New Roman" w:hAnsi="Times New Roman" w:cs="Times New Roman"/>
+        </w:rPr>
+        <w:t>a 1.7-fold increase in mortality of</w:t>
+      </w:r>
+      <w:r>
+        <w:rPr>
+          <w:rFonts w:ascii="Times New Roman" w:hAnsi="Times New Roman" w:cs="Times New Roman"/>
+        </w:rPr>
+        <w:t xml:space="preserve"> wood frog tadpoles exposed to ra</w:t>
+      </w:r>
+      <w:r>
+        <w:rPr>
+          <w:rFonts w:ascii="Times New Roman" w:hAnsi="Times New Roman" w:cs="Times New Roman"/>
+        </w:rPr>
+        <w:t>navirus with increasing</w:t>
       </w:r>
       <w:r>
         <w:rPr>
@@ -2361,24 +2050,162 @@
         </w:rPr>
         <w:t xml:space="preserve"> </w:t>
       </w:r>
-      <w:r>
-        <w:rPr>
-          <w:rFonts w:ascii="Times New Roman" w:hAnsi="Times New Roman" w:cs="Times New Roman"/>
-        </w:rPr>
-        <w:t xml:space="preserve">are </w:t>
-      </w:r>
-      <w:r>
-        <w:rPr>
-          <w:rFonts w:ascii="Times New Roman" w:hAnsi="Times New Roman" w:cs="Times New Roman"/>
-        </w:rPr>
-        <w:t>immense</w:t>
-      </w:r>
-      <w:r>
-        <w:rPr>
-          <w:rFonts w:ascii="Times New Roman" w:hAnsi="Times New Roman" w:cs="Times New Roman"/>
-        </w:rPr>
-        <w:t>ly</w:t>
-      </w:r>
+      <w:proofErr w:type="spellStart"/>
+      <w:r>
+        <w:rPr>
+          <w:rFonts w:ascii="Times New Roman" w:hAnsi="Times New Roman" w:cs="Times New Roman"/>
+        </w:rPr>
+        <w:t>Gosn</w:t>
+      </w:r>
+      <w:r>
+        <w:rPr>
+          <w:rFonts w:ascii="Times New Roman" w:hAnsi="Times New Roman" w:cs="Times New Roman"/>
+        </w:rPr>
+        <w:t>er</w:t>
+      </w:r>
+      <w:proofErr w:type="spellEnd"/>
+      <w:r>
+        <w:rPr>
+          <w:rFonts w:ascii="Times New Roman" w:hAnsi="Times New Roman" w:cs="Times New Roman"/>
+        </w:rPr>
+        <w:t xml:space="preserve"> (1960) development stages (Warne et al. </w:t>
+      </w:r>
+      <w:r>
+        <w:rPr>
+          <w:rFonts w:ascii="Times New Roman" w:hAnsi="Times New Roman" w:cs="Times New Roman"/>
+        </w:rPr>
+        <w:t>2011</w:t>
+      </w:r>
+      <w:r>
+        <w:rPr>
+          <w:rFonts w:ascii="Times New Roman" w:hAnsi="Times New Roman" w:cs="Times New Roman"/>
+        </w:rPr>
+        <w:t>; Figure 1</w:t>
+      </w:r>
+      <w:r>
+        <w:rPr>
+          <w:rFonts w:ascii="Times New Roman" w:hAnsi="Times New Roman" w:cs="Times New Roman"/>
+        </w:rPr>
+        <w:t>)</w:t>
+      </w:r>
+      <w:r>
+        <w:rPr>
+          <w:rFonts w:ascii="Times New Roman" w:hAnsi="Times New Roman" w:cs="Times New Roman"/>
+        </w:rPr>
+        <w:t xml:space="preserve">, another found that </w:t>
+      </w:r>
+      <w:r>
+        <w:rPr>
+          <w:rFonts w:ascii="Times New Roman" w:hAnsi="Times New Roman" w:cs="Times New Roman"/>
+        </w:rPr>
+        <w:t>metamorphosis was not always the most susceptible stage</w:t>
+      </w:r>
+      <w:r>
+        <w:rPr>
+          <w:rFonts w:ascii="Times New Roman" w:hAnsi="Times New Roman" w:cs="Times New Roman"/>
+        </w:rPr>
+        <w:t xml:space="preserve"> (</w:t>
+      </w:r>
+      <w:proofErr w:type="spellStart"/>
+      <w:r>
+        <w:rPr>
+          <w:rFonts w:ascii="Times New Roman" w:hAnsi="Times New Roman" w:cs="Times New Roman"/>
+        </w:rPr>
+        <w:t>Haislip</w:t>
+      </w:r>
+      <w:proofErr w:type="spellEnd"/>
+      <w:r>
+        <w:rPr>
+          <w:rFonts w:ascii="Times New Roman" w:hAnsi="Times New Roman" w:cs="Times New Roman"/>
+        </w:rPr>
+        <w:t xml:space="preserve"> et al. </w:t>
+      </w:r>
+      <w:r>
+        <w:rPr>
+          <w:rFonts w:ascii="Times New Roman" w:hAnsi="Times New Roman" w:cs="Times New Roman"/>
+        </w:rPr>
+        <w:t>2011)</w:t>
+      </w:r>
+      <w:r>
+        <w:rPr>
+          <w:rFonts w:ascii="Times New Roman" w:hAnsi="Times New Roman" w:cs="Times New Roman"/>
+        </w:rPr>
+        <w:t>. Finally, further environmental and anthropogenic factors may contribute to the variance in disease prevalence and host mortality, as well. Studies have shown increased probability of outbreaks in areas with cattle access (</w:t>
+      </w:r>
+      <w:r>
+        <w:rPr>
+          <w:rFonts w:ascii="Times New Roman" w:hAnsi="Times New Roman" w:cs="Times New Roman"/>
+        </w:rPr>
+        <w:t xml:space="preserve">Gray et al. 2007; Greer and Collins 2008; </w:t>
+      </w:r>
+      <w:proofErr w:type="spellStart"/>
+      <w:r>
+        <w:rPr>
+          <w:rFonts w:ascii="Times New Roman" w:hAnsi="Times New Roman" w:cs="Times New Roman"/>
+        </w:rPr>
+        <w:t>Hoverman</w:t>
+      </w:r>
+      <w:proofErr w:type="spellEnd"/>
+      <w:r>
+        <w:rPr>
+          <w:rFonts w:ascii="Times New Roman" w:hAnsi="Times New Roman" w:cs="Times New Roman"/>
+        </w:rPr>
+        <w:t xml:space="preserve"> et al. </w:t>
+      </w:r>
+      <w:r>
+        <w:rPr>
+          <w:rFonts w:ascii="Times New Roman" w:hAnsi="Times New Roman" w:cs="Times New Roman"/>
+        </w:rPr>
+        <w:t>2012), low elevation (</w:t>
+      </w:r>
+      <w:r>
+        <w:rPr>
+          <w:rFonts w:ascii="Times New Roman" w:hAnsi="Times New Roman" w:cs="Times New Roman"/>
+        </w:rPr>
+        <w:t xml:space="preserve">Gray et al. 2009b; Sutton et al. </w:t>
+      </w:r>
+      <w:r>
+        <w:rPr>
+          <w:rFonts w:ascii="Times New Roman" w:hAnsi="Times New Roman" w:cs="Times New Roman"/>
+        </w:rPr>
+        <w:t>2014), high elevation (</w:t>
+      </w:r>
+      <w:proofErr w:type="spellStart"/>
+      <w:r>
+        <w:rPr>
+          <w:rFonts w:ascii="Times New Roman" w:hAnsi="Times New Roman" w:cs="Times New Roman"/>
+        </w:rPr>
+        <w:t>Gahl</w:t>
+      </w:r>
+      <w:proofErr w:type="spellEnd"/>
+      <w:r>
+        <w:rPr>
+          <w:rFonts w:ascii="Times New Roman" w:hAnsi="Times New Roman" w:cs="Times New Roman"/>
+        </w:rPr>
+        <w:t xml:space="preserve"> and Calhoun 2010), and pesticides (</w:t>
+      </w:r>
+      <w:proofErr w:type="spellStart"/>
+      <w:r>
+        <w:rPr>
+          <w:rFonts w:ascii="Times New Roman" w:hAnsi="Times New Roman" w:cs="Times New Roman"/>
+        </w:rPr>
+        <w:t>Forson</w:t>
+      </w:r>
+      <w:proofErr w:type="spellEnd"/>
+      <w:r>
+        <w:rPr>
+          <w:rFonts w:ascii="Times New Roman" w:hAnsi="Times New Roman" w:cs="Times New Roman"/>
+        </w:rPr>
+        <w:t xml:space="preserve"> and </w:t>
+      </w:r>
+      <w:proofErr w:type="spellStart"/>
+      <w:r>
+        <w:rPr>
+          <w:rFonts w:ascii="Times New Roman" w:hAnsi="Times New Roman" w:cs="Times New Roman"/>
+        </w:rPr>
+        <w:t>Storfer</w:t>
+      </w:r>
+      <w:proofErr w:type="spellEnd"/>
       <w:r>
         <w:rPr>
           <w:rFonts w:ascii="Times New Roman" w:hAnsi="Times New Roman" w:cs="Times New Roman"/>
@@ -2389,603 +2216,49 @@
         <w:rPr>
           <w:rFonts w:ascii="Times New Roman" w:hAnsi="Times New Roman" w:cs="Times New Roman"/>
         </w:rPr>
-        <w:t>variable between species, populations and location, ranging from no appare</w:t>
-      </w:r>
-      <w:r>
-        <w:rPr>
-          <w:rFonts w:ascii="Times New Roman" w:hAnsi="Times New Roman" w:cs="Times New Roman"/>
-        </w:rPr>
-        <w:t>nt mortality to mass die-offs. Some factors, such as</w:t>
-      </w:r>
-      <w:r>
-        <w:rPr>
-          <w:rFonts w:ascii="Times New Roman" w:hAnsi="Times New Roman" w:cs="Times New Roman"/>
-        </w:rPr>
-        <w:t xml:space="preserve"> host life stage,</w:t>
-      </w:r>
-      <w:r>
-        <w:rPr>
-          <w:rFonts w:ascii="Times New Roman" w:hAnsi="Times New Roman" w:cs="Times New Roman"/>
-        </w:rPr>
-        <w:t xml:space="preserve"> temperature, and anthropogenic influences, have been implicated in this variation.</w:t>
-      </w:r>
-      <w:r>
-        <w:rPr>
-          <w:rFonts w:ascii="Times New Roman" w:hAnsi="Times New Roman" w:cs="Times New Roman"/>
-        </w:rPr>
-        <w:t xml:space="preserve"> </w:t>
-      </w:r>
-      <w:r>
-        <w:rPr>
-          <w:rFonts w:ascii="Times New Roman" w:hAnsi="Times New Roman" w:cs="Times New Roman"/>
-        </w:rPr>
-        <w:t>For example, mid to late summer months correspond with both high temperatures and often the metamorphosis of amphibian larvae. However, studies that tested these influences found con</w:t>
-      </w:r>
-      <w:r>
-        <w:rPr>
-          <w:rFonts w:ascii="Times New Roman" w:hAnsi="Times New Roman" w:cs="Times New Roman"/>
-        </w:rPr>
-        <w:t>flicting</w:t>
-      </w:r>
-      <w:r>
-        <w:rPr>
-          <w:rFonts w:ascii="Times New Roman" w:hAnsi="Times New Roman" w:cs="Times New Roman"/>
-        </w:rPr>
-        <w:t xml:space="preserve"> results. </w:t>
-      </w:r>
-      <w:r>
-        <w:rPr>
-          <w:rFonts w:ascii="Times New Roman" w:hAnsi="Times New Roman" w:cs="Times New Roman"/>
-        </w:rPr>
-        <w:t xml:space="preserve">Arial et al. </w:t>
-      </w:r>
-      <w:r>
-        <w:rPr>
-          <w:rFonts w:ascii="Times New Roman" w:hAnsi="Times New Roman" w:cs="Times New Roman"/>
-        </w:rPr>
-        <w:t xml:space="preserve">(2009) </w:t>
-      </w:r>
-      <w:r>
-        <w:rPr>
-          <w:rFonts w:ascii="Times New Roman" w:hAnsi="Times New Roman" w:cs="Times New Roman"/>
-        </w:rPr>
-        <w:t>found that multiple</w:t>
-      </w:r>
-      <w:r>
-        <w:rPr>
-          <w:rFonts w:ascii="Times New Roman" w:hAnsi="Times New Roman" w:cs="Times New Roman"/>
-        </w:rPr>
-        <w:t xml:space="preserve"> amphibian</w:t>
-      </w:r>
-      <w:r>
-        <w:rPr>
-          <w:rFonts w:ascii="Times New Roman" w:hAnsi="Times New Roman" w:cs="Times New Roman"/>
-        </w:rPr>
-        <w:t xml:space="preserve"> r</w:t>
-      </w:r>
-      <w:r>
-        <w:rPr>
-          <w:rFonts w:ascii="Times New Roman" w:hAnsi="Times New Roman" w:cs="Times New Roman"/>
-        </w:rPr>
-        <w:t>anavirus</w:t>
-      </w:r>
-      <w:r>
-        <w:rPr>
-          <w:rFonts w:ascii="Times New Roman" w:hAnsi="Times New Roman" w:cs="Times New Roman"/>
-        </w:rPr>
-        <w:t xml:space="preserve"> species </w:t>
-      </w:r>
-      <w:r>
-        <w:rPr>
-          <w:rFonts w:ascii="Times New Roman" w:hAnsi="Times New Roman" w:cs="Times New Roman"/>
-        </w:rPr>
-        <w:t>replicate</w:t>
-      </w:r>
-      <w:r>
-        <w:rPr>
-          <w:rFonts w:ascii="Times New Roman" w:hAnsi="Times New Roman" w:cs="Times New Roman"/>
-        </w:rPr>
-        <w:t>d</w:t>
-      </w:r>
-      <w:r>
-        <w:rPr>
-          <w:rFonts w:ascii="Times New Roman" w:hAnsi="Times New Roman" w:cs="Times New Roman"/>
-        </w:rPr>
-        <w:t xml:space="preserve"> faster with increasing temperature up to a certain optimum</w:t>
-      </w:r>
-      <w:r>
-        <w:rPr>
-          <w:rFonts w:ascii="Times New Roman" w:hAnsi="Times New Roman" w:cs="Times New Roman"/>
-        </w:rPr>
-        <w:t>, usually between 24°C and 28°C</w:t>
-      </w:r>
-      <w:r>
-        <w:rPr>
-          <w:rFonts w:ascii="Times New Roman" w:hAnsi="Times New Roman" w:cs="Times New Roman"/>
-        </w:rPr>
-        <w:t xml:space="preserve">. </w:t>
-      </w:r>
-      <w:r>
-        <w:rPr>
-          <w:rFonts w:ascii="Times New Roman" w:hAnsi="Times New Roman" w:cs="Times New Roman"/>
-        </w:rPr>
-        <w:t xml:space="preserve">Contrastingly, another study showed that salamander larvae reared at 10°C or 18°C experienced higher mortality </w:t>
-      </w:r>
-      <w:r>
-        <w:rPr>
-          <w:rFonts w:ascii="Times New Roman" w:hAnsi="Times New Roman" w:cs="Times New Roman"/>
-        </w:rPr>
-        <w:t xml:space="preserve">after exposure to ATV </w:t>
-      </w:r>
-      <w:r>
-        <w:rPr>
-          <w:rFonts w:ascii="Times New Roman" w:hAnsi="Times New Roman" w:cs="Times New Roman"/>
-        </w:rPr>
-        <w:t>compared to larvae reared at 26°C (</w:t>
-      </w:r>
-      <w:r>
-        <w:rPr>
-          <w:rFonts w:ascii="Times New Roman" w:hAnsi="Times New Roman" w:cs="Times New Roman"/>
-        </w:rPr>
-        <w:t xml:space="preserve">Rojas et al. </w:t>
-      </w:r>
-      <w:r>
-        <w:rPr>
-          <w:rFonts w:ascii="Times New Roman" w:hAnsi="Times New Roman" w:cs="Times New Roman"/>
-        </w:rPr>
-        <w:t xml:space="preserve">2005), and </w:t>
-      </w:r>
-      <w:r>
-        <w:rPr>
-          <w:rFonts w:ascii="Times New Roman" w:hAnsi="Times New Roman" w:cs="Times New Roman"/>
-        </w:rPr>
-        <w:t>proposed</w:t>
-      </w:r>
-      <w:r>
-        <w:rPr>
-          <w:rFonts w:ascii="Times New Roman" w:hAnsi="Times New Roman" w:cs="Times New Roman"/>
-        </w:rPr>
-        <w:t xml:space="preserve"> that the immune system </w:t>
-      </w:r>
-      <w:r>
-        <w:rPr>
-          <w:rFonts w:ascii="Times New Roman" w:hAnsi="Times New Roman" w:cs="Times New Roman"/>
-        </w:rPr>
-        <w:t>could be</w:t>
-      </w:r>
-      <w:r>
-        <w:rPr>
-          <w:rFonts w:ascii="Times New Roman" w:hAnsi="Times New Roman" w:cs="Times New Roman"/>
-        </w:rPr>
-        <w:t xml:space="preserve"> </w:t>
-      </w:r>
-      <w:r>
-        <w:rPr>
-          <w:rFonts w:ascii="Times New Roman" w:hAnsi="Times New Roman" w:cs="Times New Roman"/>
-        </w:rPr>
-        <w:t>suppressed in</w:t>
-      </w:r>
-      <w:r>
-        <w:rPr>
-          <w:rFonts w:ascii="Times New Roman" w:hAnsi="Times New Roman" w:cs="Times New Roman"/>
-        </w:rPr>
-        <w:t xml:space="preserve"> colder temperatures.</w:t>
-      </w:r>
-      <w:r>
-        <w:rPr>
-          <w:rFonts w:ascii="Times New Roman" w:hAnsi="Times New Roman" w:cs="Times New Roman"/>
-        </w:rPr>
-        <w:t xml:space="preserve"> Additionally, </w:t>
-      </w:r>
-      <w:r>
-        <w:rPr>
-          <w:rFonts w:ascii="Times New Roman" w:hAnsi="Times New Roman" w:cs="Times New Roman"/>
-        </w:rPr>
-        <w:t xml:space="preserve">the process of larval </w:t>
-      </w:r>
-      <w:r>
-        <w:rPr>
-          <w:rFonts w:ascii="Times New Roman" w:hAnsi="Times New Roman" w:cs="Times New Roman"/>
-        </w:rPr>
-        <w:t xml:space="preserve">metamorphosis </w:t>
-      </w:r>
-      <w:r>
-        <w:rPr>
-          <w:rFonts w:ascii="Times New Roman" w:hAnsi="Times New Roman" w:cs="Times New Roman"/>
-        </w:rPr>
-        <w:t>involves</w:t>
-      </w:r>
-      <w:r>
-        <w:rPr>
-          <w:rFonts w:ascii="Times New Roman" w:hAnsi="Times New Roman" w:cs="Times New Roman"/>
-        </w:rPr>
-        <w:t xml:space="preserve"> natural immunosuppression (</w:t>
-      </w:r>
-      <w:r>
-        <w:rPr>
-          <w:rFonts w:ascii="Times New Roman" w:hAnsi="Times New Roman" w:cs="Times New Roman"/>
-        </w:rPr>
-        <w:t xml:space="preserve">Rollins-Smith 1998; Carey et al. </w:t>
-      </w:r>
-      <w:r>
-        <w:rPr>
-          <w:rFonts w:ascii="Times New Roman" w:hAnsi="Times New Roman" w:cs="Times New Roman"/>
-        </w:rPr>
-        <w:t>1999)</w:t>
-      </w:r>
-      <w:r>
-        <w:rPr>
-          <w:rFonts w:ascii="Times New Roman" w:hAnsi="Times New Roman" w:cs="Times New Roman"/>
-        </w:rPr>
-        <w:t xml:space="preserve">; thus, it has been hypothesized that some of the variation in </w:t>
-      </w:r>
-      <w:r>
-        <w:rPr>
-          <w:rFonts w:ascii="Times New Roman" w:hAnsi="Times New Roman" w:cs="Times New Roman"/>
-        </w:rPr>
-        <w:t xml:space="preserve">ranavirus </w:t>
-      </w:r>
-      <w:r>
-        <w:rPr>
-          <w:rFonts w:ascii="Times New Roman" w:hAnsi="Times New Roman" w:cs="Times New Roman"/>
-        </w:rPr>
-        <w:t xml:space="preserve">outbreak timing could be </w:t>
-      </w:r>
-      <w:r>
-        <w:rPr>
-          <w:rFonts w:ascii="Times New Roman" w:hAnsi="Times New Roman" w:cs="Times New Roman"/>
-        </w:rPr>
-        <w:t>explained</w:t>
-      </w:r>
-      <w:r>
-        <w:rPr>
-          <w:rFonts w:ascii="Times New Roman" w:hAnsi="Times New Roman" w:cs="Times New Roman"/>
-        </w:rPr>
-        <w:t xml:space="preserve"> by host life stage.</w:t>
-      </w:r>
-      <w:bookmarkStart w:id="0" w:name="_GoBack"/>
-      <w:bookmarkEnd w:id="0"/>
-      <w:r>
-        <w:rPr>
-          <w:rFonts w:ascii="Times New Roman" w:hAnsi="Times New Roman" w:cs="Times New Roman"/>
-        </w:rPr>
-        <w:t xml:space="preserve"> </w:t>
-      </w:r>
-      <w:r>
-        <w:rPr>
-          <w:rFonts w:ascii="Times New Roman" w:hAnsi="Times New Roman" w:cs="Times New Roman"/>
-        </w:rPr>
-        <w:t>However</w:t>
-      </w:r>
-      <w:r>
-        <w:rPr>
-          <w:rFonts w:ascii="Times New Roman" w:hAnsi="Times New Roman" w:cs="Times New Roman"/>
-        </w:rPr>
-        <w:t xml:space="preserve">, </w:t>
-      </w:r>
-      <w:r>
-        <w:rPr>
-          <w:rFonts w:ascii="Times New Roman" w:hAnsi="Times New Roman" w:cs="Times New Roman"/>
-        </w:rPr>
-        <w:t xml:space="preserve">although one study </w:t>
-      </w:r>
-      <w:r>
-        <w:rPr>
-          <w:rFonts w:ascii="Times New Roman" w:hAnsi="Times New Roman" w:cs="Times New Roman"/>
-        </w:rPr>
-        <w:t xml:space="preserve">found </w:t>
-      </w:r>
-      <w:r>
-        <w:rPr>
-          <w:rFonts w:ascii="Times New Roman" w:hAnsi="Times New Roman" w:cs="Times New Roman"/>
-        </w:rPr>
-        <w:t>a 1.7-fold increase in mortality of</w:t>
-      </w:r>
-      <w:r>
-        <w:rPr>
-          <w:rFonts w:ascii="Times New Roman" w:hAnsi="Times New Roman" w:cs="Times New Roman"/>
-        </w:rPr>
-        <w:t xml:space="preserve"> wood frog tadpoles exposed to ra</w:t>
-      </w:r>
-      <w:r>
-        <w:rPr>
-          <w:rFonts w:ascii="Times New Roman" w:hAnsi="Times New Roman" w:cs="Times New Roman"/>
-        </w:rPr>
-        <w:t>navirus with increasing</w:t>
-      </w:r>
-      <w:r>
-        <w:rPr>
-          <w:rFonts w:ascii="Times New Roman" w:hAnsi="Times New Roman" w:cs="Times New Roman"/>
-        </w:rPr>
-        <w:t xml:space="preserve"> </w:t>
+        <w:t xml:space="preserve">2006b; </w:t>
       </w:r>
       <w:proofErr w:type="spellStart"/>
       <w:r>
         <w:rPr>
           <w:rFonts w:ascii="Times New Roman" w:hAnsi="Times New Roman" w:cs="Times New Roman"/>
         </w:rPr>
-        <w:t>Gosn</w:t>
-      </w:r>
-      <w:r>
-        <w:rPr>
-          <w:rFonts w:ascii="Times New Roman" w:hAnsi="Times New Roman" w:cs="Times New Roman"/>
-        </w:rPr>
-        <w:t>er</w:t>
+        <w:t>Kerby</w:t>
       </w:r>
       <w:proofErr w:type="spellEnd"/>
       <w:r>
         <w:rPr>
           <w:rFonts w:ascii="Times New Roman" w:hAnsi="Times New Roman" w:cs="Times New Roman"/>
         </w:rPr>
-        <w:t xml:space="preserve"> (1960) development stage</w:t>
-      </w:r>
-      <w:r>
-        <w:rPr>
-          <w:rFonts w:ascii="Times New Roman" w:hAnsi="Times New Roman" w:cs="Times New Roman"/>
-        </w:rPr>
-        <w:t xml:space="preserve">s (Warne et al. </w:t>
-      </w:r>
-      <w:r>
-        <w:rPr>
-          <w:rFonts w:ascii="Times New Roman" w:hAnsi="Times New Roman" w:cs="Times New Roman"/>
-        </w:rPr>
-        <w:t>2011)</w:t>
-      </w:r>
-      <w:r>
-        <w:rPr>
-          <w:rFonts w:ascii="Times New Roman" w:hAnsi="Times New Roman" w:cs="Times New Roman"/>
-        </w:rPr>
-        <w:t xml:space="preserve">, </w:t>
-      </w:r>
-      <w:r>
-        <w:rPr>
-          <w:rFonts w:ascii="Times New Roman" w:hAnsi="Times New Roman" w:cs="Times New Roman"/>
-        </w:rPr>
-        <w:t xml:space="preserve">another found that </w:t>
-      </w:r>
-      <w:r>
-        <w:rPr>
-          <w:rFonts w:ascii="Times New Roman" w:hAnsi="Times New Roman" w:cs="Times New Roman"/>
-        </w:rPr>
-        <w:t>metamorphosis was not always the most susceptible stage</w:t>
-      </w:r>
-      <w:r>
-        <w:rPr>
-          <w:rFonts w:ascii="Times New Roman" w:hAnsi="Times New Roman" w:cs="Times New Roman"/>
-        </w:rPr>
-        <w:t xml:space="preserve"> (</w:t>
+        <w:t xml:space="preserve"> and </w:t>
       </w:r>
       <w:proofErr w:type="spellStart"/>
       <w:r>
         <w:rPr>
           <w:rFonts w:ascii="Times New Roman" w:hAnsi="Times New Roman" w:cs="Times New Roman"/>
         </w:rPr>
-        <w:t>Haislip</w:t>
+        <w:t>Storfer</w:t>
       </w:r>
       <w:proofErr w:type="spellEnd"/>
       <w:r>
         <w:rPr>
           <w:rFonts w:ascii="Times New Roman" w:hAnsi="Times New Roman" w:cs="Times New Roman"/>
         </w:rPr>
-        <w:t xml:space="preserve"> et al. </w:t>
-      </w:r>
-      <w:r>
-        <w:rPr>
-          <w:rFonts w:ascii="Times New Roman" w:hAnsi="Times New Roman" w:cs="Times New Roman"/>
-        </w:rPr>
-        <w:t>2011)</w:t>
-      </w:r>
-      <w:r>
-        <w:rPr>
-          <w:rFonts w:ascii="Times New Roman" w:hAnsi="Times New Roman" w:cs="Times New Roman"/>
-        </w:rPr>
-        <w:t>.</w:t>
-      </w:r>
-      <w:r>
-        <w:rPr>
-          <w:rFonts w:ascii="Times New Roman" w:hAnsi="Times New Roman" w:cs="Times New Roman"/>
-        </w:rPr>
-        <w:t xml:space="preserve"> </w:t>
-      </w:r>
-      <w:r>
-        <w:rPr>
-          <w:rFonts w:ascii="Times New Roman" w:hAnsi="Times New Roman" w:cs="Times New Roman"/>
-        </w:rPr>
-        <w:t>Finally,</w:t>
-      </w:r>
-      <w:r>
-        <w:rPr>
-          <w:rFonts w:ascii="Times New Roman" w:hAnsi="Times New Roman" w:cs="Times New Roman"/>
-        </w:rPr>
-        <w:t xml:space="preserve"> further environmental and</w:t>
-      </w:r>
-      <w:r>
-        <w:rPr>
-          <w:rFonts w:ascii="Times New Roman" w:hAnsi="Times New Roman" w:cs="Times New Roman"/>
-        </w:rPr>
-        <w:t xml:space="preserve"> anthropogenic factors may contribute to the variance</w:t>
-      </w:r>
-      <w:r>
-        <w:rPr>
-          <w:rFonts w:ascii="Times New Roman" w:hAnsi="Times New Roman" w:cs="Times New Roman"/>
-        </w:rPr>
-        <w:t xml:space="preserve"> in </w:t>
-      </w:r>
-      <w:r>
-        <w:rPr>
-          <w:rFonts w:ascii="Times New Roman" w:hAnsi="Times New Roman" w:cs="Times New Roman"/>
-        </w:rPr>
-        <w:t xml:space="preserve">disease prevalence and host </w:t>
-      </w:r>
-      <w:r>
-        <w:rPr>
-          <w:rFonts w:ascii="Times New Roman" w:hAnsi="Times New Roman" w:cs="Times New Roman"/>
-        </w:rPr>
-        <w:t>mortality, as well. Studies have shown increased probability of outbreaks in areas with cattle access (</w:t>
-      </w:r>
-      <w:r>
-        <w:rPr>
-          <w:rFonts w:ascii="Times New Roman" w:hAnsi="Times New Roman" w:cs="Times New Roman"/>
-        </w:rPr>
-        <w:t xml:space="preserve">Gray et al. 2007; Greer and Collins 2008; </w:t>
+        <w:t xml:space="preserve"> 2009; </w:t>
       </w:r>
       <w:proofErr w:type="spellStart"/>
       <w:r>
         <w:rPr>
           <w:rFonts w:ascii="Times New Roman" w:hAnsi="Times New Roman" w:cs="Times New Roman"/>
         </w:rPr>
-        <w:t>Hoverman</w:t>
+        <w:t>Kerby</w:t>
       </w:r>
       <w:proofErr w:type="spellEnd"/>
       <w:r>
         <w:rPr>
           <w:rFonts w:ascii="Times New Roman" w:hAnsi="Times New Roman" w:cs="Times New Roman"/>
         </w:rPr>
-        <w:t xml:space="preserve"> et al. </w:t>
-      </w:r>
-      <w:r>
-        <w:rPr>
-          <w:rFonts w:ascii="Times New Roman" w:hAnsi="Times New Roman" w:cs="Times New Roman"/>
-        </w:rPr>
-        <w:t>2012), low</w:t>
-      </w:r>
-      <w:r>
-        <w:rPr>
-          <w:rFonts w:ascii="Times New Roman" w:hAnsi="Times New Roman" w:cs="Times New Roman"/>
-        </w:rPr>
-        <w:t xml:space="preserve"> elevation (</w:t>
-      </w:r>
-      <w:r>
-        <w:rPr>
-          <w:rFonts w:ascii="Times New Roman" w:hAnsi="Times New Roman" w:cs="Times New Roman"/>
-        </w:rPr>
-        <w:t xml:space="preserve">Gray et al. 2009b; Sutton et al. </w:t>
-      </w:r>
-      <w:r>
-        <w:rPr>
-          <w:rFonts w:ascii="Times New Roman" w:hAnsi="Times New Roman" w:cs="Times New Roman"/>
-        </w:rPr>
-        <w:t>2014</w:t>
-      </w:r>
-      <w:r>
-        <w:rPr>
-          <w:rFonts w:ascii="Times New Roman" w:hAnsi="Times New Roman" w:cs="Times New Roman"/>
-        </w:rPr>
-        <w:t>), high</w:t>
-      </w:r>
-      <w:r>
-        <w:rPr>
-          <w:rFonts w:ascii="Times New Roman" w:hAnsi="Times New Roman" w:cs="Times New Roman"/>
-        </w:rPr>
-        <w:t xml:space="preserve"> elevation (</w:t>
-      </w:r>
-      <w:proofErr w:type="spellStart"/>
-      <w:r>
-        <w:rPr>
-          <w:rFonts w:ascii="Times New Roman" w:hAnsi="Times New Roman" w:cs="Times New Roman"/>
-        </w:rPr>
-        <w:t>Gahl</w:t>
-      </w:r>
-      <w:proofErr w:type="spellEnd"/>
-      <w:r>
-        <w:rPr>
-          <w:rFonts w:ascii="Times New Roman" w:hAnsi="Times New Roman" w:cs="Times New Roman"/>
-        </w:rPr>
-        <w:t xml:space="preserve"> and Calhoun 2010</w:t>
-      </w:r>
-      <w:r>
-        <w:rPr>
-          <w:rFonts w:ascii="Times New Roman" w:hAnsi="Times New Roman" w:cs="Times New Roman"/>
-        </w:rPr>
-        <w:t xml:space="preserve">), and </w:t>
-      </w:r>
-      <w:r>
-        <w:rPr>
-          <w:rFonts w:ascii="Times New Roman" w:hAnsi="Times New Roman" w:cs="Times New Roman"/>
-        </w:rPr>
-        <w:t>pesticides (</w:t>
-      </w:r>
-      <w:proofErr w:type="spellStart"/>
-      <w:r>
-        <w:rPr>
-          <w:rFonts w:ascii="Times New Roman" w:hAnsi="Times New Roman" w:cs="Times New Roman"/>
-        </w:rPr>
-        <w:t>Forson</w:t>
-      </w:r>
-      <w:proofErr w:type="spellEnd"/>
-      <w:r>
-        <w:rPr>
-          <w:rFonts w:ascii="Times New Roman" w:hAnsi="Times New Roman" w:cs="Times New Roman"/>
-        </w:rPr>
-        <w:t xml:space="preserve"> and </w:t>
-      </w:r>
-      <w:proofErr w:type="spellStart"/>
-      <w:r>
-        <w:rPr>
-          <w:rFonts w:ascii="Times New Roman" w:hAnsi="Times New Roman" w:cs="Times New Roman"/>
-        </w:rPr>
-        <w:t>Storfer</w:t>
-      </w:r>
-      <w:proofErr w:type="spellEnd"/>
-      <w:r>
-        <w:rPr>
-          <w:rFonts w:ascii="Times New Roman" w:hAnsi="Times New Roman" w:cs="Times New Roman"/>
-        </w:rPr>
-        <w:t xml:space="preserve"> </w:t>
-      </w:r>
-      <w:r>
-        <w:rPr>
-          <w:rFonts w:ascii="Times New Roman" w:hAnsi="Times New Roman" w:cs="Times New Roman"/>
-        </w:rPr>
-        <w:t xml:space="preserve">2006b; </w:t>
-      </w:r>
-      <w:proofErr w:type="spellStart"/>
-      <w:r>
-        <w:rPr>
-          <w:rFonts w:ascii="Times New Roman" w:hAnsi="Times New Roman" w:cs="Times New Roman"/>
-        </w:rPr>
-        <w:t>Kerby</w:t>
-      </w:r>
-      <w:proofErr w:type="spellEnd"/>
-      <w:r>
-        <w:rPr>
-          <w:rFonts w:ascii="Times New Roman" w:hAnsi="Times New Roman" w:cs="Times New Roman"/>
-        </w:rPr>
-        <w:t xml:space="preserve"> and </w:t>
-      </w:r>
-      <w:proofErr w:type="spellStart"/>
-      <w:r>
-        <w:rPr>
-          <w:rFonts w:ascii="Times New Roman" w:hAnsi="Times New Roman" w:cs="Times New Roman"/>
-        </w:rPr>
-        <w:t>Storfer</w:t>
-      </w:r>
-      <w:proofErr w:type="spellEnd"/>
-      <w:r>
-        <w:rPr>
-          <w:rFonts w:ascii="Times New Roman" w:hAnsi="Times New Roman" w:cs="Times New Roman"/>
-        </w:rPr>
-        <w:t xml:space="preserve"> 2009; </w:t>
-      </w:r>
-      <w:proofErr w:type="spellStart"/>
-      <w:r>
-        <w:rPr>
-          <w:rFonts w:ascii="Times New Roman" w:hAnsi="Times New Roman" w:cs="Times New Roman"/>
-        </w:rPr>
-        <w:t>Kerby</w:t>
-      </w:r>
-      <w:proofErr w:type="spellEnd"/>
-      <w:r>
-        <w:rPr>
-          <w:rFonts w:ascii="Times New Roman" w:hAnsi="Times New Roman" w:cs="Times New Roman"/>
-        </w:rPr>
-        <w:t xml:space="preserve"> et al. 2011</w:t>
-      </w:r>
-      <w:r>
-        <w:rPr>
-          <w:rFonts w:ascii="Times New Roman" w:hAnsi="Times New Roman" w:cs="Times New Roman"/>
-        </w:rPr>
-        <w:t>).</w:t>
+        <w:t xml:space="preserve"> et al. 2011).</w:t>
       </w:r>
     </w:p>
     <w:p>
@@ -3018,164 +2291,71 @@
         <w:rPr>
           <w:rFonts w:ascii="Times New Roman" w:hAnsi="Times New Roman" w:cs="Times New Roman"/>
         </w:rPr>
+        <w:t xml:space="preserve"> and virus species, as well as</w:t>
+      </w:r>
+      <w:r>
+        <w:rPr>
+          <w:rFonts w:ascii="Times New Roman" w:hAnsi="Times New Roman" w:cs="Times New Roman"/>
+        </w:rPr>
+        <w:t xml:space="preserve"> other confounding environmental </w:t>
+      </w:r>
+      <w:r>
+        <w:rPr>
+          <w:rFonts w:ascii="Times New Roman" w:hAnsi="Times New Roman" w:cs="Times New Roman"/>
+        </w:rPr>
+        <w:t xml:space="preserve">and anthropogenic factors </w:t>
+      </w:r>
+      <w:r>
+        <w:rPr>
+          <w:rFonts w:ascii="Times New Roman" w:hAnsi="Times New Roman" w:cs="Times New Roman"/>
+        </w:rPr>
+        <w:t>(</w:t>
+      </w:r>
+      <w:proofErr w:type="spellStart"/>
+      <w:r>
+        <w:rPr>
+          <w:rFonts w:ascii="Times New Roman" w:hAnsi="Times New Roman" w:cs="Times New Roman"/>
+        </w:rPr>
+        <w:t>Speare</w:t>
+      </w:r>
+      <w:proofErr w:type="spellEnd"/>
+      <w:r>
+        <w:rPr>
+          <w:rFonts w:ascii="Times New Roman" w:hAnsi="Times New Roman" w:cs="Times New Roman"/>
+        </w:rPr>
+        <w:t xml:space="preserve"> and Smith 1992; Grant et al. 2003; Rojas et al. 2005; Ariel et al. 2009b)</w:t>
+      </w:r>
+      <w:r>
+        <w:rPr>
+          <w:rFonts w:ascii="Times New Roman" w:hAnsi="Times New Roman" w:cs="Times New Roman"/>
+        </w:rPr>
+        <w:t>, it is clear that ranaviruses have the potential to impact ectothermic vertebrate populations and can often trigger sign</w:t>
+      </w:r>
+      <w:r>
+        <w:rPr>
+          <w:rFonts w:ascii="Times New Roman" w:hAnsi="Times New Roman" w:cs="Times New Roman"/>
+        </w:rPr>
+        <w:t>ificant morbidity and mortality. Investigating the drivers of outbreak variation would not only further our understanding of generalist viruses and infectious disease ecology in general, but could inform amphibian conservation efforts, as well. Preliminary results from my current research indicate that ranaviruses are indeed present in the state of Vermont. My proposed dissertation research will focus on the ecological and anthropogenic variables associated with disease presence, the effects of these viruses on amphibian communities, how transmission is occurring between ponds and individuals, and the characteristics of both host and pathogen that influence host mortality (</w:t>
+      </w:r>
+      <w:r>
+        <w:rPr>
+          <w:rFonts w:ascii="Times New Roman" w:hAnsi="Times New Roman" w:cs="Times New Roman"/>
+          <w:highlight w:val="yellow"/>
+        </w:rPr>
+        <w:t>Figure 2</w:t>
+      </w:r>
+      <w:r>
+        <w:rPr>
+          <w:rFonts w:ascii="Times New Roman" w:hAnsi="Times New Roman" w:cs="Times New Roman"/>
+        </w:rPr>
+        <w:t>).</w:t>
+      </w:r>
+      <w:r>
+        <w:rPr>
+          <w:rFonts w:ascii="Times New Roman" w:hAnsi="Times New Roman" w:cs="Times New Roman"/>
+        </w:rPr>
         <w:t xml:space="preserve"> </w:t>
       </w:r>
-      <w:r>
-        <w:rPr>
-          <w:rFonts w:ascii="Times New Roman" w:hAnsi="Times New Roman" w:cs="Times New Roman"/>
-        </w:rPr>
-        <w:t xml:space="preserve">and virus </w:t>
-      </w:r>
-      <w:r>
-        <w:rPr>
-          <w:rFonts w:ascii="Times New Roman" w:hAnsi="Times New Roman" w:cs="Times New Roman"/>
-        </w:rPr>
-        <w:t>species</w:t>
-      </w:r>
-      <w:r>
-        <w:rPr>
-          <w:rFonts w:ascii="Times New Roman" w:hAnsi="Times New Roman" w:cs="Times New Roman"/>
-        </w:rPr>
-        <w:t>, as well as</w:t>
-      </w:r>
-      <w:r>
-        <w:rPr>
-          <w:rFonts w:ascii="Times New Roman" w:hAnsi="Times New Roman" w:cs="Times New Roman"/>
-        </w:rPr>
-        <w:t xml:space="preserve"> other confounding environmental </w:t>
-      </w:r>
-      <w:r>
-        <w:rPr>
-          <w:rFonts w:ascii="Times New Roman" w:hAnsi="Times New Roman" w:cs="Times New Roman"/>
-        </w:rPr>
-        <w:t>and anthropogenic factors</w:t>
-      </w:r>
-      <w:r>
-        <w:rPr>
-          <w:rFonts w:ascii="Times New Roman" w:hAnsi="Times New Roman" w:cs="Times New Roman"/>
-        </w:rPr>
-        <w:t xml:space="preserve"> </w:t>
-      </w:r>
-      <w:r>
-        <w:rPr>
-          <w:rFonts w:ascii="Times New Roman" w:hAnsi="Times New Roman" w:cs="Times New Roman"/>
-        </w:rPr>
-        <w:t>(</w:t>
-      </w:r>
-      <w:proofErr w:type="spellStart"/>
-      <w:r>
-        <w:rPr>
-          <w:rFonts w:ascii="Times New Roman" w:hAnsi="Times New Roman" w:cs="Times New Roman"/>
-        </w:rPr>
-        <w:t>Speare</w:t>
-      </w:r>
-      <w:proofErr w:type="spellEnd"/>
-      <w:r>
-        <w:rPr>
-          <w:rFonts w:ascii="Times New Roman" w:hAnsi="Times New Roman" w:cs="Times New Roman"/>
-        </w:rPr>
-        <w:t xml:space="preserve"> and Smith 1992; Grant et al. 2003; Rojas et al. 2005; Ariel et al. 2009b)</w:t>
-      </w:r>
-      <w:r>
-        <w:rPr>
-          <w:rFonts w:ascii="Times New Roman" w:hAnsi="Times New Roman" w:cs="Times New Roman"/>
-        </w:rPr>
-        <w:t>, it is clear that ranaviruses have the potential to impact ectothermic vertebrate populations and can often trigger sign</w:t>
-      </w:r>
-      <w:r>
-        <w:rPr>
-          <w:rFonts w:ascii="Times New Roman" w:hAnsi="Times New Roman" w:cs="Times New Roman"/>
-        </w:rPr>
-        <w:t>ificant morbidity and mortality. In fact, studies have reported that ranaviruses are</w:t>
-      </w:r>
-      <w:r>
-        <w:rPr>
-          <w:rFonts w:ascii="Times New Roman" w:hAnsi="Times New Roman" w:cs="Times New Roman"/>
-        </w:rPr>
-        <w:t xml:space="preserve"> resulting in population declines </w:t>
-      </w:r>
-      <w:r>
-        <w:rPr>
-          <w:rFonts w:ascii="Times New Roman" w:hAnsi="Times New Roman" w:cs="Times New Roman"/>
-        </w:rPr>
-        <w:t>(</w:t>
-      </w:r>
-      <w:proofErr w:type="spellStart"/>
-      <w:r>
-        <w:rPr>
-          <w:rFonts w:ascii="Times New Roman" w:hAnsi="Times New Roman" w:cs="Times New Roman"/>
-        </w:rPr>
-        <w:t>Petranka</w:t>
-      </w:r>
-      <w:proofErr w:type="spellEnd"/>
-      <w:r>
-        <w:rPr>
-          <w:rFonts w:ascii="Times New Roman" w:hAnsi="Times New Roman" w:cs="Times New Roman"/>
-        </w:rPr>
-        <w:t xml:space="preserve"> et al. 2003; </w:t>
-      </w:r>
-      <w:r>
-        <w:rPr>
-          <w:rFonts w:ascii="Times New Roman" w:hAnsi="Times New Roman" w:cs="Times New Roman"/>
-        </w:rPr>
-        <w:t xml:space="preserve">Teacher et al. 2010; </w:t>
-      </w:r>
-      <w:r>
-        <w:rPr>
-          <w:rFonts w:ascii="Times New Roman" w:hAnsi="Times New Roman" w:cs="Times New Roman"/>
-        </w:rPr>
-        <w:t>Price et al. 2014; Wheelwright et al. 2014</w:t>
-      </w:r>
-      <w:r>
-        <w:rPr>
-          <w:rFonts w:ascii="Times New Roman" w:hAnsi="Times New Roman" w:cs="Times New Roman"/>
-        </w:rPr>
-        <w:t>)</w:t>
-      </w:r>
-      <w:r>
-        <w:rPr>
-          <w:rFonts w:ascii="Times New Roman" w:hAnsi="Times New Roman" w:cs="Times New Roman"/>
-        </w:rPr>
-        <w:t xml:space="preserve"> and have the potential to cause l</w:t>
-      </w:r>
-      <w:r>
-        <w:rPr>
-          <w:rFonts w:ascii="Times New Roman" w:hAnsi="Times New Roman" w:cs="Times New Roman"/>
-        </w:rPr>
-        <w:t>ocal extinctions</w:t>
-      </w:r>
-      <w:r>
-        <w:rPr>
-          <w:rFonts w:ascii="Times New Roman" w:hAnsi="Times New Roman" w:cs="Times New Roman"/>
-        </w:rPr>
-        <w:t xml:space="preserve"> (</w:t>
-      </w:r>
-      <w:r>
-        <w:rPr>
-          <w:rFonts w:ascii="Times New Roman" w:hAnsi="Times New Roman" w:cs="Times New Roman"/>
-        </w:rPr>
-        <w:t xml:space="preserve">Earl and Gray </w:t>
-      </w:r>
-      <w:r>
-        <w:rPr>
-          <w:rFonts w:ascii="Times New Roman" w:hAnsi="Times New Roman" w:cs="Times New Roman"/>
-        </w:rPr>
-        <w:t>2014</w:t>
-      </w:r>
-      <w:r>
-        <w:rPr>
-          <w:rFonts w:ascii="Times New Roman" w:hAnsi="Times New Roman" w:cs="Times New Roman"/>
-        </w:rPr>
-        <w:t xml:space="preserve">). </w:t>
-      </w:r>
-    </w:p>
-    <w:p>
-      <w:pPr>
-        <w:jc w:val="both"/>
-        <w:rPr>
-          <w:rFonts w:ascii="Times New Roman" w:hAnsi="Times New Roman" w:cs="Times New Roman"/>
-        </w:rPr>
-      </w:pPr>
     </w:p>
     <w:p>
       <w:pPr>
@@ -7623,7 +6803,7 @@
           <w:sz w:val="26"/>
           <w:szCs w:val="26"/>
         </w:rPr>
-        <w:t>: How are ranaviruses being transmitted between among individuals and between sites?</w:t>
+        <w:t>: How are ranaviruses being transmitted among individuals and between sites?</w:t>
       </w:r>
       <w:r>
         <w:rPr>
@@ -7663,22 +6843,7 @@
           <w:rFonts w:ascii="Times New Roman" w:hAnsi="Times New Roman" w:cs="Times New Roman"/>
           <w:b/>
         </w:rPr>
-        <w:t xml:space="preserve"> and b) to identify </w:t>
-      </w:r>
-      <w:r>
-        <w:rPr>
-          <w:rFonts w:ascii="Times New Roman" w:hAnsi="Times New Roman" w:cs="Times New Roman"/>
-          <w:b/>
-          <w:i/>
-        </w:rPr>
-        <w:t>Ranavirus</w:t>
-      </w:r>
-      <w:r>
-        <w:rPr>
-          <w:rFonts w:ascii="Times New Roman" w:hAnsi="Times New Roman" w:cs="Times New Roman"/>
-          <w:b/>
-        </w:rPr>
-        <w:t xml:space="preserve"> ‘hotspots’ that could be influencing its spread.   </w:t>
+        <w:t xml:space="preserve">   </w:t>
       </w:r>
     </w:p>
     <w:p>
@@ -8235,7 +7400,25 @@
           <w:sz w:val="26"/>
           <w:szCs w:val="26"/>
         </w:rPr>
-        <w:t>characteristics that increase or decrease pathogen transmission?</w:t>
+        <w:t xml:space="preserve">characteristics that increase or decrease </w:t>
+      </w:r>
+      <w:r>
+        <w:rPr>
+          <w:rFonts w:ascii="Times New Roman" w:hAnsi="Times New Roman" w:cs="Times New Roman"/>
+          <w:b/>
+          <w:sz w:val="26"/>
+          <w:szCs w:val="26"/>
+        </w:rPr>
+        <w:t>fitness</w:t>
+      </w:r>
+      <w:r>
+        <w:rPr>
+          <w:rFonts w:ascii="Times New Roman" w:hAnsi="Times New Roman" w:cs="Times New Roman"/>
+          <w:b/>
+          <w:sz w:val="26"/>
+          <w:szCs w:val="26"/>
+        </w:rPr>
+        <w:t>?</w:t>
       </w:r>
     </w:p>
     <w:p>
@@ -8498,7 +7681,7 @@
           <w:szCs w:val="21"/>
           <w:shd w:val="clear" w:color="auto" w:fill="FFFFFF"/>
         </w:rPr>
-        <w:t xml:space="preserve">Experimental evolution: </w:t>
+        <w:t xml:space="preserve">- </w:t>
       </w:r>
       <w:r>
         <w:rPr>
@@ -8508,7 +7691,7 @@
           <w:szCs w:val="21"/>
           <w:shd w:val="clear" w:color="auto" w:fill="FFFFFF"/>
         </w:rPr>
-        <w:t>viruses dominate our planet and their evolution is a broad and applied field that can be studied in the real tim</w:t>
+        <w:t xml:space="preserve">Experimental evolution: </w:t>
       </w:r>
       <w:r>
         <w:rPr>
@@ -8518,9 +7701,62 @@
           <w:szCs w:val="21"/>
           <w:shd w:val="clear" w:color="auto" w:fill="FFFFFF"/>
         </w:rPr>
+        <w:t>viruses dominate our planet and their evolution is a broad and applied field that can be studied in the real tim</w:t>
+      </w:r>
+      <w:r>
+        <w:rPr>
+          <w:rFonts w:ascii="Helvetica" w:eastAsia="Times New Roman" w:hAnsi="Helvetica" w:cs="Times New Roman"/>
+          <w:color w:val="333333"/>
+          <w:sz w:val="21"/>
+          <w:szCs w:val="21"/>
+          <w:shd w:val="clear" w:color="auto" w:fill="FFFFFF"/>
+        </w:rPr>
         <w:t>e</w:t>
       </w:r>
     </w:p>
+    <w:p>
+      <w:pPr>
+        <w:jc w:val="both"/>
+        <w:rPr>
+          <w:rFonts w:ascii="Times New Roman" w:hAnsi="Times New Roman" w:cs="Times New Roman"/>
+        </w:rPr>
+      </w:pPr>
+      <w:r>
+        <w:rPr>
+          <w:rFonts w:ascii="Times New Roman" w:hAnsi="Times New Roman" w:cs="Times New Roman"/>
+        </w:rPr>
+        <w:t xml:space="preserve">- Multiple stressors </w:t>
+      </w:r>
+    </w:p>
+    <w:p>
+      <w:pPr>
+        <w:jc w:val="both"/>
+        <w:rPr>
+          <w:rFonts w:ascii="Times New Roman" w:hAnsi="Times New Roman" w:cs="Times New Roman"/>
+        </w:rPr>
+      </w:pPr>
+      <w:r>
+        <w:rPr>
+          <w:rFonts w:ascii="Times New Roman" w:hAnsi="Times New Roman" w:cs="Times New Roman"/>
+        </w:rPr>
+        <w:t xml:space="preserve">- </w:t>
+      </w:r>
+      <w:proofErr w:type="gramStart"/>
+      <w:r>
+        <w:rPr>
+          <w:rFonts w:ascii="Times New Roman" w:hAnsi="Times New Roman" w:cs="Times New Roman"/>
+        </w:rPr>
+        <w:t>define</w:t>
+      </w:r>
+      <w:proofErr w:type="gramEnd"/>
+      <w:r>
+        <w:rPr>
+          <w:rFonts w:ascii="Times New Roman" w:hAnsi="Times New Roman" w:cs="Times New Roman"/>
+        </w:rPr>
+        <w:t xml:space="preserve"> host susceptibility, tolerance, or resistance </w:t>
+      </w:r>
+    </w:p>
+    <w:p/>
     <w:p>
       <w:pPr>
         <w:rPr>
@@ -8774,18 +8010,18 @@
           <w:b/>
           <w:smallCaps/>
         </w:rPr>
-        <w:t>synthesize predicted results; how do they connect</w:t>
-      </w:r>
-      <w:proofErr w:type="gramStart"/>
+        <w:t>synthesize predicted results; how do they conn</w:t>
+      </w:r>
       <w:r>
         <w:rPr>
           <w:rFonts w:ascii="Times New Roman" w:hAnsi="Times New Roman" w:cs="Times New Roman"/>
           <w:b/>
           <w:smallCaps/>
         </w:rPr>
-        <w:t>?;</w:t>
-      </w:r>
-      <w:proofErr w:type="gramEnd"/>
+        <w:t>ect?</w:t>
+      </w:r>
+      <w:bookmarkStart w:id="0" w:name="_GoBack"/>
+      <w:bookmarkEnd w:id="0"/>
       <w:r>
         <w:rPr>
           <w:rFonts w:ascii="Times New Roman" w:hAnsi="Times New Roman" w:cs="Times New Roman"/>
@@ -10870,7 +10106,7 @@
         <w:rStyle w:val="PageNumber"/>
         <w:noProof/>
       </w:rPr>
-      <w:t>2</w:t>
+      <w:t>10</w:t>
     </w:r>
     <w:r>
       <w:rPr>
@@ -10920,7 +10156,7 @@
         <w:rStyle w:val="PageNumber"/>
         <w:noProof/>
       </w:rPr>
-      <w:t>3</w:t>
+      <w:t>11</w:t>
     </w:r>
     <w:r>
       <w:rPr>
@@ -11275,9 +10511,9 @@
     </w:lvl>
   </w:abstractNum>
   <w:abstractNum w:abstractNumId="2">
-    <w:nsid w:val="514B7387"/>
+    <w:nsid w:val="392E674D"/>
     <w:multiLevelType w:val="hybridMultilevel"/>
-    <w:tmpl w:val="93082338"/>
+    <w:tmpl w:val="9DB80A34"/>
     <w:lvl w:ilvl="0" w:tplc="04090001">
       <w:start w:val="1"/>
       <w:numFmt w:val="bullet"/>
@@ -11388,6 +10624,119 @@
     </w:lvl>
   </w:abstractNum>
   <w:abstractNum w:abstractNumId="3">
+    <w:nsid w:val="514B7387"/>
+    <w:multiLevelType w:val="hybridMultilevel"/>
+    <w:tmpl w:val="93082338"/>
+    <w:lvl w:ilvl="0" w:tplc="04090001">
+      <w:start w:val="1"/>
+      <w:numFmt w:val="bullet"/>
+      <w:lvlText w:val=""/>
+      <w:lvlJc w:val="left"/>
+      <w:pPr>
+        <w:ind w:left="720" w:hanging="360"/>
+      </w:pPr>
+      <w:rPr>
+        <w:rFonts w:ascii="Symbol" w:hAnsi="Symbol" w:hint="default"/>
+      </w:rPr>
+    </w:lvl>
+    <w:lvl w:ilvl="1" w:tplc="04090003" w:tentative="1">
+      <w:start w:val="1"/>
+      <w:numFmt w:val="bullet"/>
+      <w:lvlText w:val="o"/>
+      <w:lvlJc w:val="left"/>
+      <w:pPr>
+        <w:ind w:left="1440" w:hanging="360"/>
+      </w:pPr>
+      <w:rPr>
+        <w:rFonts w:ascii="Courier New" w:hAnsi="Courier New" w:hint="default"/>
+      </w:rPr>
+    </w:lvl>
+    <w:lvl w:ilvl="2" w:tplc="04090005" w:tentative="1">
+      <w:start w:val="1"/>
+      <w:numFmt w:val="bullet"/>
+      <w:lvlText w:val=""/>
+      <w:lvlJc w:val="left"/>
+      <w:pPr>
+        <w:ind w:left="2160" w:hanging="360"/>
+      </w:pPr>
+      <w:rPr>
+        <w:rFonts w:ascii="Wingdings" w:hAnsi="Wingdings" w:hint="default"/>
+      </w:rPr>
+    </w:lvl>
+    <w:lvl w:ilvl="3" w:tplc="04090001" w:tentative="1">
+      <w:start w:val="1"/>
+      <w:numFmt w:val="bullet"/>
+      <w:lvlText w:val=""/>
+      <w:lvlJc w:val="left"/>
+      <w:pPr>
+        <w:ind w:left="2880" w:hanging="360"/>
+      </w:pPr>
+      <w:rPr>
+        <w:rFonts w:ascii="Symbol" w:hAnsi="Symbol" w:hint="default"/>
+      </w:rPr>
+    </w:lvl>
+    <w:lvl w:ilvl="4" w:tplc="04090003" w:tentative="1">
+      <w:start w:val="1"/>
+      <w:numFmt w:val="bullet"/>
+      <w:lvlText w:val="o"/>
+      <w:lvlJc w:val="left"/>
+      <w:pPr>
+        <w:ind w:left="3600" w:hanging="360"/>
+      </w:pPr>
+      <w:rPr>
+        <w:rFonts w:ascii="Courier New" w:hAnsi="Courier New" w:hint="default"/>
+      </w:rPr>
+    </w:lvl>
+    <w:lvl w:ilvl="5" w:tplc="04090005" w:tentative="1">
+      <w:start w:val="1"/>
+      <w:numFmt w:val="bullet"/>
+      <w:lvlText w:val=""/>
+      <w:lvlJc w:val="left"/>
+      <w:pPr>
+        <w:ind w:left="4320" w:hanging="360"/>
+      </w:pPr>
+      <w:rPr>
+        <w:rFonts w:ascii="Wingdings" w:hAnsi="Wingdings" w:hint="default"/>
+      </w:rPr>
+    </w:lvl>
+    <w:lvl w:ilvl="6" w:tplc="04090001" w:tentative="1">
+      <w:start w:val="1"/>
+      <w:numFmt w:val="bullet"/>
+      <w:lvlText w:val=""/>
+      <w:lvlJc w:val="left"/>
+      <w:pPr>
+        <w:ind w:left="5040" w:hanging="360"/>
+      </w:pPr>
+      <w:rPr>
+        <w:rFonts w:ascii="Symbol" w:hAnsi="Symbol" w:hint="default"/>
+      </w:rPr>
+    </w:lvl>
+    <w:lvl w:ilvl="7" w:tplc="04090003" w:tentative="1">
+      <w:start w:val="1"/>
+      <w:numFmt w:val="bullet"/>
+      <w:lvlText w:val="o"/>
+      <w:lvlJc w:val="left"/>
+      <w:pPr>
+        <w:ind w:left="5760" w:hanging="360"/>
+      </w:pPr>
+      <w:rPr>
+        <w:rFonts w:ascii="Courier New" w:hAnsi="Courier New" w:hint="default"/>
+      </w:rPr>
+    </w:lvl>
+    <w:lvl w:ilvl="8" w:tplc="04090005" w:tentative="1">
+      <w:start w:val="1"/>
+      <w:numFmt w:val="bullet"/>
+      <w:lvlText w:val=""/>
+      <w:lvlJc w:val="left"/>
+      <w:pPr>
+        <w:ind w:left="6480" w:hanging="360"/>
+      </w:pPr>
+      <w:rPr>
+        <w:rFonts w:ascii="Wingdings" w:hAnsi="Wingdings" w:hint="default"/>
+      </w:rPr>
+    </w:lvl>
+  </w:abstractNum>
+  <w:abstractNum w:abstractNumId="4">
     <w:nsid w:val="5B8B289D"/>
     <w:multiLevelType w:val="hybridMultilevel"/>
     <w:tmpl w:val="4ECC819A"/>
@@ -11501,7 +10850,7 @@
       </w:rPr>
     </w:lvl>
   </w:abstractNum>
-  <w:abstractNum w:abstractNumId="4">
+  <w:abstractNum w:abstractNumId="5">
     <w:nsid w:val="5F260D4E"/>
     <w:multiLevelType w:val="hybridMultilevel"/>
     <w:tmpl w:val="21CC0B9A"/>
@@ -11618,16 +10967,19 @@
     <w:abstractNumId w:val="0"/>
   </w:num>
   <w:num w:numId="2">
-    <w:abstractNumId w:val="4"/>
+    <w:abstractNumId w:val="5"/>
   </w:num>
   <w:num w:numId="3">
-    <w:abstractNumId w:val="2"/>
+    <w:abstractNumId w:val="3"/>
   </w:num>
   <w:num w:numId="4">
-    <w:abstractNumId w:val="3"/>
+    <w:abstractNumId w:val="4"/>
   </w:num>
   <w:num w:numId="5">
     <w:abstractNumId w:val="1"/>
+  </w:num>
+  <w:num w:numId="6">
+    <w:abstractNumId w:val="2"/>
   </w:num>
 </w:numbering>
 </file>
@@ -11835,6 +11187,7 @@
   <w:style w:type="character" w:default="1" w:styleId="DefaultParagraphFont">
     <w:name w:val="Default Paragraph Font"/>
     <w:uiPriority w:val="1"/>
+    <w:semiHidden/>
     <w:unhideWhenUsed/>
   </w:style>
   <w:style w:type="table" w:default="1" w:styleId="TableNormal">
@@ -12367,6 +11720,7 @@
   <w:style w:type="character" w:default="1" w:styleId="DefaultParagraphFont">
     <w:name w:val="Default Paragraph Font"/>
     <w:uiPriority w:val="1"/>
+    <w:semiHidden/>
     <w:unhideWhenUsed/>
   </w:style>
   <w:style w:type="table" w:default="1" w:styleId="TableNormal">
@@ -13019,7 +12373,7 @@
 </file>
 
 <file path=customXml/itemProps1.xml><?xml version="1.0" encoding="utf-8"?>
-<ds:datastoreItem xmlns:ds="http://schemas.openxmlformats.org/officeDocument/2006/customXml" ds:itemID="{20A03794-10C3-254C-AFAC-642A860C880C}">
+<ds:datastoreItem xmlns:ds="http://schemas.openxmlformats.org/officeDocument/2006/customXml" ds:itemID="{16DE95FE-7B0A-BE4F-A7F4-43CD60ED8F3C}">
   <ds:schemaRefs>
     <ds:schemaRef ds:uri="http://schemas.openxmlformats.org/officeDocument/2006/bibliography"/>
   </ds:schemaRefs>

</xml_diff>

<commit_message>
updating with papers and proposal draft
</commit_message>
<xml_diff>
--- a/Lauren/Ash_Dissertation_Proposal_2017.docx
+++ b/Lauren/Ash_Dissertation_Proposal_2017.docx
@@ -6259,68 +6259,43 @@
           <w:sz w:val="26"/>
           <w:szCs w:val="26"/>
         </w:rPr>
-        <w:t>Q</w:t>
-      </w:r>
-      <w:r>
-        <w:rPr>
-          <w:rFonts w:ascii="Times New Roman" w:hAnsi="Times New Roman" w:cs="Times New Roman"/>
-          <w:b/>
-          <w:smallCaps/>
+        <w:t>Question II</w:t>
+      </w:r>
+      <w:r>
+        <w:rPr>
+          <w:rFonts w:ascii="Times New Roman" w:hAnsi="Times New Roman" w:cs="Times New Roman"/>
+          <w:b/>
           <w:sz w:val="26"/>
           <w:szCs w:val="26"/>
         </w:rPr>
-        <w:t>uestion II</w:t>
-      </w:r>
-      <w:r>
-        <w:rPr>
-          <w:rFonts w:ascii="Times New Roman" w:hAnsi="Times New Roman" w:cs="Times New Roman"/>
-          <w:b/>
-          <w:smallCaps/>
+        <w:t xml:space="preserve">: What are the effects of ranaviruses in amphibian communities of Vermont? </w:t>
+      </w:r>
+    </w:p>
+    <w:p>
+      <w:pPr>
+        <w:rPr>
+          <w:rFonts w:ascii="Times New Roman" w:hAnsi="Times New Roman" w:cs="Times New Roman"/>
+          <w:b/>
           <w:sz w:val="26"/>
           <w:szCs w:val="26"/>
         </w:rPr>
-        <w:t>:</w:t>
-      </w:r>
-      <w:r>
-        <w:rPr>
-          <w:rFonts w:ascii="Times New Roman" w:hAnsi="Times New Roman" w:cs="Times New Roman"/>
-          <w:b/>
-          <w:sz w:val="26"/>
-          <w:szCs w:val="26"/>
-        </w:rPr>
-        <w:t xml:space="preserve"> What are the effects of ranaviruses in these communities? </w:t>
-      </w:r>
-    </w:p>
-    <w:p>
-      <w:pPr>
-        <w:rPr>
-          <w:rFonts w:ascii="Times New Roman" w:hAnsi="Times New Roman" w:cs="Times New Roman"/>
-          <w:b/>
-        </w:rPr>
-      </w:pPr>
-      <w:r>
-        <w:rPr>
-          <w:rFonts w:ascii="Times New Roman" w:hAnsi="Times New Roman" w:cs="Times New Roman"/>
-          <w:b/>
+      </w:pPr>
+    </w:p>
+    <w:p>
+      <w:pPr>
+        <w:rPr>
+          <w:rFonts w:ascii="Times New Roman" w:hAnsi="Times New Roman" w:cs="Times New Roman"/>
+          <w:b/>
+        </w:rPr>
+      </w:pPr>
+      <w:r>
+        <w:rPr>
+          <w:rFonts w:ascii="Times New Roman" w:hAnsi="Times New Roman" w:cs="Times New Roman"/>
+          <w:b/>
+          <w:bCs/>
           <w:smallCaps/>
         </w:rPr>
-        <w:t xml:space="preserve">Objective </w:t>
-      </w:r>
-      <w:r>
-        <w:rPr>
-          <w:rFonts w:ascii="Times New Roman" w:hAnsi="Times New Roman" w:cs="Times New Roman"/>
-          <w:b/>
-          <w:smallCaps/>
-        </w:rPr>
-        <w:t>I</w:t>
-      </w:r>
-      <w:r>
-        <w:rPr>
-          <w:rFonts w:ascii="Times New Roman" w:hAnsi="Times New Roman" w:cs="Times New Roman"/>
-          <w:b/>
-          <w:smallCaps/>
-        </w:rPr>
-        <w:t>I</w:t>
+        <w:t>Objective II</w:t>
       </w:r>
       <w:r>
         <w:rPr>
@@ -6334,241 +6309,289 @@
           <w:rFonts w:ascii="Times New Roman" w:hAnsi="Times New Roman" w:cs="Times New Roman"/>
           <w:b/>
         </w:rPr>
-        <w:t>a)</w:t>
-      </w:r>
-    </w:p>
-    <w:p>
-      <w:pPr>
-        <w:rPr>
-          <w:rFonts w:ascii="Times New Roman" w:hAnsi="Times New Roman" w:cs="Times New Roman"/>
-          <w:sz w:val="22"/>
-          <w:szCs w:val="22"/>
-        </w:rPr>
-      </w:pPr>
-    </w:p>
-    <w:p>
-      <w:pPr>
-        <w:rPr>
-          <w:rFonts w:ascii="Times New Roman" w:hAnsi="Times New Roman" w:cs="Times New Roman"/>
-        </w:rPr>
-      </w:pPr>
-      <w:r>
-        <w:rPr>
-          <w:rFonts w:ascii="Times New Roman" w:hAnsi="Times New Roman" w:cs="Times New Roman"/>
-        </w:rPr>
-        <w:t>H</w:t>
-      </w:r>
-      <w:r>
-        <w:rPr>
-          <w:rFonts w:ascii="Times New Roman" w:hAnsi="Times New Roman" w:cs="Times New Roman"/>
-          <w:smallCaps/>
-        </w:rPr>
-        <w:t xml:space="preserve"> ypothesis</w:t>
-      </w:r>
-      <w:r>
-        <w:rPr>
-          <w:rFonts w:ascii="Times New Roman" w:hAnsi="Times New Roman" w:cs="Times New Roman"/>
-          <w:smallCaps/>
-        </w:rPr>
-        <w:t xml:space="preserve"> and Predictions</w:t>
-      </w:r>
-      <w:r>
-        <w:rPr>
-          <w:rFonts w:ascii="Times New Roman" w:hAnsi="Times New Roman" w:cs="Times New Roman"/>
-        </w:rPr>
-        <w:t xml:space="preserve">: </w:t>
-      </w:r>
-      <w:r>
-        <w:rPr>
-          <w:rFonts w:ascii="Times New Roman" w:hAnsi="Times New Roman" w:cs="Times New Roman"/>
-        </w:rPr>
-        <w:t xml:space="preserve">Disease severity </w:t>
-      </w:r>
-      <w:r>
-        <w:rPr>
-          <w:rFonts w:ascii="Times New Roman" w:hAnsi="Times New Roman" w:cs="Times New Roman"/>
-        </w:rPr>
-        <w:t xml:space="preserve">varies between communities </w:t>
-      </w:r>
-    </w:p>
-    <w:p>
-      <w:pPr>
-        <w:rPr>
-          <w:rFonts w:ascii="Times New Roman" w:hAnsi="Times New Roman" w:cs="Times New Roman"/>
-        </w:rPr>
-      </w:pPr>
-      <w:r>
-        <w:rPr>
-          <w:rFonts w:ascii="Times New Roman" w:hAnsi="Times New Roman" w:cs="Times New Roman"/>
-        </w:rPr>
-        <w:t xml:space="preserve">Approach: </w:t>
-      </w:r>
-      <w:r>
-        <w:rPr>
-          <w:rFonts w:ascii="Times New Roman" w:hAnsi="Times New Roman" w:cs="Times New Roman"/>
-        </w:rPr>
-        <w:t>viral load with</w:t>
-      </w:r>
-      <w:r>
-        <w:rPr>
-          <w:rFonts w:ascii="Times New Roman" w:hAnsi="Times New Roman" w:cs="Times New Roman"/>
-        </w:rPr>
-        <w:t xml:space="preserve"> qPCR to determine how virulent</w:t>
-      </w:r>
-      <w:r>
-        <w:rPr>
-          <w:rFonts w:ascii="Times New Roman" w:hAnsi="Times New Roman" w:cs="Times New Roman"/>
-        </w:rPr>
-        <w:t>; estimate host abundance and h</w:t>
-      </w:r>
-      <w:r>
-        <w:rPr>
-          <w:rFonts w:ascii="Times New Roman" w:hAnsi="Times New Roman" w:cs="Times New Roman"/>
-        </w:rPr>
-        <w:t>ost community structure</w:t>
-      </w:r>
-      <w:r>
-        <w:rPr>
-          <w:rFonts w:ascii="Times New Roman" w:hAnsi="Times New Roman" w:cs="Times New Roman"/>
-        </w:rPr>
-        <w:t>; estimate differences</w:t>
-      </w:r>
-      <w:r>
-        <w:rPr>
-          <w:rFonts w:ascii="Times New Roman" w:hAnsi="Times New Roman" w:cs="Times New Roman"/>
-        </w:rPr>
-        <w:t xml:space="preserve"> in these measurements</w:t>
-      </w:r>
-      <w:r>
-        <w:rPr>
-          <w:rFonts w:ascii="Times New Roman" w:hAnsi="Times New Roman" w:cs="Times New Roman"/>
-        </w:rPr>
-        <w:t xml:space="preserve"> between present sites and absent sites</w:t>
-      </w:r>
-      <w:r>
-        <w:rPr>
-          <w:rFonts w:ascii="Times New Roman" w:hAnsi="Times New Roman" w:cs="Times New Roman"/>
-        </w:rPr>
-        <w:t>; look at abiotic factor comparison between present and absent sites</w:t>
-      </w:r>
-    </w:p>
-    <w:p>
-      <w:pPr>
-        <w:pStyle w:val="ListParagraph"/>
-        <w:numPr>
-          <w:ilvl w:val="0"/>
-          <w:numId w:val="1"/>
-        </w:numPr>
-        <w:rPr>
-          <w:rFonts w:ascii="Times New Roman" w:hAnsi="Times New Roman" w:cs="Times New Roman"/>
-        </w:rPr>
-      </w:pPr>
-      <w:r>
-        <w:rPr>
-          <w:rFonts w:ascii="Times New Roman" w:hAnsi="Times New Roman" w:cs="Times New Roman"/>
-        </w:rPr>
-        <w:t>How sick is it making them? [</w:t>
+        <w:t xml:space="preserve">I aim to determine a) whether there is a relationship between species diversity and disease presence and b) if disease severity varies across sites. </w:t>
+      </w:r>
+    </w:p>
+    <w:p>
+      <w:pPr>
+        <w:rPr>
+          <w:rFonts w:ascii="Times New Roman" w:hAnsi="Times New Roman" w:cs="Times New Roman"/>
+          <w:b/>
+        </w:rPr>
+      </w:pPr>
+    </w:p>
+    <w:p>
+      <w:pPr>
+        <w:rPr>
+          <w:rFonts w:ascii="Times New Roman" w:hAnsi="Times New Roman" w:cs="Times New Roman"/>
+          <w:b/>
+        </w:rPr>
+      </w:pPr>
+      <w:r>
+        <w:rPr>
+          <w:rFonts w:ascii="Times New Roman" w:hAnsi="Times New Roman" w:cs="Times New Roman"/>
+          <w:b/>
+        </w:rPr>
+        <w:t xml:space="preserve">Hypotheses and Predictions: </w:t>
+      </w:r>
+    </w:p>
+    <w:p>
+      <w:pPr>
+        <w:rPr>
+          <w:rFonts w:ascii="Times New Roman" w:hAnsi="Times New Roman" w:cs="Times New Roman"/>
+        </w:rPr>
+      </w:pPr>
+      <w:r>
+        <w:rPr>
+          <w:rFonts w:ascii="Times New Roman" w:hAnsi="Times New Roman" w:cs="Times New Roman"/>
+        </w:rPr>
+        <w:t>a) I hypothesize that ranavirus reduces species and genetic diversity. I predict the virus will cause mortality in susceptible species, which will reduce species richness, evenness, and genetic diversity in ranavirus present sites after periods of high disease prevalence. b) I hypothesize that h</w:t>
+      </w:r>
+      <w:r>
+        <w:rPr>
+          <w:rFonts w:ascii="Times New Roman" w:hAnsi="Times New Roman" w:cs="Times New Roman"/>
+        </w:rPr>
+        <w:t xml:space="preserve">ost community and genetic structure </w:t>
+      </w:r>
+      <w:r>
+        <w:rPr>
+          <w:rFonts w:ascii="Times New Roman" w:hAnsi="Times New Roman" w:cs="Times New Roman"/>
+        </w:rPr>
+        <w:t>cause</w:t>
+      </w:r>
+      <w:r>
+        <w:rPr>
+          <w:rFonts w:ascii="Times New Roman" w:hAnsi="Times New Roman" w:cs="Times New Roman"/>
+        </w:rPr>
+        <w:t xml:space="preserve"> variation in disease severity between amphibian populations and communities</w:t>
+      </w:r>
+      <w:r>
+        <w:rPr>
+          <w:rFonts w:ascii="Times New Roman" w:hAnsi="Times New Roman" w:cs="Times New Roman"/>
+        </w:rPr>
+        <w:t xml:space="preserve"> and predict that c</w:t>
+      </w:r>
+      <w:r>
+        <w:rPr>
+          <w:rFonts w:ascii="Times New Roman" w:hAnsi="Times New Roman" w:cs="Times New Roman"/>
+        </w:rPr>
+        <w:t>ommunities and populations with low genetic diversity, richness, and evenness will have increased ranavirus severity.</w:t>
+      </w:r>
+      <w:r>
+        <w:rPr>
+          <w:rFonts w:ascii="Times New Roman" w:hAnsi="Times New Roman" w:cs="Times New Roman"/>
+        </w:rPr>
+        <w:t xml:space="preserve"> Additionally, I predict c</w:t>
+      </w:r>
+      <w:r>
+        <w:rPr>
+          <w:rFonts w:ascii="Times New Roman" w:hAnsi="Times New Roman" w:cs="Times New Roman"/>
+        </w:rPr>
+        <w:t>ommunities that have reservoir species will have increased ranavirus severity.</w:t>
+      </w:r>
+    </w:p>
+    <w:p>
+      <w:pPr>
+        <w:rPr>
+          <w:rFonts w:ascii="Times New Roman" w:hAnsi="Times New Roman" w:cs="Times New Roman"/>
+        </w:rPr>
+      </w:pPr>
+    </w:p>
+    <w:p>
+      <w:pPr>
+        <w:rPr>
+          <w:rFonts w:ascii="Times New Roman" w:hAnsi="Times New Roman" w:cs="Times New Roman"/>
+          <w:b/>
+        </w:rPr>
+      </w:pPr>
+      <w:r>
+        <w:rPr>
+          <w:rFonts w:ascii="Times New Roman" w:hAnsi="Times New Roman" w:cs="Times New Roman"/>
+          <w:b/>
+        </w:rPr>
+        <w:t xml:space="preserve">Background: </w:t>
+      </w:r>
+    </w:p>
+    <w:p>
+      <w:pPr>
+        <w:rPr>
+          <w:rFonts w:ascii="Times New Roman" w:hAnsi="Times New Roman" w:cs="Times New Roman"/>
+        </w:rPr>
+      </w:pPr>
+      <w:r>
+        <w:rPr>
+          <w:rFonts w:ascii="Times New Roman" w:hAnsi="Times New Roman" w:cs="Times New Roman"/>
+        </w:rPr>
+        <w:t xml:space="preserve">- </w:t>
       </w:r>
       <w:proofErr w:type="gramStart"/>
       <w:r>
         <w:rPr>
           <w:rFonts w:ascii="Times New Roman" w:hAnsi="Times New Roman" w:cs="Times New Roman"/>
         </w:rPr>
-        <w:t>viral</w:t>
+        <w:t>community</w:t>
       </w:r>
       <w:proofErr w:type="gramEnd"/>
       <w:r>
         <w:rPr>
           <w:rFonts w:ascii="Times New Roman" w:hAnsi="Times New Roman" w:cs="Times New Roman"/>
         </w:rPr>
-        <w:t xml:space="preserve"> load, </w:t>
-      </w:r>
-      <w:r>
-        <w:rPr>
-          <w:rFonts w:ascii="Times New Roman" w:hAnsi="Times New Roman" w:cs="Times New Roman"/>
-        </w:rPr>
-        <w:t xml:space="preserve">host </w:t>
-      </w:r>
-      <w:r>
-        <w:rPr>
-          <w:rFonts w:ascii="Times New Roman" w:hAnsi="Times New Roman" w:cs="Times New Roman"/>
-        </w:rPr>
-        <w:t>symptoms</w:t>
-      </w:r>
-      <w:r>
-        <w:rPr>
-          <w:rFonts w:ascii="Times New Roman" w:hAnsi="Times New Roman" w:cs="Times New Roman"/>
-        </w:rPr>
-        <w:t>,</w:t>
-      </w:r>
-      <w:r>
-        <w:rPr>
-          <w:rFonts w:ascii="Times New Roman" w:hAnsi="Times New Roman" w:cs="Times New Roman"/>
-        </w:rPr>
-        <w:t xml:space="preserve"> ‘virulence’</w:t>
-      </w:r>
-      <w:r>
-        <w:rPr>
-          <w:rFonts w:ascii="Times New Roman" w:hAnsi="Times New Roman" w:cs="Times New Roman"/>
-        </w:rPr>
-        <w:t xml:space="preserve"> of pathogen</w:t>
-      </w:r>
-      <w:r>
-        <w:rPr>
-          <w:rFonts w:ascii="Times New Roman" w:hAnsi="Times New Roman" w:cs="Times New Roman"/>
-        </w:rPr>
-        <w:t>]</w:t>
-      </w:r>
-    </w:p>
-    <w:p>
-      <w:pPr>
-        <w:ind w:firstLine="360"/>
-        <w:rPr>
-          <w:rFonts w:ascii="Times New Roman" w:hAnsi="Times New Roman" w:cs="Times New Roman"/>
-          <w:b/>
-          <w:smallCaps/>
-        </w:rPr>
-      </w:pPr>
-      <w:r>
-        <w:rPr>
-          <w:rFonts w:ascii="Times New Roman" w:hAnsi="Times New Roman" w:cs="Times New Roman"/>
-          <w:b/>
-          <w:smallCaps/>
-        </w:rPr>
-        <w:t>- between WINTERS?? (consistent and variable)</w:t>
-      </w:r>
-    </w:p>
-    <w:p>
-      <w:pPr>
-        <w:rPr>
-          <w:rFonts w:ascii="Times New Roman" w:hAnsi="Times New Roman" w:cs="Times New Roman"/>
-          <w:b/>
-          <w:smallCaps/>
-        </w:rPr>
-      </w:pPr>
-    </w:p>
-    <w:p>
-      <w:pPr>
-        <w:rPr>
-          <w:rFonts w:ascii="Times New Roman" w:hAnsi="Times New Roman" w:cs="Times New Roman"/>
-          <w:smallCaps/>
-        </w:rPr>
-      </w:pPr>
-      <w:r>
-        <w:rPr>
-          <w:rFonts w:ascii="Times New Roman" w:hAnsi="Times New Roman" w:cs="Times New Roman"/>
-          <w:b/>
-          <w:smallCaps/>
-        </w:rPr>
-        <w:t>Background</w:t>
-      </w:r>
-    </w:p>
-    <w:p>
-      <w:pPr>
-        <w:rPr>
-          <w:rFonts w:ascii="Times New Roman" w:hAnsi="Times New Roman" w:cs="Times New Roman"/>
-        </w:rPr>
-      </w:pPr>
+        <w:t xml:space="preserve"> stability/equilibrium</w:t>
+      </w:r>
+    </w:p>
+    <w:p>
+      <w:pPr>
+        <w:rPr>
+          <w:rFonts w:ascii="Times New Roman" w:hAnsi="Times New Roman" w:cs="Times New Roman"/>
+        </w:rPr>
+      </w:pPr>
+      <w:r>
+        <w:rPr>
+          <w:rFonts w:ascii="Times New Roman" w:hAnsi="Times New Roman" w:cs="Times New Roman"/>
+        </w:rPr>
+        <w:t xml:space="preserve">- </w:t>
+      </w:r>
+      <w:proofErr w:type="gramStart"/>
+      <w:r>
+        <w:rPr>
+          <w:rFonts w:ascii="Times New Roman" w:hAnsi="Times New Roman" w:cs="Times New Roman"/>
+        </w:rPr>
+        <w:t>species</w:t>
+      </w:r>
+      <w:proofErr w:type="gramEnd"/>
+      <w:r>
+        <w:rPr>
+          <w:rFonts w:ascii="Times New Roman" w:hAnsi="Times New Roman" w:cs="Times New Roman"/>
+        </w:rPr>
+        <w:t xml:space="preserve"> diversity metrics in general/ in system</w:t>
+      </w:r>
+    </w:p>
+    <w:p>
+      <w:pPr>
+        <w:rPr>
+          <w:rFonts w:ascii="Times New Roman" w:hAnsi="Times New Roman" w:cs="Times New Roman"/>
+        </w:rPr>
+      </w:pPr>
+      <w:r>
+        <w:rPr>
+          <w:rFonts w:ascii="Times New Roman" w:hAnsi="Times New Roman" w:cs="Times New Roman"/>
+        </w:rPr>
+        <w:t xml:space="preserve">- </w:t>
+      </w:r>
+      <w:proofErr w:type="gramStart"/>
+      <w:r>
+        <w:rPr>
+          <w:rFonts w:ascii="Times New Roman" w:hAnsi="Times New Roman" w:cs="Times New Roman"/>
+        </w:rPr>
+        <w:t>genetic</w:t>
+      </w:r>
+      <w:proofErr w:type="gramEnd"/>
+      <w:r>
+        <w:rPr>
+          <w:rFonts w:ascii="Times New Roman" w:hAnsi="Times New Roman" w:cs="Times New Roman"/>
+        </w:rPr>
+        <w:t xml:space="preserve"> diversity in general? </w:t>
+      </w:r>
+      <w:proofErr w:type="gramStart"/>
+      <w:r>
+        <w:rPr>
+          <w:rFonts w:ascii="Times New Roman" w:hAnsi="Times New Roman" w:cs="Times New Roman"/>
+        </w:rPr>
+        <w:t>In system?</w:t>
+      </w:r>
+      <w:proofErr w:type="gramEnd"/>
+    </w:p>
+    <w:p>
+      <w:pPr>
+        <w:rPr>
+          <w:rFonts w:ascii="Times New Roman" w:hAnsi="Times New Roman" w:cs="Times New Roman"/>
+        </w:rPr>
+      </w:pPr>
+      <w:r>
+        <w:rPr>
+          <w:rFonts w:ascii="Times New Roman" w:hAnsi="Times New Roman" w:cs="Times New Roman"/>
+        </w:rPr>
+        <w:t xml:space="preserve">- </w:t>
+      </w:r>
+      <w:proofErr w:type="gramStart"/>
+      <w:r>
+        <w:rPr>
+          <w:rFonts w:ascii="Times New Roman" w:hAnsi="Times New Roman" w:cs="Times New Roman"/>
+        </w:rPr>
+        <w:t>disease</w:t>
+      </w:r>
+      <w:proofErr w:type="gramEnd"/>
+      <w:r>
+        <w:rPr>
+          <w:rFonts w:ascii="Times New Roman" w:hAnsi="Times New Roman" w:cs="Times New Roman"/>
+        </w:rPr>
+        <w:t xml:space="preserve"> severity/</w:t>
+      </w:r>
+      <w:r>
+        <w:rPr>
+          <w:rFonts w:ascii="Times New Roman" w:hAnsi="Times New Roman" w:cs="Times New Roman"/>
+        </w:rPr>
+        <w:t>mortality and viral load are correlated (find reference)</w:t>
+      </w:r>
+    </w:p>
+    <w:p>
+      <w:pPr>
+        <w:rPr>
+          <w:rFonts w:ascii="Times New Roman" w:hAnsi="Times New Roman" w:cs="Times New Roman"/>
+        </w:rPr>
+      </w:pPr>
+      <w:r>
+        <w:rPr>
+          <w:rFonts w:ascii="Times New Roman" w:hAnsi="Times New Roman" w:cs="Times New Roman"/>
+        </w:rPr>
+        <w:t xml:space="preserve">- </w:t>
+      </w:r>
+      <w:proofErr w:type="gramStart"/>
+      <w:r>
+        <w:rPr>
+          <w:rFonts w:ascii="Times New Roman" w:hAnsi="Times New Roman" w:cs="Times New Roman"/>
+        </w:rPr>
+        <w:t>reservoir</w:t>
+      </w:r>
+      <w:proofErr w:type="gramEnd"/>
+      <w:r>
+        <w:rPr>
+          <w:rFonts w:ascii="Times New Roman" w:hAnsi="Times New Roman" w:cs="Times New Roman"/>
+        </w:rPr>
+        <w:t xml:space="preserve"> species (in general, and in ranavirus system)</w:t>
+      </w:r>
+    </w:p>
+    <w:p>
+      <w:pPr>
+        <w:rPr>
+          <w:rFonts w:ascii="Times New Roman" w:hAnsi="Times New Roman" w:cs="Times New Roman"/>
+        </w:rPr>
+      </w:pPr>
+      <w:r>
+        <w:rPr>
+          <w:rFonts w:ascii="Times New Roman" w:hAnsi="Times New Roman" w:cs="Times New Roman"/>
+        </w:rPr>
+        <w:t>- Not too many community analyses in this system (make sure)</w:t>
+      </w:r>
+    </w:p>
+    <w:p>
+      <w:pPr>
+        <w:rPr>
+          <w:rFonts w:ascii="Times New Roman" w:hAnsi="Times New Roman" w:cs="Times New Roman"/>
+        </w:rPr>
+      </w:pPr>
+      <w:r>
+        <w:rPr>
+          <w:rFonts w:ascii="Times New Roman" w:hAnsi="Times New Roman" w:cs="Times New Roman"/>
+        </w:rPr>
+        <w:t>-</w:t>
+      </w:r>
+      <w:r>
+        <w:rPr>
+          <w:rFonts w:ascii="Times New Roman" w:hAnsi="Times New Roman" w:cs="Times New Roman"/>
+        </w:rPr>
+        <w:t xml:space="preserve"> </w:t>
+      </w:r>
       <w:r>
         <w:rPr>
           <w:rFonts w:ascii="Times New Roman" w:hAnsi="Times New Roman" w:cs="Times New Roman"/>
@@ -6592,14 +6615,7 @@
         <w:rPr>
           <w:rFonts w:ascii="Times New Roman" w:hAnsi="Times New Roman" w:cs="Times New Roman"/>
         </w:rPr>
-        <w:t xml:space="preserve">Have studies measured differences in species richness? Host reservoirs? </w:t>
-      </w:r>
-      <w:proofErr w:type="gramStart"/>
-      <w:r>
-        <w:rPr>
-          <w:rFonts w:ascii="Times New Roman" w:hAnsi="Times New Roman" w:cs="Times New Roman"/>
-        </w:rPr>
-        <w:t xml:space="preserve">Most susceptible species </w:t>
+        <w:t xml:space="preserve">- Most susceptible species </w:t>
       </w:r>
       <w:r>
         <w:rPr>
@@ -6607,27 +6623,25 @@
         </w:rPr>
         <w:t>(wood frogs)?</w:t>
       </w:r>
-      <w:proofErr w:type="gramEnd"/>
-    </w:p>
-    <w:p>
-      <w:pPr>
-        <w:rPr>
-          <w:rFonts w:ascii="Times New Roman" w:hAnsi="Times New Roman" w:cs="Times New Roman"/>
-        </w:rPr>
-      </w:pPr>
-    </w:p>
-    <w:p>
-      <w:pPr>
-        <w:rPr>
-          <w:rFonts w:ascii="Times New Roman" w:hAnsi="Times New Roman" w:cs="Times New Roman"/>
-          <w:smallCaps/>
-        </w:rPr>
-      </w:pPr>
-      <w:r>
-        <w:rPr>
-          <w:rFonts w:ascii="Times New Roman" w:hAnsi="Times New Roman" w:cs="Times New Roman"/>
-          <w:b/>
-          <w:smallCaps/>
+    </w:p>
+    <w:p>
+      <w:pPr>
+        <w:rPr>
+          <w:rFonts w:ascii="Times New Roman" w:hAnsi="Times New Roman" w:cs="Times New Roman"/>
+        </w:rPr>
+      </w:pPr>
+    </w:p>
+    <w:p>
+      <w:pPr>
+        <w:rPr>
+          <w:rFonts w:ascii="Times New Roman" w:hAnsi="Times New Roman" w:cs="Times New Roman"/>
+          <w:b/>
+        </w:rPr>
+      </w:pPr>
+      <w:r>
+        <w:rPr>
+          <w:rFonts w:ascii="Times New Roman" w:hAnsi="Times New Roman" w:cs="Times New Roman"/>
+          <w:b/>
         </w:rPr>
         <w:t>Approach</w:t>
       </w:r>
@@ -6652,14 +6666,13 @@
       <w:pPr>
         <w:rPr>
           <w:rFonts w:ascii="Times New Roman" w:hAnsi="Times New Roman" w:cs="Times New Roman"/>
-          <w:smallCaps/>
-        </w:rPr>
-      </w:pPr>
-      <w:r>
-        <w:rPr>
-          <w:rFonts w:ascii="Times New Roman" w:hAnsi="Times New Roman" w:cs="Times New Roman"/>
-        </w:rPr>
-        <w:t xml:space="preserve">Viral load will first be estimated for all samples by </w:t>
+        </w:rPr>
+      </w:pPr>
+      <w:r>
+        <w:rPr>
+          <w:rFonts w:ascii="Times New Roman" w:hAnsi="Times New Roman" w:cs="Times New Roman"/>
+        </w:rPr>
+        <w:t xml:space="preserve">Viral load will be used as an estimate of disease severity. It will first be estimated for all samples by </w:t>
       </w:r>
       <w:r>
         <w:rPr>
@@ -6700,7 +6713,7 @@
         <w:rPr>
           <w:rFonts w:ascii="Times New Roman" w:hAnsi="Times New Roman" w:cs="Times New Roman"/>
         </w:rPr>
-        <w:t xml:space="preserve">, the amount of DNA in each sample was estimated and then diluted to the same concentration of 5 </w:t>
+        <w:t xml:space="preserve">, the amount of DNA in each sample was estimated and then diluted to a concentration within an order of magnitude to each other (less than 100 </w:t>
       </w:r>
       <w:proofErr w:type="spellStart"/>
       <w:r>
@@ -6728,36 +6741,816 @@
         <w:rPr>
           <w:rFonts w:ascii="Times New Roman" w:hAnsi="Times New Roman" w:cs="Times New Roman"/>
         </w:rPr>
-        <w:t xml:space="preserve">. A dilution factor was applied to samples that had a concentration of less than 5 </w:t>
+        <w:t xml:space="preserve">). Using this method, a rough estimate of viral copy number for each positive sample is calculated, and the resulting estimates can then be compared. In the future, to obtain more precise calculations of viral copy number, the positive samples will be run again in triplicate with an amphibian reference gene. This allows for the amount of host DNA in the reaction to normalize the qPCR data. Amphibian genes such as </w:t>
+      </w:r>
+      <w:r>
+        <w:rPr>
+          <w:rFonts w:ascii="Times New Roman" w:hAnsi="Times New Roman" w:cs="Times New Roman"/>
+        </w:rPr>
+        <w:t>ribosomal protein L7 (RPL-7)</w:t>
+      </w:r>
+      <w:r>
+        <w:rPr>
+          <w:rFonts w:ascii="Times New Roman" w:hAnsi="Times New Roman" w:cs="Times New Roman"/>
+        </w:rPr>
+        <w:t xml:space="preserve">, and 18S ribosomal RNA have been used as reference genes in the past (Zhang and Hu 2006), but I will have to perform tests to determine which gene would work best with my qPCR assay.  </w:t>
+      </w:r>
+    </w:p>
+    <w:p>
+      <w:pPr>
+        <w:rPr>
+          <w:rFonts w:ascii="Times New Roman" w:hAnsi="Times New Roman" w:cs="Times New Roman"/>
+        </w:rPr>
+      </w:pPr>
+    </w:p>
+    <w:p>
+      <w:pPr>
+        <w:rPr>
+          <w:rFonts w:ascii="Times New Roman" w:hAnsi="Times New Roman" w:cs="Times New Roman"/>
+          <w:i/>
+        </w:rPr>
+      </w:pPr>
+      <w:r>
+        <w:rPr>
+          <w:rFonts w:ascii="Times New Roman" w:hAnsi="Times New Roman" w:cs="Times New Roman"/>
+          <w:i/>
+        </w:rPr>
+        <w:t xml:space="preserve">Calculating species </w:t>
+      </w:r>
+      <w:r>
+        <w:rPr>
+          <w:rFonts w:ascii="Times New Roman" w:hAnsi="Times New Roman" w:cs="Times New Roman"/>
+          <w:i/>
+        </w:rPr>
+        <w:t xml:space="preserve">and genetic </w:t>
+      </w:r>
+      <w:r>
+        <w:rPr>
+          <w:rFonts w:ascii="Times New Roman" w:hAnsi="Times New Roman" w:cs="Times New Roman"/>
+          <w:i/>
+        </w:rPr>
+        <w:t>diversity</w:t>
+      </w:r>
+      <w:r>
+        <w:rPr>
+          <w:rFonts w:ascii="Times New Roman" w:hAnsi="Times New Roman" w:cs="Times New Roman"/>
+          <w:i/>
+        </w:rPr>
+        <w:t xml:space="preserve"> </w:t>
+      </w:r>
+    </w:p>
+    <w:p>
+      <w:pPr>
+        <w:rPr>
+          <w:rFonts w:ascii="Times New Roman" w:hAnsi="Times New Roman" w:cs="Times New Roman"/>
+        </w:rPr>
+      </w:pPr>
+      <w:r>
+        <w:rPr>
+          <w:rFonts w:ascii="Times New Roman" w:hAnsi="Times New Roman" w:cs="Times New Roman"/>
+        </w:rPr>
+        <w:t xml:space="preserve">To measure species diversity, a diversity index that summarizes the number of species and their relative abundances in a community will be calculated. </w:t>
+      </w:r>
+      <w:r>
+        <w:rPr>
+          <w:rFonts w:ascii="Times New Roman" w:hAnsi="Times New Roman" w:cs="Times New Roman"/>
+        </w:rPr>
+        <w:t>Simpson's diversity index (</w:t>
+      </w:r>
+      <w:r>
+        <w:rPr>
+          <w:rFonts w:ascii="Times New Roman" w:hAnsi="Times New Roman" w:cs="Times New Roman"/>
+          <w:i/>
+          <w:iCs/>
+        </w:rPr>
+        <w:t>D</w:t>
+      </w:r>
+      <w:r>
+        <w:rPr>
+          <w:rFonts w:ascii="Times New Roman" w:hAnsi="Times New Roman" w:cs="Times New Roman"/>
+        </w:rPr>
+        <w:t>)</w:t>
+      </w:r>
+      <w:r>
+        <w:rPr>
+          <w:rFonts w:ascii="Times New Roman" w:hAnsi="Times New Roman" w:cs="Times New Roman"/>
+        </w:rPr>
+        <w:t xml:space="preserve"> is often used as an estimate of species diversity (Equation 1; Simpson 1949). </w:t>
+      </w:r>
+    </w:p>
+    <w:p>
+      <w:pPr>
+        <w:rPr>
+          <w:rFonts w:ascii="Times New Roman" w:hAnsi="Times New Roman" w:cs="Times New Roman"/>
+        </w:rPr>
+      </w:pPr>
+    </w:p>
+    <w:p>
+      <w:pPr>
+        <w:ind w:firstLine="720"/>
+        <w:jc w:val="center"/>
+        <w:rPr>
+          <w:rFonts w:ascii="Times New Roman" w:hAnsi="Times New Roman" w:cs="Times New Roman"/>
+        </w:rPr>
+      </w:pPr>
+      <m:oMath>
+        <m:r>
+          <w:rPr>
+            <w:rFonts w:ascii="Cambria Math" w:hAnsi="Cambria Math" w:cs="Times New Roman"/>
+          </w:rPr>
+          <m:t xml:space="preserve">D= </m:t>
+        </m:r>
+        <m:f>
+          <m:fPr>
+            <m:ctrlPr>
+              <w:rPr>
+                <w:rFonts w:ascii="Cambria Math" w:hAnsi="Cambria Math" w:cs="Times New Roman"/>
+                <w:i/>
+              </w:rPr>
+            </m:ctrlPr>
+          </m:fPr>
+          <m:num>
+            <m:r>
+              <w:rPr>
+                <w:rFonts w:ascii="Cambria Math" w:hAnsi="Cambria Math" w:cs="Times New Roman"/>
+              </w:rPr>
+              <m:t>1</m:t>
+            </m:r>
+          </m:num>
+          <m:den>
+            <m:nary>
+              <m:naryPr>
+                <m:chr m:val="∑"/>
+                <m:limLoc m:val="undOvr"/>
+                <m:ctrlPr>
+                  <w:rPr>
+                    <w:rFonts w:ascii="Cambria Math" w:hAnsi="Cambria Math" w:cs="Times New Roman"/>
+                    <w:i/>
+                  </w:rPr>
+                </m:ctrlPr>
+              </m:naryPr>
+              <m:sub>
+                <m:r>
+                  <w:rPr>
+                    <w:rFonts w:ascii="Cambria Math" w:hAnsi="Cambria Math" w:cs="Times New Roman"/>
+                  </w:rPr>
+                  <m:t>i=1</m:t>
+                </m:r>
+              </m:sub>
+              <m:sup>
+                <m:r>
+                  <w:rPr>
+                    <w:rFonts w:ascii="Cambria Math" w:hAnsi="Cambria Math" w:cs="Times New Roman"/>
+                  </w:rPr>
+                  <m:t>S</m:t>
+                </m:r>
+              </m:sup>
+              <m:e>
+                <m:sSubSup>
+                  <m:sSubSupPr>
+                    <m:ctrlPr>
+                      <w:rPr>
+                        <w:rFonts w:ascii="Cambria Math" w:hAnsi="Cambria Math" w:cs="Times New Roman"/>
+                        <w:i/>
+                      </w:rPr>
+                    </m:ctrlPr>
+                  </m:sSubSupPr>
+                  <m:e>
+                    <m:r>
+                      <w:rPr>
+                        <w:rFonts w:ascii="Cambria Math" w:hAnsi="Cambria Math" w:cs="Times New Roman"/>
+                      </w:rPr>
+                      <m:t>p</m:t>
+                    </m:r>
+                  </m:e>
+                  <m:sub>
+                    <m:r>
+                      <w:rPr>
+                        <w:rFonts w:ascii="Cambria Math" w:hAnsi="Cambria Math" w:cs="Times New Roman"/>
+                      </w:rPr>
+                      <m:t>i</m:t>
+                    </m:r>
+                  </m:sub>
+                  <m:sup>
+                    <m:r>
+                      <w:rPr>
+                        <w:rFonts w:ascii="Cambria Math" w:hAnsi="Cambria Math" w:cs="Times New Roman"/>
+                      </w:rPr>
+                      <m:t>2</m:t>
+                    </m:r>
+                  </m:sup>
+                </m:sSubSup>
+              </m:e>
+            </m:nary>
+          </m:den>
+        </m:f>
+      </m:oMath>
+      <w:r>
+        <w:rPr>
+          <w:rFonts w:ascii="Times New Roman" w:hAnsi="Times New Roman" w:cs="Times New Roman"/>
+        </w:rPr>
+        <w:t xml:space="preserve"> </w:t>
+      </w:r>
+      <w:r>
+        <w:rPr>
+          <w:rFonts w:ascii="Times New Roman" w:hAnsi="Times New Roman" w:cs="Times New Roman"/>
+        </w:rPr>
+        <w:tab/>
+        <w:t>(</w:t>
+      </w:r>
+      <w:r>
+        <w:rPr>
+          <w:rFonts w:ascii="Times New Roman" w:hAnsi="Times New Roman" w:cs="Times New Roman"/>
+          <w:i/>
+        </w:rPr>
+        <w:t>Equation 1</w:t>
+      </w:r>
+      <w:r>
+        <w:rPr>
+          <w:rFonts w:ascii="Times New Roman" w:hAnsi="Times New Roman" w:cs="Times New Roman"/>
+        </w:rPr>
+        <w:t>)</w:t>
+      </w:r>
+    </w:p>
+    <w:p>
+      <w:pPr>
+        <w:ind w:firstLine="720"/>
+        <w:jc w:val="center"/>
+        <w:rPr>
+          <w:rFonts w:ascii="Times New Roman" w:hAnsi="Times New Roman" w:cs="Times New Roman"/>
+        </w:rPr>
+      </w:pPr>
+    </w:p>
+    <w:p>
+      <w:pPr>
+        <w:rPr>
+          <w:rFonts w:ascii="Times New Roman" w:hAnsi="Times New Roman" w:cs="Times New Roman"/>
+        </w:rPr>
+      </w:pPr>
+      <w:r>
+        <w:rPr>
+          <w:rFonts w:ascii="Times New Roman" w:hAnsi="Times New Roman" w:cs="Times New Roman"/>
+        </w:rPr>
+        <w:t xml:space="preserve">In addition, the </w:t>
+      </w:r>
+      <w:r>
+        <w:rPr>
+          <w:rFonts w:ascii="Times New Roman" w:hAnsi="Times New Roman" w:cs="Times New Roman"/>
+        </w:rPr>
+        <w:t>uniformity of species abundances</w:t>
+      </w:r>
+      <w:r>
+        <w:rPr>
+          <w:rFonts w:ascii="Times New Roman" w:hAnsi="Times New Roman" w:cs="Times New Roman"/>
+        </w:rPr>
+        <w:t xml:space="preserve">, or evenness, can be estimated with the Probability of Interspecific Encounter (PIE; Equation 2; </w:t>
       </w:r>
       <w:proofErr w:type="spellStart"/>
       <w:r>
         <w:rPr>
           <w:rFonts w:ascii="Times New Roman" w:hAnsi="Times New Roman" w:cs="Times New Roman"/>
         </w:rPr>
-        <w:t>ng</w:t>
+        <w:t>Hurlbert</w:t>
       </w:r>
       <w:proofErr w:type="spellEnd"/>
       <w:r>
         <w:rPr>
           <w:rFonts w:ascii="Times New Roman" w:hAnsi="Times New Roman" w:cs="Times New Roman"/>
         </w:rPr>
-        <w:t>/</w:t>
+        <w:t xml:space="preserve"> 1971</w:t>
+      </w:r>
+      <w:r>
+        <w:rPr>
+          <w:rFonts w:ascii="Times New Roman" w:hAnsi="Times New Roman" w:cs="Times New Roman"/>
+        </w:rPr>
+        <w:t xml:space="preserve">). </w:t>
+      </w:r>
+    </w:p>
+    <w:p>
+      <w:pPr>
+        <w:rPr>
+          <w:rFonts w:ascii="Times New Roman" w:hAnsi="Times New Roman" w:cs="Times New Roman"/>
+        </w:rPr>
+      </w:pPr>
+    </w:p>
+    <w:p>
+      <w:pPr>
+        <w:jc w:val="center"/>
+        <w:rPr>
+          <w:rFonts w:ascii="Times New Roman" w:hAnsi="Times New Roman" w:cs="Times New Roman"/>
+        </w:rPr>
+      </w:pPr>
+      <m:oMath>
+        <m:r>
+          <w:rPr>
+            <w:rFonts w:ascii="Cambria Math" w:hAnsi="Cambria Math"/>
+          </w:rPr>
+          <m:t>PIE=</m:t>
+        </m:r>
+        <m:f>
+          <m:fPr>
+            <m:ctrlPr>
+              <w:rPr>
+                <w:rFonts w:ascii="Cambria Math" w:hAnsi="Cambria Math"/>
+              </w:rPr>
+            </m:ctrlPr>
+          </m:fPr>
+          <m:num>
+            <m:r>
+              <w:rPr>
+                <w:rFonts w:ascii="Cambria Math" w:eastAsia="Cambria Math" w:hAnsi="Cambria Math" w:cs="Cambria Math"/>
+              </w:rPr>
+              <m:t>N</m:t>
+            </m:r>
+          </m:num>
+          <m:den>
+            <m:r>
+              <w:rPr>
+                <w:rFonts w:ascii="Cambria Math" w:eastAsia="Cambria Math" w:hAnsi="Cambria Math" w:cs="Cambria Math"/>
+              </w:rPr>
+              <m:t>N-1</m:t>
+            </m:r>
+          </m:den>
+        </m:f>
+        <m:r>
+          <w:rPr>
+            <w:rFonts w:ascii="Cambria Math" w:hAnsi="Cambria Math"/>
+          </w:rPr>
+          <m:t xml:space="preserve"> (1-</m:t>
+        </m:r>
+        <m:nary>
+          <m:naryPr>
+            <m:chr m:val="∑"/>
+            <m:grow m:val="1"/>
+            <m:ctrlPr>
+              <w:rPr>
+                <w:rFonts w:ascii="Cambria Math" w:hAnsi="Cambria Math"/>
+              </w:rPr>
+            </m:ctrlPr>
+          </m:naryPr>
+          <m:sub>
+            <m:r>
+              <w:rPr>
+                <w:rFonts w:ascii="Cambria Math" w:hAnsi="Cambria Math"/>
+              </w:rPr>
+              <m:t>i=1</m:t>
+            </m:r>
+          </m:sub>
+          <m:sup>
+            <m:r>
+              <w:rPr>
+                <w:rFonts w:ascii="Cambria Math" w:hAnsi="Cambria Math"/>
+              </w:rPr>
+              <m:t>S</m:t>
+            </m:r>
+          </m:sup>
+          <m:e>
+            <m:sSubSup>
+              <m:sSubSupPr>
+                <m:ctrlPr>
+                  <w:rPr>
+                    <w:rFonts w:ascii="Cambria Math" w:hAnsi="Cambria Math"/>
+                    <w:i/>
+                  </w:rPr>
+                </m:ctrlPr>
+              </m:sSubSupPr>
+              <m:e>
+                <m:r>
+                  <w:rPr>
+                    <w:rFonts w:ascii="Cambria Math" w:hAnsi="Cambria Math"/>
+                  </w:rPr>
+                  <m:t>p</m:t>
+                </m:r>
+              </m:e>
+              <m:sub>
+                <m:r>
+                  <w:rPr>
+                    <w:rFonts w:ascii="Cambria Math" w:hAnsi="Cambria Math"/>
+                  </w:rPr>
+                  <m:t>i</m:t>
+                </m:r>
+              </m:sub>
+              <m:sup>
+                <m:r>
+                  <w:rPr>
+                    <w:rFonts w:ascii="Cambria Math" w:hAnsi="Cambria Math"/>
+                  </w:rPr>
+                  <m:t>2</m:t>
+                </m:r>
+              </m:sup>
+            </m:sSubSup>
+            <m:r>
+              <w:rPr>
+                <w:rFonts w:ascii="Cambria Math" w:hAnsi="Cambria Math"/>
+              </w:rPr>
+              <m:t>)</m:t>
+            </m:r>
+          </m:e>
+        </m:nary>
+      </m:oMath>
+      <w:r>
+        <w:rPr>
+          <w:rFonts w:ascii="Times New Roman" w:hAnsi="Times New Roman" w:cs="Times New Roman"/>
+        </w:rPr>
+        <w:t xml:space="preserve"> </w:t>
+      </w:r>
+      <w:r>
+        <w:rPr>
+          <w:rFonts w:ascii="Times New Roman" w:hAnsi="Times New Roman" w:cs="Times New Roman"/>
+        </w:rPr>
+        <w:tab/>
+        <w:t>(</w:t>
+      </w:r>
+      <w:r>
+        <w:rPr>
+          <w:rFonts w:ascii="Times New Roman" w:hAnsi="Times New Roman" w:cs="Times New Roman"/>
+          <w:i/>
+        </w:rPr>
+        <w:t>E</w:t>
+      </w:r>
+      <w:r>
+        <w:rPr>
+          <w:rFonts w:ascii="Times New Roman" w:hAnsi="Times New Roman" w:cs="Times New Roman"/>
+          <w:i/>
+        </w:rPr>
+        <w:t xml:space="preserve">quation </w:t>
+      </w:r>
+      <w:r>
+        <w:rPr>
+          <w:rFonts w:ascii="Times New Roman" w:hAnsi="Times New Roman" w:cs="Times New Roman"/>
+          <w:i/>
+        </w:rPr>
+        <w:t>2</w:t>
+      </w:r>
+      <w:r>
+        <w:rPr>
+          <w:rFonts w:ascii="Times New Roman" w:hAnsi="Times New Roman" w:cs="Times New Roman"/>
+        </w:rPr>
+        <w:t>)</w:t>
+      </w:r>
+    </w:p>
+    <w:p>
+      <w:pPr>
+        <w:rPr>
+          <w:rFonts w:ascii="Times New Roman" w:hAnsi="Times New Roman" w:cs="Times New Roman"/>
+        </w:rPr>
+      </w:pPr>
+    </w:p>
+    <w:p>
+      <w:pPr>
+        <w:rPr>
+          <w:rFonts w:ascii="Times New Roman" w:hAnsi="Times New Roman" w:cs="Times New Roman"/>
+        </w:rPr>
+      </w:pPr>
+      <w:r>
+        <w:rPr>
+          <w:rFonts w:ascii="Times New Roman" w:hAnsi="Times New Roman" w:cs="Times New Roman"/>
+        </w:rPr>
+        <w:t xml:space="preserve">To calculate genetic diversity within a host population, ideally I would like to use next generation sequencing to obtain whole genome diversity estimates. However, another less expensive option to obtain genetic diversity would be to use microsatellite markers. </w:t>
+      </w:r>
+      <w:proofErr w:type="gramStart"/>
+      <w:r>
+        <w:rPr>
+          <w:rFonts w:ascii="Times New Roman" w:hAnsi="Times New Roman" w:cs="Times New Roman"/>
+        </w:rPr>
+        <w:t>A previous study have</w:t>
+      </w:r>
+      <w:proofErr w:type="gramEnd"/>
+      <w:r>
+        <w:rPr>
+          <w:rFonts w:ascii="Times New Roman" w:hAnsi="Times New Roman" w:cs="Times New Roman"/>
+        </w:rPr>
+        <w:t xml:space="preserve"> determined genetic diversity for populations of one host that were infected with ranavirus. I would like to estimate genetic diversity and structure for multiple host populations, or each species that was infected with ranavirus at some point throughout the summer. Common ways of estimating genetic diversity are using </w:t>
       </w:r>
       <w:proofErr w:type="spellStart"/>
       <w:r>
         <w:rPr>
           <w:rFonts w:ascii="Times New Roman" w:hAnsi="Times New Roman" w:cs="Times New Roman"/>
         </w:rPr>
-        <w:t>uL</w:t>
+        <w:t>heterozygosity</w:t>
       </w:r>
       <w:proofErr w:type="spellEnd"/>
       <w:r>
         <w:rPr>
           <w:rFonts w:ascii="Times New Roman" w:hAnsi="Times New Roman" w:cs="Times New Roman"/>
         </w:rPr>
-        <w:t xml:space="preserve">. Using this method, a rough estimate of viral copy number for each positive sample is calculated, and the resulting estimates can then be compared. In the future, to obtain more precise calculations of viral copy number, the positive samples will be run again in duplicate with an internal control in the form of an amphibian gene (yet to be determined).  </w:t>
-      </w:r>
+        <w:t xml:space="preserve"> and allelic richness and diversity at certain loci or </w:t>
+      </w:r>
+      <w:r>
+        <w:rPr>
+          <w:rFonts w:ascii="Times New Roman" w:hAnsi="Times New Roman" w:cs="Times New Roman"/>
+          <w:highlight w:val="yellow"/>
+        </w:rPr>
+        <w:t>SNPs</w:t>
+      </w:r>
+      <w:r>
+        <w:rPr>
+          <w:rFonts w:ascii="Times New Roman" w:hAnsi="Times New Roman" w:cs="Times New Roman"/>
+        </w:rPr>
+        <w:t xml:space="preserve"> (</w:t>
+      </w:r>
+      <w:proofErr w:type="spellStart"/>
+      <w:r>
+        <w:rPr>
+          <w:rFonts w:ascii="Times New Roman" w:hAnsi="Times New Roman" w:cs="Times New Roman"/>
+        </w:rPr>
+        <w:t>Allendorf</w:t>
+      </w:r>
+      <w:proofErr w:type="spellEnd"/>
+      <w:r>
+        <w:rPr>
+          <w:rFonts w:ascii="Times New Roman" w:hAnsi="Times New Roman" w:cs="Times New Roman"/>
+        </w:rPr>
+        <w:t xml:space="preserve"> </w:t>
+      </w:r>
+      <w:r>
+        <w:rPr>
+          <w:rFonts w:ascii="Times New Roman" w:hAnsi="Times New Roman" w:cs="Times New Roman"/>
+        </w:rPr>
+        <w:t xml:space="preserve">1986). </w:t>
+      </w:r>
+      <w:proofErr w:type="spellStart"/>
+      <w:r>
+        <w:rPr>
+          <w:rFonts w:ascii="Times New Roman" w:hAnsi="Times New Roman" w:cs="Times New Roman"/>
+        </w:rPr>
+        <w:t>Heterozygosity</w:t>
+      </w:r>
+      <w:proofErr w:type="spellEnd"/>
+      <w:r>
+        <w:rPr>
+          <w:rFonts w:ascii="Times New Roman" w:hAnsi="Times New Roman" w:cs="Times New Roman"/>
+        </w:rPr>
+        <w:t xml:space="preserve"> can be used as a measure of the capability of a population to respond to selection immediately after a bottleneck (i.e. disease), while allelic diversity determines the capacity of a population to respond to long-term selection over numerous generations</w:t>
+      </w:r>
+      <w:r>
+        <w:rPr>
+          <w:rFonts w:ascii="Times New Roman" w:hAnsi="Times New Roman" w:cs="Times New Roman"/>
+        </w:rPr>
+        <w:t xml:space="preserve"> (</w:t>
+      </w:r>
+      <w:r>
+        <w:rPr>
+          <w:rFonts w:ascii="Times New Roman" w:hAnsi="Times New Roman" w:cs="Times New Roman"/>
+          <w:highlight w:val="yellow"/>
+        </w:rPr>
+        <w:t>REF</w:t>
+      </w:r>
+      <w:r>
+        <w:rPr>
+          <w:rFonts w:ascii="Times New Roman" w:hAnsi="Times New Roman" w:cs="Times New Roman"/>
+        </w:rPr>
+        <w:t>)</w:t>
+      </w:r>
+      <w:r>
+        <w:rPr>
+          <w:rFonts w:ascii="Times New Roman" w:hAnsi="Times New Roman" w:cs="Times New Roman"/>
+        </w:rPr>
+        <w:t>.</w:t>
+      </w:r>
+      <w:r>
+        <w:rPr>
+          <w:rFonts w:ascii="Times New Roman" w:hAnsi="Times New Roman" w:cs="Times New Roman"/>
+        </w:rPr>
+        <w:t xml:space="preserve"> In addition, I would like to compare</w:t>
+      </w:r>
+      <w:r>
+        <w:rPr>
+          <w:rFonts w:ascii="Times New Roman" w:hAnsi="Times New Roman" w:cs="Times New Roman"/>
+        </w:rPr>
+        <w:t xml:space="preserve"> genetic variability within and between populations</w:t>
+      </w:r>
+      <w:r>
+        <w:rPr>
+          <w:rFonts w:ascii="Times New Roman" w:hAnsi="Times New Roman" w:cs="Times New Roman"/>
+        </w:rPr>
+        <w:t xml:space="preserve"> using F</w:t>
+      </w:r>
+      <w:r>
+        <w:rPr>
+          <w:rFonts w:ascii="Times New Roman" w:hAnsi="Times New Roman" w:cs="Times New Roman"/>
+          <w:vertAlign w:val="subscript"/>
+        </w:rPr>
+        <w:t>ST</w:t>
+      </w:r>
+      <w:r>
+        <w:rPr>
+          <w:rFonts w:ascii="Times New Roman" w:hAnsi="Times New Roman" w:cs="Times New Roman"/>
+        </w:rPr>
+        <w:t xml:space="preserve">. </w:t>
+      </w:r>
+    </w:p>
+    <w:p>
+      <w:pPr>
+        <w:rPr>
+          <w:rFonts w:ascii="Times New Roman" w:hAnsi="Times New Roman" w:cs="Times New Roman"/>
+        </w:rPr>
+      </w:pPr>
+    </w:p>
+    <w:p>
+      <w:pPr>
+        <w:rPr>
+          <w:rFonts w:ascii="Times New Roman" w:hAnsi="Times New Roman" w:cs="Times New Roman"/>
+          <w:i/>
+        </w:rPr>
+      </w:pPr>
+      <w:r>
+        <w:rPr>
+          <w:rFonts w:ascii="Times New Roman" w:hAnsi="Times New Roman" w:cs="Times New Roman"/>
+          <w:i/>
+        </w:rPr>
+        <w:t>Analyses</w:t>
+      </w:r>
+    </w:p>
+    <w:p>
+      <w:pPr>
+        <w:rPr>
+          <w:rFonts w:ascii="Times New Roman" w:hAnsi="Times New Roman" w:cs="Times New Roman"/>
+        </w:rPr>
+      </w:pPr>
+      <w:r>
+        <w:rPr>
+          <w:rFonts w:ascii="Times New Roman" w:hAnsi="Times New Roman" w:cs="Times New Roman"/>
+        </w:rPr>
+        <w:t xml:space="preserve">To determine whether there is a difference in species diversity between sites that have ranavirus infected species and those that do not I will perform t-tests. I can also use hierarchical clustering analyses and </w:t>
+      </w:r>
+      <w:r>
+        <w:rPr>
+          <w:rFonts w:ascii="Times New Roman" w:hAnsi="Times New Roman" w:cs="Times New Roman"/>
+          <w:iCs/>
+        </w:rPr>
+        <w:t>non-metric multidimensional scaling</w:t>
+      </w:r>
+      <w:r>
+        <w:rPr>
+          <w:rFonts w:ascii="Times New Roman" w:hAnsi="Times New Roman" w:cs="Times New Roman"/>
+        </w:rPr>
+        <w:t xml:space="preserve"> (NMDS) to further explore the data. To determine whether there is a relationship between virus prevalence/severity and diversity, I will use generalized linear models to perform regressions. With this method, I can determine how much of the variance in the species and genetic diversity can be explained by disease prevalence and viral load, </w:t>
+      </w:r>
+      <w:r>
+        <w:rPr>
+          <w:rFonts w:ascii="Times New Roman" w:hAnsi="Times New Roman" w:cs="Times New Roman"/>
+          <w:highlight w:val="yellow"/>
+        </w:rPr>
+        <w:t>and vice versa</w:t>
+      </w:r>
+      <w:r>
+        <w:rPr>
+          <w:rFonts w:ascii="Times New Roman" w:hAnsi="Times New Roman" w:cs="Times New Roman"/>
+        </w:rPr>
+        <w:t>. Additionally, I would like to perform a regression on disease prevalence/viral load and abiotic measurements to see if disease severity can be explained by these abiotic factors (i.e. water pH). To determine whether there is a relationship between genetic differentiation and disease severity, I can apply the same method using F</w:t>
+      </w:r>
+      <w:r>
+        <w:rPr>
+          <w:rFonts w:ascii="Times New Roman" w:hAnsi="Times New Roman" w:cs="Times New Roman"/>
+          <w:vertAlign w:val="subscript"/>
+        </w:rPr>
+        <w:t>ST</w:t>
+      </w:r>
+      <w:r>
+        <w:rPr>
+          <w:rFonts w:ascii="Times New Roman" w:hAnsi="Times New Roman" w:cs="Times New Roman"/>
+        </w:rPr>
+        <w:t xml:space="preserve">.   </w:t>
+      </w:r>
+    </w:p>
+    <w:p>
+      <w:pPr>
+        <w:rPr>
+          <w:rFonts w:ascii="Times New Roman" w:hAnsi="Times New Roman" w:cs="Times New Roman"/>
+        </w:rPr>
+      </w:pPr>
+    </w:p>
+    <w:p>
+      <w:pPr>
+        <w:rPr>
+          <w:rFonts w:ascii="Times New Roman" w:hAnsi="Times New Roman" w:cs="Times New Roman"/>
+          <w:b/>
+        </w:rPr>
+      </w:pPr>
+      <w:r>
+        <w:rPr>
+          <w:rFonts w:ascii="Times New Roman" w:hAnsi="Times New Roman" w:cs="Times New Roman"/>
+          <w:b/>
+        </w:rPr>
+        <w:t>Expected/alternative results:</w:t>
+      </w:r>
+    </w:p>
+    <w:p>
+      <w:pPr>
+        <w:rPr>
+          <w:rFonts w:ascii="Times New Roman" w:hAnsi="Times New Roman" w:cs="Times New Roman"/>
+        </w:rPr>
+      </w:pPr>
+      <w:r>
+        <w:rPr>
+          <w:rFonts w:ascii="Times New Roman" w:hAnsi="Times New Roman" w:cs="Times New Roman"/>
+        </w:rPr>
+        <w:t>If no change in species richness, evenness, or abundance is observed, perhaps ranavirus is not causing severe mortality (further studies of fitness effects?)</w:t>
+      </w:r>
+    </w:p>
+    <w:p>
+      <w:pPr>
+        <w:rPr>
+          <w:rFonts w:ascii="Times New Roman" w:hAnsi="Times New Roman" w:cs="Times New Roman"/>
+        </w:rPr>
+      </w:pPr>
+      <w:r>
+        <w:rPr>
+          <w:rFonts w:ascii="Times New Roman" w:hAnsi="Times New Roman" w:cs="Times New Roman"/>
+        </w:rPr>
+        <w:t xml:space="preserve">Not too many community analyses in this system (make sure) </w:t>
+      </w:r>
+    </w:p>
+    <w:p>
+      <w:pPr>
+        <w:rPr>
+          <w:rFonts w:ascii="Times New Roman" w:hAnsi="Times New Roman" w:cs="Times New Roman"/>
+        </w:rPr>
+      </w:pPr>
+      <w:r>
+        <w:rPr>
+          <w:rFonts w:ascii="Times New Roman" w:hAnsi="Times New Roman" w:cs="Times New Roman"/>
+        </w:rPr>
+        <w:t>Abundance data – if mortality affecting all species the same or the most common species more, may see decrease in total abundance;</w:t>
+      </w:r>
+    </w:p>
+    <w:p>
+      <w:pPr>
+        <w:jc w:val="both"/>
+        <w:rPr>
+          <w:rFonts w:ascii="Times New Roman" w:hAnsi="Times New Roman" w:cs="Times New Roman"/>
+        </w:rPr>
+      </w:pPr>
+      <w:r>
+        <w:rPr>
+          <w:rFonts w:ascii="Times New Roman" w:hAnsi="Times New Roman" w:cs="Times New Roman"/>
+        </w:rPr>
+        <w:drawing>
+          <wp:anchor distT="0" distB="0" distL="114300" distR="114300" simplePos="0" relativeHeight="251663360" behindDoc="0" locked="0" layoutInCell="1" allowOverlap="1" wp14:anchorId="7D927063" wp14:editId="3718B757">
+            <wp:simplePos x="0" y="0"/>
+            <wp:positionH relativeFrom="margin">
+              <wp:align>center</wp:align>
+            </wp:positionH>
+            <wp:positionV relativeFrom="margin">
+              <wp:align>top</wp:align>
+            </wp:positionV>
+            <wp:extent cx="4479290" cy="2585720"/>
+            <wp:effectExtent l="0" t="0" r="0" b="5080"/>
+            <wp:wrapSquare wrapText="bothSides"/>
+            <wp:docPr id="5" name="Picture 1"/>
+            <wp:cNvGraphicFramePr>
+              <a:graphicFrameLocks xmlns:a="http://schemas.openxmlformats.org/drawingml/2006/main" noChangeAspect="1"/>
+            </wp:cNvGraphicFramePr>
+            <a:graphic xmlns:a="http://schemas.openxmlformats.org/drawingml/2006/main">
+              <a:graphicData uri="http://schemas.openxmlformats.org/drawingml/2006/picture">
+                <pic:pic xmlns:pic="http://schemas.openxmlformats.org/drawingml/2006/picture">
+                  <pic:nvPicPr>
+                    <pic:cNvPr id="0" name="Picture 1"/>
+                    <pic:cNvPicPr>
+                      <a:picLocks noChangeAspect="1" noChangeArrowheads="1"/>
+                    </pic:cNvPicPr>
+                  </pic:nvPicPr>
+                  <pic:blipFill>
+                    <a:blip r:embed="rId16">
+                      <a:extLst>
+                        <a:ext uri="{28A0092B-C50C-407E-A947-70E740481C1C}">
+                          <a14:useLocalDpi xmlns:a14="http://schemas.microsoft.com/office/drawing/2010/main" val="0"/>
+                        </a:ext>
+                      </a:extLst>
+                    </a:blip>
+                    <a:srcRect/>
+                    <a:stretch>
+                      <a:fillRect/>
+                    </a:stretch>
+                  </pic:blipFill>
+                  <pic:spPr bwMode="auto">
+                    <a:xfrm>
+                      <a:off x="0" y="0"/>
+                      <a:ext cx="4479290" cy="2585720"/>
+                    </a:xfrm>
+                    <a:prstGeom prst="rect">
+                      <a:avLst/>
+                    </a:prstGeom>
+                    <a:noFill/>
+                    <a:ln>
+                      <a:noFill/>
+                    </a:ln>
+                  </pic:spPr>
+                </pic:pic>
+              </a:graphicData>
+            </a:graphic>
+          </wp:anchor>
+        </w:drawing>
+      </w:r>
+    </w:p>
+    <w:p>
+      <w:pPr>
+        <w:jc w:val="both"/>
+        <w:rPr>
+          <w:rFonts w:ascii="Times New Roman" w:hAnsi="Times New Roman" w:cs="Times New Roman"/>
+        </w:rPr>
+      </w:pPr>
     </w:p>
     <w:p>
       <w:pPr>
@@ -8020,8 +8813,6 @@
         </w:rPr>
         <w:t>ect?</w:t>
       </w:r>
-      <w:bookmarkStart w:id="0" w:name="_GoBack"/>
-      <w:bookmarkEnd w:id="0"/>
       <w:r>
         <w:rPr>
           <w:rFonts w:ascii="Times New Roman" w:hAnsi="Times New Roman" w:cs="Times New Roman"/>
@@ -9019,7 +9810,7 @@
         </w:rPr>
         <w:t xml:space="preserve">Price SJ, Garner TWJ, Cunningham AA, Langton TES, Nichols RA. 2016 Reconstructing the emergence of a lethal infectious disease of wildlife supports a key role for spread through translocations by humans. Proc. R. Soc. B 283: 20160952. </w:t>
       </w:r>
-      <w:hyperlink r:id="rId16" w:history="1">
+      <w:hyperlink r:id="rId17" w:history="1">
         <w:r>
           <w:rPr>
             <w:rStyle w:val="Hyperlink"/>
@@ -9140,7 +9931,15 @@
         <w:rPr>
           <w:rFonts w:ascii="Times New Roman" w:hAnsi="Times New Roman" w:cs="Times New Roman"/>
         </w:rPr>
-        <w:t xml:space="preserve">Despite these intriguing results from correlational studies, there is a need for experimental studies that investigate the relative importance of anthropogenic stressors and identify the underlying mechanisms. </w:t>
+        <w:t>Despite these intriguing results from correlational studies, there is a need for experimental studies that investigate the relative imp</w:t>
+      </w:r>
+      <w:bookmarkStart w:id="0" w:name="_GoBack"/>
+      <w:bookmarkEnd w:id="0"/>
+      <w:r>
+        <w:rPr>
+          <w:rFonts w:ascii="Times New Roman" w:hAnsi="Times New Roman" w:cs="Times New Roman"/>
+        </w:rPr>
+        <w:t xml:space="preserve">ortance of anthropogenic stressors and identify the underlying mechanisms. </w:t>
       </w:r>
     </w:p>
     <w:p>
@@ -9695,7 +10494,7 @@
           <w:szCs w:val="24"/>
         </w:rPr>
       </w:pPr>
-      <w:hyperlink r:id="rId17" w:history="1">
+      <w:hyperlink r:id="rId18" w:history="1">
         <w:r>
           <w:rPr>
             <w:rStyle w:val="Hyperlink"/>
@@ -9735,7 +10534,7 @@
           <w:szCs w:val="24"/>
         </w:rPr>
       </w:pPr>
-      <w:hyperlink r:id="rId18" w:history="1">
+      <w:hyperlink r:id="rId19" w:history="1">
         <w:r>
           <w:rPr>
             <w:rStyle w:val="Hyperlink"/>
@@ -9816,7 +10615,7 @@
           <w:szCs w:val="24"/>
         </w:rPr>
       </w:pPr>
-      <w:hyperlink r:id="rId19" w:history="1">
+      <w:hyperlink r:id="rId20" w:history="1">
         <w:r>
           <w:rPr>
             <w:rStyle w:val="Hyperlink"/>
@@ -9923,7 +10722,7 @@
           <w:szCs w:val="24"/>
         </w:rPr>
       </w:pPr>
-      <w:hyperlink r:id="rId20" w:history="1">
+      <w:hyperlink r:id="rId21" w:history="1">
         <w:proofErr w:type="spellStart"/>
         <w:r>
           <w:rPr>
@@ -9978,7 +10777,7 @@
           <w:szCs w:val="24"/>
         </w:rPr>
       </w:pPr>
-      <w:hyperlink r:id="rId21" w:history="1">
+      <w:hyperlink r:id="rId22" w:history="1">
         <w:r>
           <w:rPr>
             <w:rStyle w:val="Hyperlink"/>
@@ -10041,10 +10840,10 @@
       </w:pPr>
     </w:p>
     <w:sectPr>
-      <w:headerReference w:type="even" r:id="rId22"/>
-      <w:headerReference w:type="default" r:id="rId23"/>
-      <w:footerReference w:type="even" r:id="rId24"/>
-      <w:footerReference w:type="default" r:id="rId25"/>
+      <w:headerReference w:type="even" r:id="rId23"/>
+      <w:headerReference w:type="default" r:id="rId24"/>
+      <w:footerReference w:type="even" r:id="rId25"/>
+      <w:footerReference w:type="default" r:id="rId26"/>
       <w:pgSz w:w="12240" w:h="15840"/>
       <w:pgMar w:top="1440" w:right="1440" w:bottom="1440" w:left="1440" w:header="720" w:footer="720" w:gutter="0"/>
       <w:cols w:space="720"/>
@@ -10106,7 +10905,7 @@
         <w:rStyle w:val="PageNumber"/>
         <w:noProof/>
       </w:rPr>
-      <w:t>10</w:t>
+      <w:t>14</w:t>
     </w:r>
     <w:r>
       <w:rPr>
@@ -10156,7 +10955,7 @@
         <w:rStyle w:val="PageNumber"/>
         <w:noProof/>
       </w:rPr>
-      <w:t>11</w:t>
+      <w:t>13</w:t>
     </w:r>
     <w:r>
       <w:rPr>
@@ -12373,7 +13172,7 @@
 </file>
 
 <file path=customXml/itemProps1.xml><?xml version="1.0" encoding="utf-8"?>
-<ds:datastoreItem xmlns:ds="http://schemas.openxmlformats.org/officeDocument/2006/customXml" ds:itemID="{16DE95FE-7B0A-BE4F-A7F4-43CD60ED8F3C}">
+<ds:datastoreItem xmlns:ds="http://schemas.openxmlformats.org/officeDocument/2006/customXml" ds:itemID="{42E03372-B77C-5A40-843E-ED1687304648}">
   <ds:schemaRefs>
     <ds:schemaRef ds:uri="http://schemas.openxmlformats.org/officeDocument/2006/bibliography"/>
   </ds:schemaRefs>

</xml_diff>